<commit_message>
ajout d'un titre au projet
</commit_message>
<xml_diff>
--- a/Spécifications_ProjetSTM32.docx
+++ b/Spécifications_ProjetSTM32.docx
@@ -1,7 +1,16 @@
 
 <file path=word/document.xml><?xml version="1.0" encoding="utf-8"?>
-<w:document xmlns:wpc="http://schemas.microsoft.com/office/word/2010/wordprocessingCanvas" xmlns:cx="http://schemas.microsoft.com/office/drawing/2014/chartex" xmlns:cx1="http://schemas.microsoft.com/office/drawing/2015/9/8/chartex" xmlns:cx2="http://schemas.microsoft.com/office/drawing/2015/10/21/chartex" xmlns:cx3="http://schemas.microsoft.com/office/drawing/2016/5/9/chartex" xmlns:cx4="http://schemas.microsoft.com/office/drawing/2016/5/10/chartex" xmlns:cx5="http://schemas.microsoft.com/office/drawing/2016/5/11/chartex" xmlns:cx6="http://schemas.microsoft.com/office/drawing/2016/5/12/chartex" xmlns:cx7="http://schemas.microsoft.com/office/drawing/2016/5/13/chartex" xmlns:cx8="http://schemas.microsoft.com/office/drawing/2016/5/14/chartex" xmlns:mc="http://schemas.openxmlformats.org/markup-compatibility/2006" xmlns:aink="http://schemas.microsoft.com/office/drawing/2016/ink" xmlns:am3d="http://schemas.microsoft.com/office/drawing/2017/model3d" xmlns:o="urn:schemas-microsoft-com:office:office" xmlns:r="http://schemas.openxmlformats.org/officeDocument/2006/relationships" xmlns:m="http://schemas.openxmlformats.org/officeDocument/2006/math" xmlns:v="urn:schemas-microsoft-com:vml" xmlns:wp14="http://schemas.microsoft.com/office/word/2010/wordprocessingDrawing" xmlns:wp="http://schemas.openxmlformats.org/drawingml/2006/wordprocessingDrawing" xmlns:w10="urn:schemas-microsoft-com:office:word" xmlns:w="http://schemas.openxmlformats.org/wordprocessingml/2006/main" xmlns:w14="http://schemas.microsoft.com/office/word/2010/wordml" xmlns:w15="http://schemas.microsoft.com/office/word/2012/wordml" xmlns:w16cid="http://schemas.microsoft.com/office/word/2016/wordml/cid" xmlns:w16se="http://schemas.microsoft.com/office/word/2015/wordml/symex" xmlns:wpg="http://schemas.microsoft.com/office/word/2010/wordprocessingGroup" xmlns:wpi="http://schemas.microsoft.com/office/word/2010/wordprocessingInk" xmlns:wne="http://schemas.microsoft.com/office/word/2006/wordml" xmlns:wps="http://schemas.microsoft.com/office/word/2010/wordprocessingShape" mc:Ignorable="w14 w15 w16se w16cid wp14">
+<w:document xmlns:wpc="http://schemas.microsoft.com/office/word/2010/wordprocessingCanvas" xmlns:mc="http://schemas.openxmlformats.org/markup-compatibility/2006" xmlns:o="urn:schemas-microsoft-com:office:office" xmlns:r="http://schemas.openxmlformats.org/officeDocument/2006/relationships" xmlns:m="http://schemas.openxmlformats.org/officeDocument/2006/math" xmlns:v="urn:schemas-microsoft-com:vml" xmlns:wp14="http://schemas.microsoft.com/office/word/2010/wordprocessingDrawing" xmlns:wp="http://schemas.openxmlformats.org/drawingml/2006/wordprocessingDrawing" xmlns:w10="urn:schemas-microsoft-com:office:word" xmlns:w="http://schemas.openxmlformats.org/wordprocessingml/2006/main" xmlns:w14="http://schemas.microsoft.com/office/word/2010/wordml" xmlns:w15="http://schemas.microsoft.com/office/word/2012/wordml" xmlns:wpg="http://schemas.microsoft.com/office/word/2010/wordprocessingGroup" xmlns:wpi="http://schemas.microsoft.com/office/word/2010/wordprocessingInk" xmlns:wne="http://schemas.microsoft.com/office/word/2006/wordml" xmlns:wps="http://schemas.microsoft.com/office/word/2010/wordprocessingShape" mc:Ignorable="w14 w15 wp14">
   <w:body>
+    <w:p>
+      <w:pPr>
+        <w:pStyle w:val="Sansinterligne"/>
+        <w:rPr>
+          <w:rFonts w:eastAsiaTheme="minorHAnsi"/>
+          <w:lang w:eastAsia="en-US"/>
+        </w:rPr>
+      </w:pPr>
+    </w:p>
     <w:sdt>
       <w:sdtPr>
         <w:rPr>
@@ -144,7 +153,7 @@
                                     </w:rPr>
                                     <w:alias w:val="Date "/>
                                     <w:tag w:val=""/>
-                                    <w:id w:val="-650599894"/>
+                                    <w:id w:val="2066297563"/>
                                     <w:showingPlcHdr/>
                                     <w:dataBinding w:prefixMappings="xmlns:ns0='http://schemas.microsoft.com/office/2006/coverPageProps' " w:xpath="/ns0:CoverPageProperties[1]/ns0:PublishDate[1]" w:storeItemID="{55AF091B-3C7A-41E3-B477-F2FDAA23CFDA}"/>
                                     <w:date>
@@ -172,7 +181,7 @@
                                           <w:sz w:val="28"/>
                                           <w:szCs w:val="28"/>
                                         </w:rPr>
-                                        <w:t>[Date]</w:t>
+                                        <w:t xml:space="preserve">     </w:t>
                                       </w:r>
                                     </w:p>
                                   </w:sdtContent>
@@ -3433,8 +3442,8 @@
               </mc:Choice>
               <mc:Fallback>
                 <w:pict>
-                  <v:group id="Groupe 5" o:spid="_x0000_s1026" style="position:absolute;margin-left:0;margin-top:0;width:172.8pt;height:718.55pt;z-index:-251651072;mso-width-percent:330;mso-height-percent:950;mso-left-percent:40;mso-position-horizontal-relative:page;mso-position-vertical:center;mso-position-vertical-relative:page;mso-width-percent:330;mso-height-percent:950;mso-left-percent:40" coordsize="21945,91257" o:gfxdata="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">
-                    <v:rect id="Rectangle 6" o:spid="_x0000_s1027" style="position:absolute;width:1945;height:91257;visibility:visible;mso-wrap-style:square;v-text-anchor:middle" o:gfxdata="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" fillcolor="#44546a [3215]" stroked="f" strokeweight="1pt"/>
+                  <v:group id="Groupe 5" o:spid="_x0000_s1026" style="position:absolute;margin-left:0;margin-top:0;width:172.8pt;height:718.55pt;z-index:-251651072;mso-width-percent:330;mso-height-percent:950;mso-left-percent:40;mso-position-horizontal-relative:page;mso-position-vertical:center;mso-position-vertical-relative:page;mso-width-percent:330;mso-height-percent:950;mso-left-percent:40" coordsize="21945,91257" o:gfxdata="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">
+                    <v:rect id="Rectangle 6" o:spid="_x0000_s1027" style="position:absolute;width:1945;height:91257;visibility:visible;mso-wrap-style:square;v-text-anchor:middle" o:gfxdata="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" fillcolor="#44546a [3215]" stroked="f" strokeweight="1pt"/>
                     <v:shapetype id="_x0000_t15" coordsize="21600,21600" o:spt="15" adj="16200" path="m@0,l,,,21600@0,21600,21600,10800xe">
                       <v:stroke joinstyle="miter"/>
                       <v:formulas>
@@ -3446,7 +3455,7 @@
                         <v:h position="#0,topLeft" xrange="0,21600"/>
                       </v:handles>
                     </v:shapetype>
-                    <v:shape id="Pentagone 4" o:spid="_x0000_s1028" type="#_x0000_t15" style="position:absolute;top:14668;width:21945;height:5521;visibility:visible;mso-wrap-style:square;v-text-anchor:middle" o:gfxdata="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" adj="18883" fillcolor="#4472c4 [3204]" stroked="f" strokeweight="1pt">
+                    <v:shape id="Pentagone 4" o:spid="_x0000_s1028" type="#_x0000_t15" style="position:absolute;top:14668;width:21945;height:5521;visibility:visible;mso-wrap-style:square;v-text-anchor:middle" o:gfxdata="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" adj="18883" fillcolor="#4472c4 [3204]" stroked="f" strokeweight="1pt">
                       <v:textbox inset=",0,14.4pt,0">
                         <w:txbxContent>
                           <w:sdt>
@@ -3458,7 +3467,7 @@
                               </w:rPr>
                               <w:alias w:val="Date "/>
                               <w:tag w:val=""/>
-                              <w:id w:val="-650599894"/>
+                              <w:id w:val="2066297563"/>
                               <w:showingPlcHdr/>
                               <w:dataBinding w:prefixMappings="xmlns:ns0='http://schemas.microsoft.com/office/2006/coverPageProps' " w:xpath="/ns0:CoverPageProperties[1]/ns0:PublishDate[1]" w:storeItemID="{55AF091B-3C7A-41E3-B477-F2FDAA23CFDA}"/>
                               <w:date>
@@ -3486,7 +3495,7 @@
                                     <w:sz w:val="28"/>
                                     <w:szCs w:val="28"/>
                                   </w:rPr>
-                                  <w:t>[Date]</w:t>
+                                  <w:t xml:space="preserve">     </w:t>
                                 </w:r>
                               </w:p>
                             </w:sdtContent>
@@ -3494,99 +3503,99 @@
                         </w:txbxContent>
                       </v:textbox>
                     </v:shape>
-                    <v:group id="Groupe 8" o:spid="_x0000_s1029" style="position:absolute;left:762;top:42100;width:20574;height:49103" coordorigin="806,42118" coordsize="13062,31210" o:gfxdata="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">
-                      <v:group id="Groupe 9" o:spid="_x0000_s1030" style="position:absolute;left:1410;top:42118;width:10478;height:31210" coordorigin="1410,42118" coordsize="10477,31210" o:gfxdata="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">
+                    <v:group id="Groupe 8" o:spid="_x0000_s1029" style="position:absolute;left:762;top:42100;width:20574;height:49103" coordorigin="806,42118" coordsize="13062,31210" o:gfxdata="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">
+                      <v:group id="Groupe 9" o:spid="_x0000_s1030" style="position:absolute;left:1410;top:42118;width:10478;height:31210" coordorigin="1410,42118" coordsize="10477,31210" o:gfxdata="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">
                         <o:lock v:ext="edit" aspectratio="t"/>
-                        <v:shape id="Forme libre 20" o:spid="_x0000_s1031" style="position:absolute;left:3696;top:62168;width:1937;height:6985;visibility:visible;mso-wrap-style:square;v-text-anchor:top" coordsize="122,440" o:gfxdata="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" path="m,l39,152,84,304r38,113l122,440,76,306,39,180,6,53,,xe" fillcolor="#44546a [3215]" strokecolor="#44546a [3215]" strokeweight="0">
+                        <v:shape id="Forme libre 20" o:spid="_x0000_s1031" style="position:absolute;left:3696;top:62168;width:1937;height:6985;visibility:visible;mso-wrap-style:square;v-text-anchor:top" coordsize="122,440" o:gfxdata="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" path="m,l39,152,84,304r38,113l122,440,76,306,39,180,6,53,,xe" fillcolor="#44546a [3215]" strokecolor="#44546a [3215]" strokeweight="0">
                           <v:path arrowok="t" o:connecttype="custom" o:connectlocs="0,0;61913,241300;133350,482600;193675,661988;193675,698500;120650,485775;61913,285750;9525,84138;0,0" o:connectangles="0,0,0,0,0,0,0,0,0"/>
                         </v:shape>
-                        <v:shape id="Forme libre 21" o:spid="_x0000_s1032" style="position:absolute;left:5728;top:69058;width:1842;height:4270;visibility:visible;mso-wrap-style:square;v-text-anchor:top" coordsize="116,269" o:gfxdata="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" path="m,l8,19,37,93r30,74l116,269r-8,l60,169,30,98,1,25,,xe" fillcolor="#44546a [3215]" strokecolor="#44546a [3215]" strokeweight="0">
+                        <v:shape id="Forme libre 21" o:spid="_x0000_s1032" style="position:absolute;left:5728;top:69058;width:1842;height:4270;visibility:visible;mso-wrap-style:square;v-text-anchor:top" coordsize="116,269" o:gfxdata="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" path="m,l8,19,37,93r30,74l116,269r-8,l60,169,30,98,1,25,,xe" fillcolor="#44546a [3215]" strokecolor="#44546a [3215]" strokeweight="0">
                           <v:path arrowok="t" o:connecttype="custom" o:connectlocs="0,0;12700,30163;58738,147638;106363,265113;184150,427038;171450,427038;95250,268288;47625,155575;1588,39688;0,0" o:connectangles="0,0,0,0,0,0,0,0,0,0"/>
                         </v:shape>
-                        <v:shape id="Forme libre 22" o:spid="_x0000_s1033" style="position:absolute;left:1410;top:42118;width:2223;height:20193;visibility:visible;mso-wrap-style:square;v-text-anchor:top" coordsize="140,1272" o:gfxdata="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" path="m,l,,1,79r2,80l12,317,23,476,39,634,58,792,83,948r24,138l135,1223r5,49l138,1262,105,1106,77,949,53,792,35,634,20,476,9,317,2,159,,79,,xe" fillcolor="#44546a [3215]" strokecolor="#44546a [3215]" strokeweight="0">
+                        <v:shape id="Forme libre 22" o:spid="_x0000_s1033" style="position:absolute;left:1410;top:42118;width:2223;height:20193;visibility:visible;mso-wrap-style:square;v-text-anchor:top" coordsize="140,1272" o:gfxdata="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" path="m,l,,1,79r2,80l12,317,23,476,39,634,58,792,83,948r24,138l135,1223r5,49l138,1262,105,1106,77,949,53,792,35,634,20,476,9,317,2,159,,79,,xe" fillcolor="#44546a [3215]" strokecolor="#44546a [3215]" strokeweight="0">
                           <v:path arrowok="t" o:connecttype="custom" o:connectlocs="0,0;0,0;1588,125413;4763,252413;19050,503238;36513,755650;61913,1006475;92075,1257300;131763,1504950;169863,1724025;214313,1941513;222250,2019300;219075,2003425;166688,1755775;122238,1506538;84138,1257300;55563,1006475;31750,755650;14288,503238;3175,252413;0,125413;0,0" o:connectangles="0,0,0,0,0,0,0,0,0,0,0,0,0,0,0,0,0,0,0,0,0,0"/>
                         </v:shape>
-                        <v:shape id="Forme libre 23" o:spid="_x0000_s1034" style="position:absolute;left:3410;top:48611;width:715;height:13557;visibility:visible;mso-wrap-style:square;v-text-anchor:top" coordsize="45,854" o:gfxdata="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" path="m45,r,l35,66r-9,67l14,267,6,401,3,534,6,669r8,134l18,854r,-3l9,814,8,803,1,669,,534,3,401,12,267,25,132,34,66,45,xe" fillcolor="#44546a [3215]" strokecolor="#44546a [3215]" strokeweight="0">
+                        <v:shape id="Forme libre 23" o:spid="_x0000_s1034" style="position:absolute;left:3410;top:48611;width:715;height:13557;visibility:visible;mso-wrap-style:square;v-text-anchor:top" coordsize="45,854" o:gfxdata="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" path="m45,r,l35,66r-9,67l14,267,6,401,3,534,6,669r8,134l18,854r,-3l9,814,8,803,1,669,,534,3,401,12,267,25,132,34,66,45,xe" fillcolor="#44546a [3215]" strokecolor="#44546a [3215]" strokeweight="0">
                           <v:path arrowok="t" o:connecttype="custom" o:connectlocs="71438,0;71438,0;55563,104775;41275,211138;22225,423863;9525,636588;4763,847725;9525,1062038;22225,1274763;28575,1355725;28575,1350963;14288,1292225;12700,1274763;1588,1062038;0,847725;4763,636588;19050,423863;39688,209550;53975,104775;71438,0" o:connectangles="0,0,0,0,0,0,0,0,0,0,0,0,0,0,0,0,0,0,0,0"/>
                         </v:shape>
-                        <v:shape id="Forme libre 24" o:spid="_x0000_s1035" style="position:absolute;left:3633;top:62311;width:2444;height:9985;visibility:visible;mso-wrap-style:square;v-text-anchor:top" coordsize="154,629" o:gfxdata="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" path="m,l10,44r11,82l34,207r19,86l75,380r25,86l120,521r21,55l152,618r2,11l140,595,115,532,93,468,67,383,47,295,28,207,12,104,,xe" fillcolor="#44546a [3215]" strokecolor="#44546a [3215]" strokeweight="0">
+                        <v:shape id="Forme libre 24" o:spid="_x0000_s1035" style="position:absolute;left:3633;top:62311;width:2444;height:9985;visibility:visible;mso-wrap-style:square;v-text-anchor:top" coordsize="154,629" o:gfxdata="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" path="m,l10,44r11,82l34,207r19,86l75,380r25,86l120,521r21,55l152,618r2,11l140,595,115,532,93,468,67,383,47,295,28,207,12,104,,xe" fillcolor="#44546a [3215]" strokecolor="#44546a [3215]" strokeweight="0">
                           <v:path arrowok="t" o:connecttype="custom" o:connectlocs="0,0;15875,69850;33338,200025;53975,328613;84138,465138;119063,603250;158750,739775;190500,827088;223838,914400;241300,981075;244475,998538;222250,944563;182563,844550;147638,742950;106363,608013;74613,468313;44450,328613;19050,165100;0,0" o:connectangles="0,0,0,0,0,0,0,0,0,0,0,0,0,0,0,0,0,0,0"/>
                         </v:shape>
-                        <v:shape id="Forme libre 25" o:spid="_x0000_s1036" style="position:absolute;left:6204;top:72233;width:524;height:1095;visibility:visible;mso-wrap-style:square;v-text-anchor:top" coordsize="33,69" o:gfxdata="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" path="m,l33,69r-9,l12,35,,xe" fillcolor="#44546a [3215]" strokecolor="#44546a [3215]" strokeweight="0">
+                        <v:shape id="Forme libre 25" o:spid="_x0000_s1036" style="position:absolute;left:6204;top:72233;width:524;height:1095;visibility:visible;mso-wrap-style:square;v-text-anchor:top" coordsize="33,69" o:gfxdata="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" path="m,l33,69r-9,l12,35,,xe" fillcolor="#44546a [3215]" strokecolor="#44546a [3215]" strokeweight="0">
                           <v:path arrowok="t" o:connecttype="custom" o:connectlocs="0,0;52388,109538;38100,109538;19050,55563;0,0" o:connectangles="0,0,0,0,0"/>
                         </v:shape>
-                        <v:shape id="Forme libre 26" o:spid="_x0000_s1037" style="position:absolute;left:3553;top:61533;width:238;height:1476;visibility:visible;mso-wrap-style:square;v-text-anchor:top" coordsize="15,93" o:gfxdata="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" path="m,l9,37r,3l15,93,5,49,,xe" fillcolor="#44546a [3215]" strokecolor="#44546a [3215]" strokeweight="0">
+                        <v:shape id="Forme libre 26" o:spid="_x0000_s1037" style="position:absolute;left:3553;top:61533;width:238;height:1476;visibility:visible;mso-wrap-style:square;v-text-anchor:top" coordsize="15,93" o:gfxdata="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" path="m,l9,37r,3l15,93,5,49,,xe" fillcolor="#44546a [3215]" strokecolor="#44546a [3215]" strokeweight="0">
                           <v:path arrowok="t" o:connecttype="custom" o:connectlocs="0,0;14288,58738;14288,63500;23813,147638;7938,77788;0,0" o:connectangles="0,0,0,0,0,0"/>
                         </v:shape>
-                        <v:shape id="Forme libre 27" o:spid="_x0000_s1038" style="position:absolute;left:5633;top:56897;width:6255;height:12161;visibility:visible;mso-wrap-style:square;v-text-anchor:top" coordsize="394,766" o:gfxdata="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" path="m394,r,l356,38,319,77r-35,40l249,160r-42,58l168,276r-37,63l98,402,69,467,45,535,26,604,14,673,7,746,6,766,,749r1,-5l7,673,21,603,40,533,65,466,94,400r33,-64l164,275r40,-60l248,158r34,-42l318,76,354,37,394,xe" fillcolor="#44546a [3215]" strokecolor="#44546a [3215]" strokeweight="0">
+                        <v:shape id="Forme libre 27" o:spid="_x0000_s1038" style="position:absolute;left:5633;top:56897;width:6255;height:12161;visibility:visible;mso-wrap-style:square;v-text-anchor:top" coordsize="394,766" o:gfxdata="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" path="m394,r,l356,38,319,77r-35,40l249,160r-42,58l168,276r-37,63l98,402,69,467,45,535,26,604,14,673,7,746,6,766,,749r1,-5l7,673,21,603,40,533,65,466,94,400r33,-64l164,275r40,-60l248,158r34,-42l318,76,354,37,394,xe" fillcolor="#44546a [3215]" strokecolor="#44546a [3215]" strokeweight="0">
                           <v:path arrowok="t" o:connecttype="custom" o:connectlocs="625475,0;625475,0;565150,60325;506413,122238;450850,185738;395288,254000;328613,346075;266700,438150;207963,538163;155575,638175;109538,741363;71438,849313;41275,958850;22225,1068388;11113,1184275;9525,1216025;0,1189038;1588,1181100;11113,1068388;33338,957263;63500,846138;103188,739775;149225,635000;201613,533400;260350,436563;323850,341313;393700,250825;447675,184150;504825,120650;561975,58738;625475,0" o:connectangles="0,0,0,0,0,0,0,0,0,0,0,0,0,0,0,0,0,0,0,0,0,0,0,0,0,0,0,0,0,0,0"/>
                         </v:shape>
-                        <v:shape id="Forme libre 28" o:spid="_x0000_s1039" style="position:absolute;left:5633;top:69153;width:571;height:3080;visibility:visible;mso-wrap-style:square;v-text-anchor:top" coordsize="36,194" o:gfxdata="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" path="m,l6,16r1,3l11,80r9,52l33,185r3,9l21,161,15,145,5,81,1,41,,xe" fillcolor="#44546a [3215]" strokecolor="#44546a [3215]" strokeweight="0">
+                        <v:shape id="Forme libre 28" o:spid="_x0000_s1039" style="position:absolute;left:5633;top:69153;width:571;height:3080;visibility:visible;mso-wrap-style:square;v-text-anchor:top" coordsize="36,194" o:gfxdata="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" path="m,l6,16r1,3l11,80r9,52l33,185r3,9l21,161,15,145,5,81,1,41,,xe" fillcolor="#44546a [3215]" strokecolor="#44546a [3215]" strokeweight="0">
                           <v:path arrowok="t" o:connecttype="custom" o:connectlocs="0,0;9525,25400;11113,30163;17463,127000;31750,209550;52388,293688;57150,307975;33338,255588;23813,230188;7938,128588;1588,65088;0,0" o:connectangles="0,0,0,0,0,0,0,0,0,0,0,0"/>
                         </v:shape>
-                        <v:shape id="Forme libre 29" o:spid="_x0000_s1040" style="position:absolute;left:6077;top:72296;width:493;height:1032;visibility:visible;mso-wrap-style:square;v-text-anchor:top" coordsize="31,65" o:gfxdata="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" path="m,l31,65r-8,l,xe" fillcolor="#44546a [3215]" strokecolor="#44546a [3215]" strokeweight="0">
+                        <v:shape id="Forme libre 29" o:spid="_x0000_s1040" style="position:absolute;left:6077;top:72296;width:493;height:1032;visibility:visible;mso-wrap-style:square;v-text-anchor:top" coordsize="31,65" o:gfxdata="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" path="m,l31,65r-8,l,xe" fillcolor="#44546a [3215]" strokecolor="#44546a [3215]" strokeweight="0">
                           <v:path arrowok="t" o:connecttype="custom" o:connectlocs="0,0;49213,103188;36513,103188;0,0" o:connectangles="0,0,0,0"/>
                         </v:shape>
-                        <v:shape id="Forme libre 30" o:spid="_x0000_s1041" style="position:absolute;left:5633;top:68788;width:111;height:666;visibility:visible;mso-wrap-style:square;v-text-anchor:top" coordsize="7,42" o:gfxdata="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" path="m,l6,17,7,42,6,39,,23,,xe" fillcolor="#44546a [3215]" strokecolor="#44546a [3215]" strokeweight="0">
+                        <v:shape id="Forme libre 30" o:spid="_x0000_s1041" style="position:absolute;left:5633;top:68788;width:111;height:666;visibility:visible;mso-wrap-style:square;v-text-anchor:top" coordsize="7,42" o:gfxdata="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" path="m,l6,17,7,42,6,39,,23,,xe" fillcolor="#44546a [3215]" strokecolor="#44546a [3215]" strokeweight="0">
                           <v:path arrowok="t" o:connecttype="custom" o:connectlocs="0,0;9525,26988;11113,66675;9525,61913;0,36513;0,0" o:connectangles="0,0,0,0,0,0"/>
                         </v:shape>
-                        <v:shape id="Forme libre 31" o:spid="_x0000_s1042" style="position:absolute;left:5871;top:71455;width:714;height:1873;visibility:visible;mso-wrap-style:square;v-text-anchor:top" coordsize="45,118" o:gfxdata="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" path="m,l6,16,21,49,33,84r12,34l44,118,13,53,11,42,,xe" fillcolor="#44546a [3215]" strokecolor="#44546a [3215]" strokeweight="0">
+                        <v:shape id="Forme libre 31" o:spid="_x0000_s1042" style="position:absolute;left:5871;top:71455;width:714;height:1873;visibility:visible;mso-wrap-style:square;v-text-anchor:top" coordsize="45,118" o:gfxdata="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" path="m,l6,16,21,49,33,84r12,34l44,118,13,53,11,42,,xe" fillcolor="#44546a [3215]" strokecolor="#44546a [3215]" strokeweight="0">
                           <v:path arrowok="t" o:connecttype="custom" o:connectlocs="0,0;9525,25400;33338,77788;52388,133350;71438,187325;69850,187325;20638,84138;17463,66675;0,0" o:connectangles="0,0,0,0,0,0,0,0,0"/>
                         </v:shape>
                       </v:group>
-                      <v:group id="Groupe 22" o:spid="_x0000_s1043" style="position:absolute;left:806;top:48269;width:13063;height:25059" coordorigin="806,46499" coordsize="8747,16779" o:gfxdata="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">
+                      <v:group id="Groupe 22" o:spid="_x0000_s1043" style="position:absolute;left:806;top:48269;width:13063;height:25059" coordorigin="806,46499" coordsize="8747,16779" o:gfxdata="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">
                         <o:lock v:ext="edit" aspectratio="t"/>
-                        <v:shape id="Forme libre 8" o:spid="_x0000_s1044" style="position:absolute;left:1187;top:51897;width:1984;height:7143;visibility:visible;mso-wrap-style:square;v-text-anchor:top" coordsize="125,450" o:gfxdata="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" path="m,l41,155,86,309r39,116l125,450,79,311,41,183,7,54,,xe" fillcolor="#44546a [3215]" strokecolor="#44546a [3215]" strokeweight="0">
+                        <v:shape id="Forme libre 8" o:spid="_x0000_s1044" style="position:absolute;left:1187;top:51897;width:1984;height:7143;visibility:visible;mso-wrap-style:square;v-text-anchor:top" coordsize="125,450" o:gfxdata="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" path="m,l41,155,86,309r39,116l125,450,79,311,41,183,7,54,,xe" fillcolor="#44546a [3215]" strokecolor="#44546a [3215]" strokeweight="0">
                           <v:fill opacity="13107f"/>
                           <v:stroke opacity="13107f"/>
                           <v:path arrowok="t" o:connecttype="custom" o:connectlocs="0,0;65088,246063;136525,490538;198438,674688;198438,714375;125413,493713;65088,290513;11113,85725;0,0" o:connectangles="0,0,0,0,0,0,0,0,0"/>
                         </v:shape>
-                        <v:shape id="Forme libre 9" o:spid="_x0000_s1045" style="position:absolute;left:3282;top:58913;width:1874;height:4366;visibility:visible;mso-wrap-style:square;v-text-anchor:top" coordsize="118,275" o:gfxdata="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" path="m,l8,20,37,96r32,74l118,275r-9,l61,174,30,100,,26,,xe" fillcolor="#44546a [3215]" strokecolor="#44546a [3215]" strokeweight="0">
+                        <v:shape id="Forme libre 9" o:spid="_x0000_s1045" style="position:absolute;left:3282;top:58913;width:1874;height:4366;visibility:visible;mso-wrap-style:square;v-text-anchor:top" coordsize="118,275" o:gfxdata="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" path="m,l8,20,37,96r32,74l118,275r-9,l61,174,30,100,,26,,xe" fillcolor="#44546a [3215]" strokecolor="#44546a [3215]" strokeweight="0">
                           <v:fill opacity="13107f"/>
                           <v:stroke opacity="13107f"/>
                           <v:path arrowok="t" o:connecttype="custom" o:connectlocs="0,0;12700,31750;58738,152400;109538,269875;187325,436563;173038,436563;96838,276225;47625,158750;0,41275;0,0" o:connectangles="0,0,0,0,0,0,0,0,0,0"/>
                         </v:shape>
-                        <v:shape id="Forme libre 10" o:spid="_x0000_s1046" style="position:absolute;left:806;top:50103;width:317;height:1921;visibility:visible;mso-wrap-style:square;v-text-anchor:top" coordsize="20,121" o:gfxdata="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" path="m,l16,72r4,49l18,112,,31,,xe" fillcolor="#44546a [3215]" strokecolor="#44546a [3215]" strokeweight="0">
+                        <v:shape id="Forme libre 10" o:spid="_x0000_s1046" style="position:absolute;left:806;top:50103;width:317;height:1921;visibility:visible;mso-wrap-style:square;v-text-anchor:top" coordsize="20,121" o:gfxdata="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" path="m,l16,72r4,49l18,112,,31,,xe" fillcolor="#44546a [3215]" strokecolor="#44546a [3215]" strokeweight="0">
                           <v:fill opacity="13107f"/>
                           <v:stroke opacity="13107f"/>
                           <v:path arrowok="t" o:connecttype="custom" o:connectlocs="0,0;25400,114300;31750,192088;28575,177800;0,49213;0,0" o:connectangles="0,0,0,0,0,0"/>
                         </v:shape>
-                        <v:shape id="Forme libre 12" o:spid="_x0000_s1047" style="position:absolute;left:1123;top:52024;width:2509;height:10207;visibility:visible;mso-wrap-style:square;v-text-anchor:top" coordsize="158,643" o:gfxdata="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" path="m,l11,46r11,83l36,211r19,90l76,389r27,87l123,533r21,55l155,632r3,11l142,608,118,544,95,478,69,391,47,302,29,212,13,107,,xe" fillcolor="#44546a [3215]" strokecolor="#44546a [3215]" strokeweight="0">
+                        <v:shape id="Forme libre 12" o:spid="_x0000_s1047" style="position:absolute;left:1123;top:52024;width:2509;height:10207;visibility:visible;mso-wrap-style:square;v-text-anchor:top" coordsize="158,643" o:gfxdata="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" path="m,l11,46r11,83l36,211r19,90l76,389r27,87l123,533r21,55l155,632r3,11l142,608,118,544,95,478,69,391,47,302,29,212,13,107,,xe" fillcolor="#44546a [3215]" strokecolor="#44546a [3215]" strokeweight="0">
                           <v:fill opacity="13107f"/>
                           <v:stroke opacity="13107f"/>
                           <v:path arrowok="t" o:connecttype="custom" o:connectlocs="0,0;17463,73025;34925,204788;57150,334963;87313,477838;120650,617538;163513,755650;195263,846138;228600,933450;246063,1003300;250825,1020763;225425,965200;187325,863600;150813,758825;109538,620713;74613,479425;46038,336550;20638,169863;0,0" o:connectangles="0,0,0,0,0,0,0,0,0,0,0,0,0,0,0,0,0,0,0"/>
                         </v:shape>
-                        <v:shape id="Forme libre 13" o:spid="_x0000_s1048" style="position:absolute;left:3759;top:62152;width:524;height:1127;visibility:visible;mso-wrap-style:square;v-text-anchor:top" coordsize="33,71" o:gfxdata="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" path="m,l33,71r-9,l11,36,,xe" fillcolor="#44546a [3215]" strokecolor="#44546a [3215]" strokeweight="0">
+                        <v:shape id="Forme libre 13" o:spid="_x0000_s1048" style="position:absolute;left:3759;top:62152;width:524;height:1127;visibility:visible;mso-wrap-style:square;v-text-anchor:top" coordsize="33,71" o:gfxdata="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" path="m,l33,71r-9,l11,36,,xe" fillcolor="#44546a [3215]" strokecolor="#44546a [3215]" strokeweight="0">
                           <v:fill opacity="13107f"/>
                           <v:stroke opacity="13107f"/>
                           <v:path arrowok="t" o:connecttype="custom" o:connectlocs="0,0;52388,112713;38100,112713;17463,57150;0,0" o:connectangles="0,0,0,0,0"/>
                         </v:shape>
-                        <v:shape id="Forme libre 14" o:spid="_x0000_s1049" style="position:absolute;left:1060;top:51246;width:238;height:1508;visibility:visible;mso-wrap-style:square;v-text-anchor:top" coordsize="15,95" o:gfxdata="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" path="m,l8,37r,4l15,95,4,49,,xe" fillcolor="#44546a [3215]" strokecolor="#44546a [3215]" strokeweight="0">
+                        <v:shape id="Forme libre 14" o:spid="_x0000_s1049" style="position:absolute;left:1060;top:51246;width:238;height:1508;visibility:visible;mso-wrap-style:square;v-text-anchor:top" coordsize="15,95" o:gfxdata="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" path="m,l8,37r,4l15,95,4,49,,xe" fillcolor="#44546a [3215]" strokecolor="#44546a [3215]" strokeweight="0">
                           <v:fill opacity="13107f"/>
                           <v:stroke opacity="13107f"/>
                           <v:path arrowok="t" o:connecttype="custom" o:connectlocs="0,0;12700,58738;12700,65088;23813,150813;6350,77788;0,0" o:connectangles="0,0,0,0,0,0"/>
                         </v:shape>
-                        <v:shape id="Forme libre 15" o:spid="_x0000_s1050" style="position:absolute;left:3171;top:46499;width:6382;height:12414;visibility:visible;mso-wrap-style:square;v-text-anchor:top" coordsize="402,782" o:gfxdata="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" path="m402,r,1l363,39,325,79r-35,42l255,164r-44,58l171,284r-38,62l100,411,71,478,45,546,27,617,13,689,7,761r,21l,765r1,-4l7,688,21,616,40,545,66,475,95,409r35,-66l167,281r42,-61l253,163r34,-43l324,78,362,38,402,xe" fillcolor="#44546a [3215]" strokecolor="#44546a [3215]" strokeweight="0">
+                        <v:shape id="Forme libre 15" o:spid="_x0000_s1050" style="position:absolute;left:3171;top:46499;width:6382;height:12414;visibility:visible;mso-wrap-style:square;v-text-anchor:top" coordsize="402,782" o:gfxdata="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" path="m402,r,1l363,39,325,79r-35,42l255,164r-44,58l171,284r-38,62l100,411,71,478,45,546,27,617,13,689,7,761r,21l,765r1,-4l7,688,21,616,40,545,66,475,95,409r35,-66l167,281r42,-61l253,163r34,-43l324,78,362,38,402,xe" fillcolor="#44546a [3215]" strokecolor="#44546a [3215]" strokeweight="0">
                           <v:fill opacity="13107f"/>
                           <v:stroke opacity="13107f"/>
                           <v:path arrowok="t" o:connecttype="custom" o:connectlocs="638175,0;638175,1588;576263,61913;515938,125413;460375,192088;404813,260350;334963,352425;271463,450850;211138,549275;158750,652463;112713,758825;71438,866775;42863,979488;20638,1093788;11113,1208088;11113,1241425;0,1214438;1588,1208088;11113,1092200;33338,977900;63500,865188;104775,754063;150813,649288;206375,544513;265113,446088;331788,349250;401638,258763;455613,190500;514350,123825;574675,60325;638175,0" o:connectangles="0,0,0,0,0,0,0,0,0,0,0,0,0,0,0,0,0,0,0,0,0,0,0,0,0,0,0,0,0,0,0"/>
                         </v:shape>
-                        <v:shape id="Forme libre 16" o:spid="_x0000_s1051" style="position:absolute;left:3171;top:59040;width:588;height:3112;visibility:visible;mso-wrap-style:square;v-text-anchor:top" coordsize="37,196" o:gfxdata="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" path="m,l6,15r1,3l12,80r9,54l33,188r4,8l22,162,15,146,5,81,1,40,,xe" fillcolor="#44546a [3215]" strokecolor="#44546a [3215]" strokeweight="0">
+                        <v:shape id="Forme libre 16" o:spid="_x0000_s1051" style="position:absolute;left:3171;top:59040;width:588;height:3112;visibility:visible;mso-wrap-style:square;v-text-anchor:top" coordsize="37,196" o:gfxdata="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" path="m,l6,15r1,3l12,80r9,54l33,188r4,8l22,162,15,146,5,81,1,40,,xe" fillcolor="#44546a [3215]" strokecolor="#44546a [3215]" strokeweight="0">
                           <v:fill opacity="13107f"/>
                           <v:stroke opacity="13107f"/>
                           <v:path arrowok="t" o:connecttype="custom" o:connectlocs="0,0;9525,23813;11113,28575;19050,127000;33338,212725;52388,298450;58738,311150;34925,257175;23813,231775;7938,128588;1588,63500;0,0" o:connectangles="0,0,0,0,0,0,0,0,0,0,0,0"/>
                         </v:shape>
-                        <v:shape id="Forme libre 17" o:spid="_x0000_s1052" style="position:absolute;left:3632;top:62231;width:492;height:1048;visibility:visible;mso-wrap-style:square;v-text-anchor:top" coordsize="31,66" o:gfxdata="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" path="m,l31,66r-7,l,xe" fillcolor="#44546a [3215]" strokecolor="#44546a [3215]" strokeweight="0">
+                        <v:shape id="Forme libre 17" o:spid="_x0000_s1052" style="position:absolute;left:3632;top:62231;width:492;height:1048;visibility:visible;mso-wrap-style:square;v-text-anchor:top" coordsize="31,66" o:gfxdata="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" path="m,l31,66r-7,l,xe" fillcolor="#44546a [3215]" strokecolor="#44546a [3215]" strokeweight="0">
                           <v:fill opacity="13107f"/>
                           <v:stroke opacity="13107f"/>
                           <v:path arrowok="t" o:connecttype="custom" o:connectlocs="0,0;49213,104775;38100,104775;0,0" o:connectangles="0,0,0,0"/>
                         </v:shape>
-                        <v:shape id="Forme libre 18" o:spid="_x0000_s1053" style="position:absolute;left:3171;top:58644;width:111;height:682;visibility:visible;mso-wrap-style:square;v-text-anchor:top" coordsize="7,43" o:gfxdata="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" path="m,l7,17r,26l6,40,,25,,xe" fillcolor="#44546a [3215]" strokecolor="#44546a [3215]" strokeweight="0">
+                        <v:shape id="Forme libre 18" o:spid="_x0000_s1053" style="position:absolute;left:3171;top:58644;width:111;height:682;visibility:visible;mso-wrap-style:square;v-text-anchor:top" coordsize="7,43" o:gfxdata="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" path="m,l7,17r,26l6,40,,25,,xe" fillcolor="#44546a [3215]" strokecolor="#44546a [3215]" strokeweight="0">
                           <v:fill opacity="13107f"/>
                           <v:stroke opacity="13107f"/>
                           <v:path arrowok="t" o:connecttype="custom" o:connectlocs="0,0;11113,26988;11113,68263;9525,63500;0,39688;0,0" o:connectangles="0,0,0,0,0,0"/>
                         </v:shape>
-                        <v:shape id="Forme libre 19" o:spid="_x0000_s1054" style="position:absolute;left:3409;top:61358;width:731;height:1921;visibility:visible;mso-wrap-style:square;v-text-anchor:top" coordsize="46,121" o:gfxdata="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" path="m,l7,16,22,50,33,86r13,35l45,121,14,55,11,44,,xe" fillcolor="#44546a [3215]" strokecolor="#44546a [3215]" strokeweight="0">
+                        <v:shape id="Forme libre 19" o:spid="_x0000_s1054" style="position:absolute;left:3409;top:61358;width:731;height:1921;visibility:visible;mso-wrap-style:square;v-text-anchor:top" coordsize="46,121" o:gfxdata="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" path="m,l7,16,22,50,33,86r13,35l45,121,14,55,11,44,,xe" fillcolor="#44546a [3215]" strokecolor="#44546a [3215]" strokeweight="0">
                           <v:fill opacity="13107f"/>
                           <v:stroke opacity="13107f"/>
                           <v:path arrowok="t" o:connecttype="custom" o:connectlocs="0,0;11113,25400;34925,79375;52388,136525;73025,192088;71438,192088;22225,87313;17463,69850;0,0" o:connectangles="0,0,0,0,0,0,0,0,0"/>
@@ -3599,522 +3608,657 @@
               </mc:Fallback>
             </mc:AlternateContent>
           </w:r>
-          <w:r>
-            <w:rPr>
-              <w:noProof/>
-            </w:rPr>
-            <mc:AlternateContent>
-              <mc:Choice Requires="wps">
-                <w:drawing>
-                  <wp:anchor distT="0" distB="0" distL="114300" distR="114300" simplePos="0" relativeHeight="251667456" behindDoc="0" locked="0" layoutInCell="1" allowOverlap="1">
-                    <wp:simplePos x="0" y="0"/>
-                    <mc:AlternateContent>
-                      <mc:Choice Requires="wp14">
-                        <wp:positionH relativeFrom="page">
-                          <wp14:pctPosHOffset>42000</wp14:pctPosHOffset>
-                        </wp:positionH>
-                      </mc:Choice>
-                      <mc:Fallback>
-                        <wp:positionH relativeFrom="page">
-                          <wp:posOffset>3175000</wp:posOffset>
-                        </wp:positionH>
-                      </mc:Fallback>
-                    </mc:AlternateContent>
-                    <mc:AlternateContent>
-                      <mc:Choice Requires="wp14">
-                        <wp:positionV relativeFrom="page">
-                          <wp14:pctPosVOffset>88000</wp14:pctPosVOffset>
-                        </wp:positionV>
-                      </mc:Choice>
-                      <mc:Fallback>
-                        <wp:positionV relativeFrom="page">
-                          <wp:posOffset>9408795</wp:posOffset>
-                        </wp:positionV>
-                      </mc:Fallback>
-                    </mc:AlternateContent>
-                    <wp:extent cx="3657600" cy="365760"/>
-                    <wp:effectExtent l="0" t="0" r="0" b="0"/>
-                    <wp:wrapNone/>
-                    <wp:docPr id="34" name="Zone de texte 34"/>
-                    <wp:cNvGraphicFramePr/>
-                    <a:graphic xmlns:a="http://schemas.openxmlformats.org/drawingml/2006/main">
-                      <a:graphicData uri="http://schemas.microsoft.com/office/word/2010/wordprocessingShape">
-                        <wps:wsp>
-                          <wps:cNvSpPr txBox="1"/>
-                          <wps:spPr>
-                            <a:xfrm>
-                              <a:off x="0" y="0"/>
-                              <a:ext cx="3657600" cy="365760"/>
-                            </a:xfrm>
-                            <a:prstGeom prst="rect">
-                              <a:avLst/>
-                            </a:prstGeom>
-                            <a:noFill/>
-                            <a:ln w="6350">
-                              <a:noFill/>
-                            </a:ln>
-                            <a:effectLst/>
-                          </wps:spPr>
-                          <wps:style>
-                            <a:lnRef idx="0">
-                              <a:schemeClr val="accent1"/>
-                            </a:lnRef>
-                            <a:fillRef idx="0">
-                              <a:schemeClr val="accent1"/>
-                            </a:fillRef>
-                            <a:effectRef idx="0">
-                              <a:schemeClr val="accent1"/>
-                            </a:effectRef>
-                            <a:fontRef idx="minor">
-                              <a:schemeClr val="dk1"/>
-                            </a:fontRef>
-                          </wps:style>
-                          <wps:txbx>
-                            <w:txbxContent>
-                              <w:p>
-                                <w:pPr>
-                                  <w:pStyle w:val="Sansinterligne"/>
-                                  <w:rPr>
-                                    <w:color w:val="4472C4" w:themeColor="accent1"/>
-                                    <w:sz w:val="26"/>
-                                    <w:szCs w:val="26"/>
-                                  </w:rPr>
-                                </w:pPr>
-                                <w:sdt>
-                                  <w:sdtPr>
-                                    <w:rPr>
-                                      <w:color w:val="4472C4" w:themeColor="accent1"/>
-                                      <w:sz w:val="26"/>
-                                      <w:szCs w:val="26"/>
-                                    </w:rPr>
-                                    <w:alias w:val="Auteur"/>
-                                    <w:tag w:val=""/>
-                                    <w:id w:val="-2041584766"/>
-                                    <w:dataBinding w:prefixMappings="xmlns:ns0='http://purl.org/dc/elements/1.1/' xmlns:ns1='http://schemas.openxmlformats.org/package/2006/metadata/core-properties' " w:xpath="/ns1:coreProperties[1]/ns0:creator[1]" w:storeItemID="{6C3C8BC8-F283-45AE-878A-BAB7291924A1}"/>
-                                    <w:text/>
-                                  </w:sdtPr>
-                                  <w:sdtEndPr/>
-                                  <w:sdtContent>
-                                    <w:r>
-                                      <w:rPr>
-                                        <w:color w:val="4472C4" w:themeColor="accent1"/>
-                                        <w:sz w:val="26"/>
-                                        <w:szCs w:val="26"/>
-                                      </w:rPr>
-                                      <w:t>Adrien BRITON</w:t>
-                                    </w:r>
-                                  </w:sdtContent>
-                                </w:sdt>
-                              </w:p>
-                              <w:p>
-                                <w:pPr>
-                                  <w:pStyle w:val="Sansinterligne"/>
-                                  <w:rPr>
-                                    <w:color w:val="595959" w:themeColor="text1" w:themeTint="A6"/>
-                                    <w:sz w:val="20"/>
-                                    <w:szCs w:val="20"/>
-                                  </w:rPr>
-                                </w:pPr>
-                                <w:sdt>
-                                  <w:sdtPr>
-                                    <w:rPr>
-                                      <w:caps/>
-                                      <w:color w:val="595959" w:themeColor="text1" w:themeTint="A6"/>
-                                      <w:sz w:val="20"/>
-                                      <w:szCs w:val="20"/>
-                                    </w:rPr>
-                                    <w:alias w:val="Société"/>
-                                    <w:tag w:val=""/>
-                                    <w:id w:val="1558814826"/>
-                                    <w:showingPlcHdr/>
-                                    <w:dataBinding w:prefixMappings="xmlns:ns0='http://schemas.openxmlformats.org/officeDocument/2006/extended-properties' " w:xpath="/ns0:Properties[1]/ns0:Company[1]" w:storeItemID="{6668398D-A668-4E3E-A5EB-62B293D839F1}"/>
-                                    <w:text/>
-                                  </w:sdtPr>
-                                  <w:sdtEndPr/>
-                                  <w:sdtContent>
-                                    <w:r>
-                                      <w:rPr>
-                                        <w:caps/>
-                                        <w:color w:val="595959" w:themeColor="text1" w:themeTint="A6"/>
-                                        <w:sz w:val="20"/>
-                                        <w:szCs w:val="20"/>
-                                      </w:rPr>
-                                      <w:t>[nom de la société]</w:t>
-                                    </w:r>
-                                  </w:sdtContent>
-                                </w:sdt>
-                              </w:p>
-                            </w:txbxContent>
-                          </wps:txbx>
-                          <wps:bodyPr rot="0" spcFirstLastPara="0" vertOverflow="overflow" horzOverflow="overflow" vert="horz" wrap="square" lIns="0" tIns="0" rIns="0" bIns="0" numCol="1" spcCol="0" rtlCol="0" fromWordArt="0" anchor="b" anchorCtr="0" forceAA="0" compatLnSpc="1">
-                            <a:prstTxWarp prst="textNoShape">
-                              <a:avLst/>
-                            </a:prstTxWarp>
-                            <a:spAutoFit/>
-                          </wps:bodyPr>
-                        </wps:wsp>
-                      </a:graphicData>
-                    </a:graphic>
-                    <wp14:sizeRelH relativeFrom="page">
-                      <wp14:pctWidth>45000</wp14:pctWidth>
-                    </wp14:sizeRelH>
-                    <wp14:sizeRelV relativeFrom="margin">
-                      <wp14:pctHeight>0</wp14:pctHeight>
-                    </wp14:sizeRelV>
-                  </wp:anchor>
-                </w:drawing>
-              </mc:Choice>
-              <mc:Fallback>
-                <w:pict>
-                  <v:shapetype id="_x0000_t202" coordsize="21600,21600" o:spt="202" path="m,l,21600r21600,l21600,xe">
-                    <v:stroke joinstyle="miter"/>
-                    <v:path gradientshapeok="t" o:connecttype="rect"/>
-                  </v:shapetype>
-                  <v:shape id="Zone de texte 34" o:spid="_x0000_s1055" type="#_x0000_t202" style="position:absolute;margin-left:0;margin-top:0;width:4in;height:28.8pt;z-index:251667456;visibility:visible;mso-wrap-style:square;mso-width-percent:450;mso-height-percent:0;mso-left-percent:420;mso-top-percent:880;mso-wrap-distance-left:9pt;mso-wrap-distance-top:0;mso-wrap-distance-right:9pt;mso-wrap-distance-bottom:0;mso-position-horizontal-relative:page;mso-position-vertical-relative:page;mso-width-percent:450;mso-height-percent:0;mso-left-percent:420;mso-top-percent:880;mso-width-relative:page;mso-height-relative:margin;v-text-anchor:bottom" o:gfxdata="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" filled="f" stroked="f" strokeweight=".5pt">
-                    <v:textbox style="mso-fit-shape-to-text:t" inset="0,0,0,0">
-                      <w:txbxContent>
-                        <w:p>
-                          <w:pPr>
-                            <w:pStyle w:val="Sansinterligne"/>
-                            <w:rPr>
-                              <w:color w:val="4472C4" w:themeColor="accent1"/>
-                              <w:sz w:val="26"/>
-                              <w:szCs w:val="26"/>
-                            </w:rPr>
-                          </w:pPr>
-                          <w:sdt>
-                            <w:sdtPr>
-                              <w:rPr>
-                                <w:color w:val="4472C4" w:themeColor="accent1"/>
-                                <w:sz w:val="26"/>
-                                <w:szCs w:val="26"/>
-                              </w:rPr>
-                              <w:alias w:val="Auteur"/>
-                              <w:tag w:val=""/>
-                              <w:id w:val="-2041584766"/>
-                              <w:dataBinding w:prefixMappings="xmlns:ns0='http://purl.org/dc/elements/1.1/' xmlns:ns1='http://schemas.openxmlformats.org/package/2006/metadata/core-properties' " w:xpath="/ns1:coreProperties[1]/ns0:creator[1]" w:storeItemID="{6C3C8BC8-F283-45AE-878A-BAB7291924A1}"/>
-                              <w:text/>
-                            </w:sdtPr>
-                            <w:sdtEndPr/>
-                            <w:sdtContent>
-                              <w:r>
-                                <w:rPr>
-                                  <w:color w:val="4472C4" w:themeColor="accent1"/>
-                                  <w:sz w:val="26"/>
-                                  <w:szCs w:val="26"/>
-                                </w:rPr>
-                                <w:t>Adrien BRITON</w:t>
-                              </w:r>
-                            </w:sdtContent>
-                          </w:sdt>
-                        </w:p>
-                        <w:p>
-                          <w:pPr>
-                            <w:pStyle w:val="Sansinterligne"/>
-                            <w:rPr>
-                              <w:color w:val="595959" w:themeColor="text1" w:themeTint="A6"/>
-                              <w:sz w:val="20"/>
-                              <w:szCs w:val="20"/>
-                            </w:rPr>
-                          </w:pPr>
-                          <w:sdt>
-                            <w:sdtPr>
-                              <w:rPr>
-                                <w:caps/>
-                                <w:color w:val="595959" w:themeColor="text1" w:themeTint="A6"/>
-                                <w:sz w:val="20"/>
-                                <w:szCs w:val="20"/>
-                              </w:rPr>
-                              <w:alias w:val="Société"/>
-                              <w:tag w:val=""/>
-                              <w:id w:val="1558814826"/>
-                              <w:showingPlcHdr/>
-                              <w:dataBinding w:prefixMappings="xmlns:ns0='http://schemas.openxmlformats.org/officeDocument/2006/extended-properties' " w:xpath="/ns0:Properties[1]/ns0:Company[1]" w:storeItemID="{6668398D-A668-4E3E-A5EB-62B293D839F1}"/>
-                              <w:text/>
-                            </w:sdtPr>
-                            <w:sdtEndPr/>
-                            <w:sdtContent>
-                              <w:r>
-                                <w:rPr>
-                                  <w:caps/>
-                                  <w:color w:val="595959" w:themeColor="text1" w:themeTint="A6"/>
-                                  <w:sz w:val="20"/>
-                                  <w:szCs w:val="20"/>
-                                </w:rPr>
-                                <w:t>[nom de la société]</w:t>
-                              </w:r>
-                            </w:sdtContent>
-                          </w:sdt>
-                        </w:p>
-                      </w:txbxContent>
-                    </v:textbox>
-                    <w10:wrap anchorx="page" anchory="page"/>
-                  </v:shape>
-                </w:pict>
-              </mc:Fallback>
-            </mc:AlternateContent>
-          </w:r>
-          <w:r>
-            <w:rPr>
-              <w:noProof/>
-            </w:rPr>
-            <mc:AlternateContent>
-              <mc:Choice Requires="wps">
-                <w:drawing>
-                  <wp:anchor distT="0" distB="0" distL="114300" distR="114300" simplePos="0" relativeHeight="251666432" behindDoc="0" locked="0" layoutInCell="1" allowOverlap="1">
-                    <wp:simplePos x="0" y="0"/>
-                    <mc:AlternateContent>
-                      <mc:Choice Requires="wp14">
-                        <wp:positionH relativeFrom="page">
-                          <wp14:pctPosHOffset>42000</wp14:pctPosHOffset>
-                        </wp:positionH>
-                      </mc:Choice>
-                      <mc:Fallback>
-                        <wp:positionH relativeFrom="page">
-                          <wp:posOffset>3175000</wp:posOffset>
-                        </wp:positionH>
-                      </mc:Fallback>
-                    </mc:AlternateContent>
-                    <mc:AlternateContent>
-                      <mc:Choice Requires="wp14">
-                        <wp:positionV relativeFrom="page">
-                          <wp14:pctPosVOffset>17500</wp14:pctPosVOffset>
-                        </wp:positionV>
-                      </mc:Choice>
-                      <mc:Fallback>
-                        <wp:positionV relativeFrom="page">
-                          <wp:posOffset>1870710</wp:posOffset>
-                        </wp:positionV>
-                      </mc:Fallback>
-                    </mc:AlternateContent>
-                    <wp:extent cx="3657600" cy="1069848"/>
-                    <wp:effectExtent l="0" t="0" r="7620" b="635"/>
-                    <wp:wrapNone/>
-                    <wp:docPr id="35" name="Zone de texte 35"/>
-                    <wp:cNvGraphicFramePr/>
-                    <a:graphic xmlns:a="http://schemas.openxmlformats.org/drawingml/2006/main">
-                      <a:graphicData uri="http://schemas.microsoft.com/office/word/2010/wordprocessingShape">
-                        <wps:wsp>
-                          <wps:cNvSpPr txBox="1"/>
-                          <wps:spPr>
-                            <a:xfrm>
-                              <a:off x="0" y="0"/>
-                              <a:ext cx="3657600" cy="1069848"/>
-                            </a:xfrm>
-                            <a:prstGeom prst="rect">
-                              <a:avLst/>
-                            </a:prstGeom>
-                            <a:noFill/>
-                            <a:ln w="6350">
-                              <a:noFill/>
-                            </a:ln>
-                            <a:effectLst/>
-                          </wps:spPr>
-                          <wps:style>
-                            <a:lnRef idx="0">
-                              <a:schemeClr val="accent1"/>
-                            </a:lnRef>
-                            <a:fillRef idx="0">
-                              <a:schemeClr val="accent1"/>
-                            </a:fillRef>
-                            <a:effectRef idx="0">
-                              <a:schemeClr val="accent1"/>
-                            </a:effectRef>
-                            <a:fontRef idx="minor">
-                              <a:schemeClr val="dk1"/>
-                            </a:fontRef>
-                          </wps:style>
-                          <wps:txbx>
-                            <w:txbxContent>
-                              <w:p>
-                                <w:pPr>
-                                  <w:pStyle w:val="Sansinterligne"/>
-                                  <w:rPr>
-                                    <w:rFonts w:asciiTheme="majorHAnsi" w:eastAsiaTheme="majorEastAsia" w:hAnsiTheme="majorHAnsi" w:cstheme="majorBidi"/>
-                                    <w:color w:val="262626" w:themeColor="text1" w:themeTint="D9"/>
-                                    <w:sz w:val="72"/>
-                                  </w:rPr>
-                                </w:pPr>
-                                <w:sdt>
-                                  <w:sdtPr>
-                                    <w:rPr>
-                                      <w:rFonts w:asciiTheme="majorHAnsi" w:eastAsiaTheme="majorEastAsia" w:hAnsiTheme="majorHAnsi" w:cstheme="majorBidi"/>
-                                      <w:color w:val="262626" w:themeColor="text1" w:themeTint="D9"/>
-                                      <w:sz w:val="72"/>
-                                      <w:szCs w:val="72"/>
-                                    </w:rPr>
-                                    <w:alias w:val="Titre"/>
-                                    <w:tag w:val=""/>
-                                    <w:id w:val="-705018352"/>
-                                    <w:showingPlcHdr/>
-                                    <w:dataBinding w:prefixMappings="xmlns:ns0='http://purl.org/dc/elements/1.1/' xmlns:ns1='http://schemas.openxmlformats.org/package/2006/metadata/core-properties' " w:xpath="/ns1:coreProperties[1]/ns0:title[1]" w:storeItemID="{6C3C8BC8-F283-45AE-878A-BAB7291924A1}"/>
-                                    <w:text/>
-                                  </w:sdtPr>
-                                  <w:sdtEndPr/>
-                                  <w:sdtContent>
-                                    <w:r>
-                                      <w:rPr>
-                                        <w:rFonts w:asciiTheme="majorHAnsi" w:eastAsiaTheme="majorEastAsia" w:hAnsiTheme="majorHAnsi" w:cstheme="majorBidi"/>
-                                        <w:color w:val="262626" w:themeColor="text1" w:themeTint="D9"/>
-                                        <w:sz w:val="72"/>
-                                        <w:szCs w:val="72"/>
-                                      </w:rPr>
-                                      <w:t>[Titre du document]</w:t>
-                                    </w:r>
-                                  </w:sdtContent>
-                                </w:sdt>
-                              </w:p>
-                              <w:p>
-                                <w:pPr>
-                                  <w:spacing w:before="120"/>
-                                  <w:rPr>
-                                    <w:color w:val="404040" w:themeColor="text1" w:themeTint="BF"/>
-                                    <w:sz w:val="36"/>
-                                    <w:szCs w:val="36"/>
-                                  </w:rPr>
-                                </w:pPr>
-                                <w:sdt>
-                                  <w:sdtPr>
-                                    <w:rPr>
-                                      <w:color w:val="404040" w:themeColor="text1" w:themeTint="BF"/>
-                                      <w:sz w:val="36"/>
-                                      <w:szCs w:val="36"/>
-                                    </w:rPr>
-                                    <w:alias w:val="Sous-titre"/>
-                                    <w:tag w:val=""/>
-                                    <w:id w:val="-1148361611"/>
-                                    <w:showingPlcHdr/>
-                                    <w:dataBinding w:prefixMappings="xmlns:ns0='http://purl.org/dc/elements/1.1/' xmlns:ns1='http://schemas.openxmlformats.org/package/2006/metadata/core-properties' " w:xpath="/ns1:coreProperties[1]/ns0:subject[1]" w:storeItemID="{6C3C8BC8-F283-45AE-878A-BAB7291924A1}"/>
-                                    <w:text/>
-                                  </w:sdtPr>
-                                  <w:sdtEndPr/>
-                                  <w:sdtContent>
-                                    <w:r>
-                                      <w:rPr>
-                                        <w:color w:val="404040" w:themeColor="text1" w:themeTint="BF"/>
-                                        <w:sz w:val="36"/>
-                                        <w:szCs w:val="36"/>
-                                      </w:rPr>
-                                      <w:t>[Sous-titre du document]</w:t>
-                                    </w:r>
-                                  </w:sdtContent>
-                                </w:sdt>
-                              </w:p>
-                            </w:txbxContent>
-                          </wps:txbx>
-                          <wps:bodyPr rot="0" spcFirstLastPara="0" vertOverflow="overflow" horzOverflow="overflow" vert="horz" wrap="square" lIns="0" tIns="0" rIns="0" bIns="0" numCol="1" spcCol="0" rtlCol="0" fromWordArt="0" anchor="t" anchorCtr="0" forceAA="0" compatLnSpc="1">
-                            <a:prstTxWarp prst="textNoShape">
-                              <a:avLst/>
-                            </a:prstTxWarp>
-                            <a:spAutoFit/>
-                          </wps:bodyPr>
-                        </wps:wsp>
-                      </a:graphicData>
-                    </a:graphic>
-                    <wp14:sizeRelH relativeFrom="page">
-                      <wp14:pctWidth>45000</wp14:pctWidth>
-                    </wp14:sizeRelH>
-                    <wp14:sizeRelV relativeFrom="margin">
-                      <wp14:pctHeight>0</wp14:pctHeight>
-                    </wp14:sizeRelV>
-                  </wp:anchor>
-                </w:drawing>
-              </mc:Choice>
-              <mc:Fallback>
-                <w:pict>
-                  <v:shape id="Zone de texte 35" o:spid="_x0000_s1056" type="#_x0000_t202" style="position:absolute;margin-left:0;margin-top:0;width:4in;height:84.25pt;z-index:251666432;visibility:visible;mso-wrap-style:square;mso-width-percent:450;mso-height-percent:0;mso-left-percent:420;mso-top-percent:175;mso-wrap-distance-left:9pt;mso-wrap-distance-top:0;mso-wrap-distance-right:9pt;mso-wrap-distance-bottom:0;mso-position-horizontal-relative:page;mso-position-vertical-relative:page;mso-width-percent:450;mso-height-percent:0;mso-left-percent:420;mso-top-percent:175;mso-width-relative:page;mso-height-relative:margin;v-text-anchor:top" o:gfxdata="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" filled="f" stroked="f" strokeweight=".5pt">
-                    <v:textbox style="mso-fit-shape-to-text:t" inset="0,0,0,0">
-                      <w:txbxContent>
-                        <w:p>
-                          <w:pPr>
-                            <w:pStyle w:val="Sansinterligne"/>
-                            <w:rPr>
-                              <w:rFonts w:asciiTheme="majorHAnsi" w:eastAsiaTheme="majorEastAsia" w:hAnsiTheme="majorHAnsi" w:cstheme="majorBidi"/>
-                              <w:color w:val="262626" w:themeColor="text1" w:themeTint="D9"/>
-                              <w:sz w:val="72"/>
-                            </w:rPr>
-                          </w:pPr>
-                          <w:sdt>
-                            <w:sdtPr>
-                              <w:rPr>
-                                <w:rFonts w:asciiTheme="majorHAnsi" w:eastAsiaTheme="majorEastAsia" w:hAnsiTheme="majorHAnsi" w:cstheme="majorBidi"/>
-                                <w:color w:val="262626" w:themeColor="text1" w:themeTint="D9"/>
-                                <w:sz w:val="72"/>
-                                <w:szCs w:val="72"/>
-                              </w:rPr>
-                              <w:alias w:val="Titre"/>
-                              <w:tag w:val=""/>
-                              <w:id w:val="-705018352"/>
-                              <w:showingPlcHdr/>
-                              <w:dataBinding w:prefixMappings="xmlns:ns0='http://purl.org/dc/elements/1.1/' xmlns:ns1='http://schemas.openxmlformats.org/package/2006/metadata/core-properties' " w:xpath="/ns1:coreProperties[1]/ns0:title[1]" w:storeItemID="{6C3C8BC8-F283-45AE-878A-BAB7291924A1}"/>
-                              <w:text/>
-                            </w:sdtPr>
-                            <w:sdtEndPr/>
-                            <w:sdtContent>
-                              <w:r>
-                                <w:rPr>
-                                  <w:rFonts w:asciiTheme="majorHAnsi" w:eastAsiaTheme="majorEastAsia" w:hAnsiTheme="majorHAnsi" w:cstheme="majorBidi"/>
-                                  <w:color w:val="262626" w:themeColor="text1" w:themeTint="D9"/>
-                                  <w:sz w:val="72"/>
-                                  <w:szCs w:val="72"/>
-                                </w:rPr>
-                                <w:t>[Titre du document]</w:t>
-                              </w:r>
-                            </w:sdtContent>
-                          </w:sdt>
-                        </w:p>
-                        <w:p>
-                          <w:pPr>
-                            <w:spacing w:before="120"/>
-                            <w:rPr>
-                              <w:color w:val="404040" w:themeColor="text1" w:themeTint="BF"/>
-                              <w:sz w:val="36"/>
-                              <w:szCs w:val="36"/>
-                            </w:rPr>
-                          </w:pPr>
-                          <w:sdt>
-                            <w:sdtPr>
-                              <w:rPr>
-                                <w:color w:val="404040" w:themeColor="text1" w:themeTint="BF"/>
-                                <w:sz w:val="36"/>
-                                <w:szCs w:val="36"/>
-                              </w:rPr>
-                              <w:alias w:val="Sous-titre"/>
-                              <w:tag w:val=""/>
-                              <w:id w:val="-1148361611"/>
-                              <w:showingPlcHdr/>
-                              <w:dataBinding w:prefixMappings="xmlns:ns0='http://purl.org/dc/elements/1.1/' xmlns:ns1='http://schemas.openxmlformats.org/package/2006/metadata/core-properties' " w:xpath="/ns1:coreProperties[1]/ns0:subject[1]" w:storeItemID="{6C3C8BC8-F283-45AE-878A-BAB7291924A1}"/>
-                              <w:text/>
-                            </w:sdtPr>
-                            <w:sdtEndPr/>
-                            <w:sdtContent>
-                              <w:r>
-                                <w:rPr>
-                                  <w:color w:val="404040" w:themeColor="text1" w:themeTint="BF"/>
-                                  <w:sz w:val="36"/>
-                                  <w:szCs w:val="36"/>
-                                </w:rPr>
-                                <w:t>[Sous-titre du document]</w:t>
-                              </w:r>
-                            </w:sdtContent>
-                          </w:sdt>
-                        </w:p>
-                      </w:txbxContent>
-                    </v:textbox>
-                    <w10:wrap anchorx="page" anchory="page"/>
-                  </v:shape>
-                </w:pict>
-              </mc:Fallback>
-            </mc:AlternateContent>
-          </w:r>
         </w:p>
         <w:p/>
       </w:sdtContent>
     </w:sdt>
     <w:p>
       <w:r>
+        <w:rPr>
+          <w:noProof/>
+        </w:rPr>
+        <mc:AlternateContent>
+          <mc:Choice Requires="wps">
+            <w:drawing>
+              <wp:anchor distT="45720" distB="45720" distL="114300" distR="114300" simplePos="0" relativeHeight="251683840" behindDoc="0" locked="0" layoutInCell="1" allowOverlap="1">
+                <wp:simplePos x="0" y="0"/>
+                <wp:positionH relativeFrom="column">
+                  <wp:posOffset>1727462</wp:posOffset>
+                </wp:positionH>
+                <wp:positionV relativeFrom="paragraph">
+                  <wp:posOffset>6691931</wp:posOffset>
+                </wp:positionV>
+                <wp:extent cx="4305300" cy="1404620"/>
+                <wp:effectExtent l="0" t="0" r="19050" b="14605"/>
+                <wp:wrapSquare wrapText="bothSides"/>
+                <wp:docPr id="217" name="Zone de texte 2"/>
+                <wp:cNvGraphicFramePr>
+                  <a:graphicFrameLocks xmlns:a="http://schemas.openxmlformats.org/drawingml/2006/main"/>
+                </wp:cNvGraphicFramePr>
+                <a:graphic xmlns:a="http://schemas.openxmlformats.org/drawingml/2006/main">
+                  <a:graphicData uri="http://schemas.microsoft.com/office/word/2010/wordprocessingShape">
+                    <wps:wsp>
+                      <wps:cNvSpPr txBox="1">
+                        <a:spLocks noChangeArrowheads="1"/>
+                      </wps:cNvSpPr>
+                      <wps:spPr bwMode="auto">
+                        <a:xfrm>
+                          <a:off x="0" y="0"/>
+                          <a:ext cx="4305300" cy="1404620"/>
+                        </a:xfrm>
+                        <a:prstGeom prst="rect">
+                          <a:avLst/>
+                        </a:prstGeom>
+                        <a:solidFill>
+                          <a:srgbClr val="FFFFFF"/>
+                        </a:solidFill>
+                        <a:ln w="9525">
+                          <a:solidFill>
+                            <a:srgbClr val="000000"/>
+                          </a:solidFill>
+                          <a:miter lim="800000"/>
+                          <a:headEnd/>
+                          <a:tailEnd/>
+                        </a:ln>
+                      </wps:spPr>
+                      <wps:txbx>
+                        <w:txbxContent>
+                          <w:p>
+                            <w:r>
+                              <w:t>Adrien BRITON</w:t>
+                            </w:r>
+                          </w:p>
+                          <w:p>
+                            <w:proofErr w:type="spellStart"/>
+                            <w:r>
+                              <w:t>Nour</w:t>
+                            </w:r>
+                            <w:proofErr w:type="spellEnd"/>
+                            <w:r>
+                              <w:t xml:space="preserve"> GUETTOUCHE</w:t>
+                            </w:r>
+                          </w:p>
+                          <w:p>
+                            <w:r>
+                              <w:t>Jonathan MANEIRO</w:t>
+                            </w:r>
+                          </w:p>
+                          <w:p>
+                            <w:r>
+                              <w:t>Rémy CASTELLS</w:t>
+                            </w:r>
+                          </w:p>
+                          <w:p>
+                            <w:pPr>
+                              <w:jc w:val="right"/>
+                            </w:pPr>
+                            <w:r>
+                              <w:t>Promotion ISEN P13 - 2018</w:t>
+                            </w:r>
+                          </w:p>
+                        </w:txbxContent>
+                      </wps:txbx>
+                      <wps:bodyPr rot="0" vert="horz" wrap="square" lIns="91440" tIns="45720" rIns="91440" bIns="45720" anchor="t" anchorCtr="0">
+                        <a:spAutoFit/>
+                      </wps:bodyPr>
+                    </wps:wsp>
+                  </a:graphicData>
+                </a:graphic>
+                <wp14:sizeRelH relativeFrom="margin">
+                  <wp14:pctWidth>0</wp14:pctWidth>
+                </wp14:sizeRelH>
+                <wp14:sizeRelV relativeFrom="margin">
+                  <wp14:pctHeight>20000</wp14:pctHeight>
+                </wp14:sizeRelV>
+              </wp:anchor>
+            </w:drawing>
+          </mc:Choice>
+          <mc:Fallback>
+            <w:pict>
+              <v:shapetype id="_x0000_t202" coordsize="21600,21600" o:spt="202" path="m,l,21600r21600,l21600,xe">
+                <v:stroke joinstyle="miter"/>
+                <v:path gradientshapeok="t" o:connecttype="rect"/>
+              </v:shapetype>
+              <v:shape id="Zone de texte 2" o:spid="_x0000_s1055" type="#_x0000_t202" style="position:absolute;margin-left:136pt;margin-top:526.9pt;width:339pt;height:110.6pt;z-index:251683840;visibility:visible;mso-wrap-style:square;mso-width-percent:0;mso-height-percent:200;mso-wrap-distance-left:9pt;mso-wrap-distance-top:3.6pt;mso-wrap-distance-right:9pt;mso-wrap-distance-bottom:3.6pt;mso-position-horizontal:absolute;mso-position-horizontal-relative:text;mso-position-vertical:absolute;mso-position-vertical-relative:text;mso-width-percent:0;mso-height-percent:200;mso-width-relative:margin;mso-height-relative:margin;v-text-anchor:top" o:gfxdata="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">
+                <v:textbox style="mso-fit-shape-to-text:t">
+                  <w:txbxContent>
+                    <w:p>
+                      <w:r>
+                        <w:t>Adrien BRITON</w:t>
+                      </w:r>
+                    </w:p>
+                    <w:p>
+                      <w:proofErr w:type="spellStart"/>
+                      <w:r>
+                        <w:t>Nour</w:t>
+                      </w:r>
+                      <w:proofErr w:type="spellEnd"/>
+                      <w:r>
+                        <w:t xml:space="preserve"> GUETTOUCHE</w:t>
+                      </w:r>
+                    </w:p>
+                    <w:p>
+                      <w:r>
+                        <w:t>Jonathan MANEIRO</w:t>
+                      </w:r>
+                    </w:p>
+                    <w:p>
+                      <w:r>
+                        <w:t>Rémy CASTELLS</w:t>
+                      </w:r>
+                    </w:p>
+                    <w:p>
+                      <w:pPr>
+                        <w:jc w:val="right"/>
+                      </w:pPr>
+                      <w:r>
+                        <w:t>Promotion ISEN P13 - 2018</w:t>
+                      </w:r>
+                    </w:p>
+                  </w:txbxContent>
+                </v:textbox>
+                <w10:wrap type="square"/>
+              </v:shape>
+            </w:pict>
+          </mc:Fallback>
+        </mc:AlternateContent>
+      </w:r>
+      <w:r>
+        <w:rPr>
+          <w:noProof/>
+        </w:rPr>
+        <mc:AlternateContent>
+          <mc:Choice Requires="wps">
+            <w:drawing>
+              <wp:anchor distT="45720" distB="45720" distL="114300" distR="114300" simplePos="0" relativeHeight="251685888" behindDoc="0" locked="0" layoutInCell="1" allowOverlap="1">
+                <wp:simplePos x="0" y="0"/>
+                <wp:positionH relativeFrom="margin">
+                  <wp:posOffset>1086485</wp:posOffset>
+                </wp:positionH>
+                <wp:positionV relativeFrom="paragraph">
+                  <wp:posOffset>2304415</wp:posOffset>
+                </wp:positionV>
+                <wp:extent cx="5172075" cy="1404620"/>
+                <wp:effectExtent l="0" t="0" r="9525" b="0"/>
+                <wp:wrapSquare wrapText="bothSides"/>
+                <wp:docPr id="45" name="Zone de texte 2"/>
+                <wp:cNvGraphicFramePr>
+                  <a:graphicFrameLocks xmlns:a="http://schemas.openxmlformats.org/drawingml/2006/main"/>
+                </wp:cNvGraphicFramePr>
+                <a:graphic xmlns:a="http://schemas.openxmlformats.org/drawingml/2006/main">
+                  <a:graphicData uri="http://schemas.microsoft.com/office/word/2010/wordprocessingShape">
+                    <wps:wsp>
+                      <wps:cNvSpPr txBox="1">
+                        <a:spLocks noChangeArrowheads="1"/>
+                      </wps:cNvSpPr>
+                      <wps:spPr bwMode="auto">
+                        <a:xfrm>
+                          <a:off x="0" y="0"/>
+                          <a:ext cx="5172075" cy="1404620"/>
+                        </a:xfrm>
+                        <a:prstGeom prst="rect">
+                          <a:avLst/>
+                        </a:prstGeom>
+                        <a:solidFill>
+                          <a:srgbClr val="FFFFFF"/>
+                        </a:solidFill>
+                        <a:ln w="9525">
+                          <a:noFill/>
+                          <a:miter lim="800000"/>
+                          <a:headEnd/>
+                          <a:tailEnd/>
+                        </a:ln>
+                      </wps:spPr>
+                      <wps:txbx>
+                        <w:txbxContent>
+                          <w:p>
+                            <w:pPr>
+                              <w:spacing w:before="120"/>
+                              <w:jc w:val="center"/>
+                              <w:rPr>
+                                <w:color w:val="404040" w:themeColor="text1" w:themeTint="BF"/>
+                                <w:sz w:val="36"/>
+                                <w:szCs w:val="36"/>
+                              </w:rPr>
+                            </w:pPr>
+                            <w:sdt>
+                              <w:sdtPr>
+                                <w:rPr>
+                                  <w:color w:val="404040" w:themeColor="text1" w:themeTint="BF"/>
+                                  <w:sz w:val="36"/>
+                                  <w:szCs w:val="36"/>
+                                </w:rPr>
+                                <w:alias w:val="Sous-titre"/>
+                                <w:tag w:val=""/>
+                                <w:id w:val="-1651514497"/>
+                                <w:dataBinding w:prefixMappings="xmlns:ns0='http://purl.org/dc/elements/1.1/' xmlns:ns1='http://schemas.openxmlformats.org/package/2006/metadata/core-properties' " w:xpath="/ns1:coreProperties[1]/ns0:subject[1]" w:storeItemID="{6C3C8BC8-F283-45AE-878A-BAB7291924A1}"/>
+                                <w:text/>
+                              </w:sdtPr>
+                              <w:sdtContent>
+                                <w:r>
+                                  <w:rPr>
+                                    <w:color w:val="404040" w:themeColor="text1" w:themeTint="BF"/>
+                                    <w:sz w:val="36"/>
+                                    <w:szCs w:val="36"/>
+                                  </w:rPr>
+                                  <w:t>Réalisation d’une application modélisant le contrôle d’un portail électrique par détection sur composant STM</w:t>
+                                </w:r>
+                              </w:sdtContent>
+                            </w:sdt>
+                            <w:r>
+                              <w:rPr>
+                                <w:color w:val="404040" w:themeColor="text1" w:themeTint="BF"/>
+                                <w:sz w:val="36"/>
+                                <w:szCs w:val="36"/>
+                              </w:rPr>
+                              <w:t>32</w:t>
+                            </w:r>
+                          </w:p>
+                          <w:p/>
+                        </w:txbxContent>
+                      </wps:txbx>
+                      <wps:bodyPr rot="0" vert="horz" wrap="square" lIns="91440" tIns="45720" rIns="91440" bIns="45720" anchor="t" anchorCtr="0">
+                        <a:spAutoFit/>
+                      </wps:bodyPr>
+                    </wps:wsp>
+                  </a:graphicData>
+                </a:graphic>
+                <wp14:sizeRelH relativeFrom="margin">
+                  <wp14:pctWidth>0</wp14:pctWidth>
+                </wp14:sizeRelH>
+                <wp14:sizeRelV relativeFrom="margin">
+                  <wp14:pctHeight>20000</wp14:pctHeight>
+                </wp14:sizeRelV>
+              </wp:anchor>
+            </w:drawing>
+          </mc:Choice>
+          <mc:Fallback>
+            <w:pict>
+              <v:shape id="_x0000_s1056" type="#_x0000_t202" style="position:absolute;margin-left:85.55pt;margin-top:181.45pt;width:407.25pt;height:110.6pt;z-index:251685888;visibility:visible;mso-wrap-style:square;mso-width-percent:0;mso-height-percent:200;mso-wrap-distance-left:9pt;mso-wrap-distance-top:3.6pt;mso-wrap-distance-right:9pt;mso-wrap-distance-bottom:3.6pt;mso-position-horizontal:absolute;mso-position-horizontal-relative:margin;mso-position-vertical:absolute;mso-position-vertical-relative:text;mso-width-percent:0;mso-height-percent:200;mso-width-relative:margin;mso-height-relative:margin;v-text-anchor:top" o:gfxdata="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" stroked="f">
+                <v:textbox style="mso-fit-shape-to-text:t">
+                  <w:txbxContent>
+                    <w:p>
+                      <w:pPr>
+                        <w:spacing w:before="120"/>
+                        <w:jc w:val="center"/>
+                        <w:rPr>
+                          <w:color w:val="404040" w:themeColor="text1" w:themeTint="BF"/>
+                          <w:sz w:val="36"/>
+                          <w:szCs w:val="36"/>
+                        </w:rPr>
+                      </w:pPr>
+                      <w:sdt>
+                        <w:sdtPr>
+                          <w:rPr>
+                            <w:color w:val="404040" w:themeColor="text1" w:themeTint="BF"/>
+                            <w:sz w:val="36"/>
+                            <w:szCs w:val="36"/>
+                          </w:rPr>
+                          <w:alias w:val="Sous-titre"/>
+                          <w:tag w:val=""/>
+                          <w:id w:val="-1651514497"/>
+                          <w:dataBinding w:prefixMappings="xmlns:ns0='http://purl.org/dc/elements/1.1/' xmlns:ns1='http://schemas.openxmlformats.org/package/2006/metadata/core-properties' " w:xpath="/ns1:coreProperties[1]/ns0:subject[1]" w:storeItemID="{6C3C8BC8-F283-45AE-878A-BAB7291924A1}"/>
+                          <w:text/>
+                        </w:sdtPr>
+                        <w:sdtContent>
+                          <w:r>
+                            <w:rPr>
+                              <w:color w:val="404040" w:themeColor="text1" w:themeTint="BF"/>
+                              <w:sz w:val="36"/>
+                              <w:szCs w:val="36"/>
+                            </w:rPr>
+                            <w:t>Réalisation d’une application modélisant le contrôle d’un portail électrique par détection sur composant STM</w:t>
+                          </w:r>
+                        </w:sdtContent>
+                      </w:sdt>
+                      <w:r>
+                        <w:rPr>
+                          <w:color w:val="404040" w:themeColor="text1" w:themeTint="BF"/>
+                          <w:sz w:val="36"/>
+                          <w:szCs w:val="36"/>
+                        </w:rPr>
+                        <w:t>32</w:t>
+                      </w:r>
+                    </w:p>
+                    <w:p/>
+                  </w:txbxContent>
+                </v:textbox>
+                <w10:wrap type="square" anchorx="margin"/>
+              </v:shape>
+            </w:pict>
+          </mc:Fallback>
+        </mc:AlternateContent>
+      </w:r>
+      <w:r>
+        <w:rPr>
+          <w:noProof/>
+        </w:rPr>
+        <mc:AlternateContent>
+          <mc:Choice Requires="wps">
+            <w:drawing>
+              <wp:anchor distT="0" distB="0" distL="114300" distR="114300" simplePos="0" relativeHeight="251666432" behindDoc="0" locked="0" layoutInCell="1" allowOverlap="1">
+                <wp:simplePos x="0" y="0"/>
+                <wp:positionH relativeFrom="page">
+                  <wp:posOffset>2923387</wp:posOffset>
+                </wp:positionH>
+                <wp:positionV relativeFrom="page">
+                  <wp:posOffset>1571516</wp:posOffset>
+                </wp:positionV>
+                <wp:extent cx="4048125" cy="2257425"/>
+                <wp:effectExtent l="0" t="0" r="9525" b="9525"/>
+                <wp:wrapNone/>
+                <wp:docPr id="35" name="Zone de texte 35"/>
+                <wp:cNvGraphicFramePr/>
+                <a:graphic xmlns:a="http://schemas.openxmlformats.org/drawingml/2006/main">
+                  <a:graphicData uri="http://schemas.microsoft.com/office/word/2010/wordprocessingShape">
+                    <wps:wsp>
+                      <wps:cNvSpPr txBox="1"/>
+                      <wps:spPr>
+                        <a:xfrm>
+                          <a:off x="0" y="0"/>
+                          <a:ext cx="4048125" cy="2257425"/>
+                        </a:xfrm>
+                        <a:prstGeom prst="rect">
+                          <a:avLst/>
+                        </a:prstGeom>
+                        <a:noFill/>
+                        <a:ln w="6350">
+                          <a:noFill/>
+                        </a:ln>
+                        <a:effectLst/>
+                      </wps:spPr>
+                      <wps:style>
+                        <a:lnRef idx="0">
+                          <a:schemeClr val="accent1"/>
+                        </a:lnRef>
+                        <a:fillRef idx="0">
+                          <a:schemeClr val="accent1"/>
+                        </a:fillRef>
+                        <a:effectRef idx="0">
+                          <a:schemeClr val="accent1"/>
+                        </a:effectRef>
+                        <a:fontRef idx="minor">
+                          <a:schemeClr val="dk1"/>
+                        </a:fontRef>
+                      </wps:style>
+                      <wps:txbx>
+                        <w:txbxContent>
+                          <w:p>
+                            <w:pPr>
+                              <w:pStyle w:val="Sansinterligne"/>
+                              <w:jc w:val="center"/>
+                              <w:rPr>
+                                <w:rFonts w:asciiTheme="majorHAnsi" w:eastAsiaTheme="majorEastAsia" w:hAnsiTheme="majorHAnsi" w:cstheme="majorBidi"/>
+                                <w:color w:val="262626" w:themeColor="text1" w:themeTint="D9"/>
+                                <w:sz w:val="72"/>
+                                <w14:reflection w14:blurRad="6350" w14:stA="53000" w14:stPos="0" w14:endA="300" w14:endPos="35500" w14:dist="0" w14:dir="5400000" w14:fadeDir="5400000" w14:sx="100000" w14:sy="-90000" w14:kx="0" w14:ky="0" w14:algn="bl"/>
+                                <w14:textOutline w14:w="0" w14:cap="flat" w14:cmpd="sng" w14:algn="ctr">
+                                  <w14:noFill/>
+                                  <w14:prstDash w14:val="solid"/>
+                                  <w14:round/>
+                                </w14:textOutline>
+                                <w14:textFill>
+                                  <w14:gradFill>
+                                    <w14:gsLst>
+                                      <w14:gs w14:pos="0">
+                                        <w14:schemeClr w14:val="accent5">
+                                          <w14:lumMod w14:val="50000"/>
+                                        </w14:schemeClr>
+                                      </w14:gs>
+                                      <w14:gs w14:pos="50000">
+                                        <w14:schemeClr w14:val="accent5"/>
+                                      </w14:gs>
+                                      <w14:gs w14:pos="100000">
+                                        <w14:schemeClr w14:val="accent5">
+                                          <w14:lumMod w14:val="60000"/>
+                                          <w14:lumOff w14:val="40000"/>
+                                        </w14:schemeClr>
+                                      </w14:gs>
+                                    </w14:gsLst>
+                                    <w14:lin w14:ang="5400000" w14:scaled="0"/>
+                                  </w14:gradFill>
+                                </w14:textFill>
+                              </w:rPr>
+                            </w:pPr>
+                            <w:sdt>
+                              <w:sdtPr>
+                                <w:rPr>
+                                  <w:rFonts w:asciiTheme="majorHAnsi" w:eastAsiaTheme="majorEastAsia" w:hAnsiTheme="majorHAnsi" w:cstheme="majorBidi"/>
+                                  <w:color w:val="262626" w:themeColor="text1" w:themeTint="D9"/>
+                                  <w:sz w:val="72"/>
+                                  <w:szCs w:val="72"/>
+                                  <w14:reflection w14:blurRad="6350" w14:stA="53000" w14:stPos="0" w14:endA="300" w14:endPos="35500" w14:dist="0" w14:dir="5400000" w14:fadeDir="5400000" w14:sx="100000" w14:sy="-90000" w14:kx="0" w14:ky="0" w14:algn="bl"/>
+                                  <w14:textOutline w14:w="0" w14:cap="flat" w14:cmpd="sng" w14:algn="ctr">
+                                    <w14:noFill/>
+                                    <w14:prstDash w14:val="solid"/>
+                                    <w14:round/>
+                                  </w14:textOutline>
+                                  <w14:textFill>
+                                    <w14:gradFill>
+                                      <w14:gsLst>
+                                        <w14:gs w14:pos="0">
+                                          <w14:schemeClr w14:val="accent5">
+                                            <w14:lumMod w14:val="50000"/>
+                                          </w14:schemeClr>
+                                        </w14:gs>
+                                        <w14:gs w14:pos="50000">
+                                          <w14:schemeClr w14:val="accent5"/>
+                                        </w14:gs>
+                                        <w14:gs w14:pos="100000">
+                                          <w14:schemeClr w14:val="accent5">
+                                            <w14:lumMod w14:val="60000"/>
+                                            <w14:lumOff w14:val="40000"/>
+                                          </w14:schemeClr>
+                                        </w14:gs>
+                                      </w14:gsLst>
+                                      <w14:lin w14:ang="5400000" w14:scaled="0"/>
+                                    </w14:gradFill>
+                                  </w14:textFill>
+                                </w:rPr>
+                                <w:alias w:val="Titre"/>
+                                <w:tag w:val=""/>
+                                <w:id w:val="-1047992970"/>
+                                <w:dataBinding w:prefixMappings="xmlns:ns0='http://purl.org/dc/elements/1.1/' xmlns:ns1='http://schemas.openxmlformats.org/package/2006/metadata/core-properties' " w:xpath="/ns1:coreProperties[1]/ns0:title[1]" w:storeItemID="{6C3C8BC8-F283-45AE-878A-BAB7291924A1}"/>
+                                <w:text/>
+                              </w:sdtPr>
+                              <w:sdtEndPr/>
+                              <w:sdtContent>
+                                <w:r>
+                                  <w:rPr>
+                                    <w:rFonts w:asciiTheme="majorHAnsi" w:eastAsiaTheme="majorEastAsia" w:hAnsiTheme="majorHAnsi" w:cstheme="majorBidi"/>
+                                    <w:color w:val="262626" w:themeColor="text1" w:themeTint="D9"/>
+                                    <w:sz w:val="72"/>
+                                    <w:szCs w:val="72"/>
+                                    <w14:reflection w14:blurRad="6350" w14:stA="53000" w14:stPos="0" w14:endA="300" w14:endPos="35500" w14:dist="0" w14:dir="5400000" w14:fadeDir="5400000" w14:sx="100000" w14:sy="-90000" w14:kx="0" w14:ky="0" w14:algn="bl"/>
+                                    <w14:textOutline w14:w="0" w14:cap="flat" w14:cmpd="sng" w14:algn="ctr">
+                                      <w14:noFill/>
+                                      <w14:prstDash w14:val="solid"/>
+                                      <w14:round/>
+                                    </w14:textOutline>
+                                    <w14:textFill>
+                                      <w14:gradFill>
+                                        <w14:gsLst>
+                                          <w14:gs w14:pos="0">
+                                            <w14:schemeClr w14:val="accent5">
+                                              <w14:lumMod w14:val="50000"/>
+                                            </w14:schemeClr>
+                                          </w14:gs>
+                                          <w14:gs w14:pos="50000">
+                                            <w14:schemeClr w14:val="accent5"/>
+                                          </w14:gs>
+                                          <w14:gs w14:pos="100000">
+                                            <w14:schemeClr w14:val="accent5">
+                                              <w14:lumMod w14:val="60000"/>
+                                              <w14:lumOff w14:val="40000"/>
+                                            </w14:schemeClr>
+                                          </w14:gs>
+                                        </w14:gsLst>
+                                        <w14:lin w14:ang="5400000" w14:scaled="0"/>
+                                      </w14:gradFill>
+                                    </w14:textFill>
+                                  </w:rPr>
+                                  <w:t>Projet Electronique Systèmes  embarqués</w:t>
+                                </w:r>
+                              </w:sdtContent>
+                            </w:sdt>
+                          </w:p>
+                        </w:txbxContent>
+                      </wps:txbx>
+                      <wps:bodyPr rot="0" spcFirstLastPara="0" vertOverflow="overflow" horzOverflow="overflow" vert="horz" wrap="square" lIns="0" tIns="0" rIns="0" bIns="0" numCol="1" spcCol="0" rtlCol="0" fromWordArt="0" anchor="t" anchorCtr="0" forceAA="0" compatLnSpc="1">
+                        <a:prstTxWarp prst="textNoShape">
+                          <a:avLst/>
+                        </a:prstTxWarp>
+                        <a:noAutofit/>
+                      </wps:bodyPr>
+                    </wps:wsp>
+                  </a:graphicData>
+                </a:graphic>
+                <wp14:sizeRelH relativeFrom="page">
+                  <wp14:pctWidth>0</wp14:pctWidth>
+                </wp14:sizeRelH>
+                <wp14:sizeRelV relativeFrom="margin">
+                  <wp14:pctHeight>0</wp14:pctHeight>
+                </wp14:sizeRelV>
+              </wp:anchor>
+            </w:drawing>
+          </mc:Choice>
+          <mc:Fallback>
+            <w:pict>
+              <v:shape id="Zone de texte 35" o:spid="_x0000_s1057" type="#_x0000_t202" style="position:absolute;margin-left:230.2pt;margin-top:123.75pt;width:318.75pt;height:177.75pt;z-index:251666432;visibility:visible;mso-wrap-style:square;mso-width-percent:0;mso-height-percent:0;mso-wrap-distance-left:9pt;mso-wrap-distance-top:0;mso-wrap-distance-right:9pt;mso-wrap-distance-bottom:0;mso-position-horizontal:absolute;mso-position-horizontal-relative:page;mso-position-vertical:absolute;mso-position-vertical-relative:page;mso-width-percent:0;mso-height-percent:0;mso-width-relative:page;mso-height-relative:margin;v-text-anchor:top" o:gfxdata="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" filled="f" stroked="f" strokeweight=".5pt">
+                <v:textbox inset="0,0,0,0">
+                  <w:txbxContent>
+                    <w:p>
+                      <w:pPr>
+                        <w:pStyle w:val="Sansinterligne"/>
+                        <w:jc w:val="center"/>
+                        <w:rPr>
+                          <w:rFonts w:asciiTheme="majorHAnsi" w:eastAsiaTheme="majorEastAsia" w:hAnsiTheme="majorHAnsi" w:cstheme="majorBidi"/>
+                          <w:color w:val="262626" w:themeColor="text1" w:themeTint="D9"/>
+                          <w:sz w:val="72"/>
+                          <w14:reflection w14:blurRad="6350" w14:stA="53000" w14:stPos="0" w14:endA="300" w14:endPos="35500" w14:dist="0" w14:dir="5400000" w14:fadeDir="5400000" w14:sx="100000" w14:sy="-90000" w14:kx="0" w14:ky="0" w14:algn="bl"/>
+                          <w14:textOutline w14:w="0" w14:cap="flat" w14:cmpd="sng" w14:algn="ctr">
+                            <w14:noFill/>
+                            <w14:prstDash w14:val="solid"/>
+                            <w14:round/>
+                          </w14:textOutline>
+                          <w14:textFill>
+                            <w14:gradFill>
+                              <w14:gsLst>
+                                <w14:gs w14:pos="0">
+                                  <w14:schemeClr w14:val="accent5">
+                                    <w14:lumMod w14:val="50000"/>
+                                  </w14:schemeClr>
+                                </w14:gs>
+                                <w14:gs w14:pos="50000">
+                                  <w14:schemeClr w14:val="accent5"/>
+                                </w14:gs>
+                                <w14:gs w14:pos="100000">
+                                  <w14:schemeClr w14:val="accent5">
+                                    <w14:lumMod w14:val="60000"/>
+                                    <w14:lumOff w14:val="40000"/>
+                                  </w14:schemeClr>
+                                </w14:gs>
+                              </w14:gsLst>
+                              <w14:lin w14:ang="5400000" w14:scaled="0"/>
+                            </w14:gradFill>
+                          </w14:textFill>
+                        </w:rPr>
+                      </w:pPr>
+                      <w:sdt>
+                        <w:sdtPr>
+                          <w:rPr>
+                            <w:rFonts w:asciiTheme="majorHAnsi" w:eastAsiaTheme="majorEastAsia" w:hAnsiTheme="majorHAnsi" w:cstheme="majorBidi"/>
+                            <w:color w:val="262626" w:themeColor="text1" w:themeTint="D9"/>
+                            <w:sz w:val="72"/>
+                            <w:szCs w:val="72"/>
+                            <w14:reflection w14:blurRad="6350" w14:stA="53000" w14:stPos="0" w14:endA="300" w14:endPos="35500" w14:dist="0" w14:dir="5400000" w14:fadeDir="5400000" w14:sx="100000" w14:sy="-90000" w14:kx="0" w14:ky="0" w14:algn="bl"/>
+                            <w14:textOutline w14:w="0" w14:cap="flat" w14:cmpd="sng" w14:algn="ctr">
+                              <w14:noFill/>
+                              <w14:prstDash w14:val="solid"/>
+                              <w14:round/>
+                            </w14:textOutline>
+                            <w14:textFill>
+                              <w14:gradFill>
+                                <w14:gsLst>
+                                  <w14:gs w14:pos="0">
+                                    <w14:schemeClr w14:val="accent5">
+                                      <w14:lumMod w14:val="50000"/>
+                                    </w14:schemeClr>
+                                  </w14:gs>
+                                  <w14:gs w14:pos="50000">
+                                    <w14:schemeClr w14:val="accent5"/>
+                                  </w14:gs>
+                                  <w14:gs w14:pos="100000">
+                                    <w14:schemeClr w14:val="accent5">
+                                      <w14:lumMod w14:val="60000"/>
+                                      <w14:lumOff w14:val="40000"/>
+                                    </w14:schemeClr>
+                                  </w14:gs>
+                                </w14:gsLst>
+                                <w14:lin w14:ang="5400000" w14:scaled="0"/>
+                              </w14:gradFill>
+                            </w14:textFill>
+                          </w:rPr>
+                          <w:alias w:val="Titre"/>
+                          <w:tag w:val=""/>
+                          <w:id w:val="-1047992970"/>
+                          <w:dataBinding w:prefixMappings="xmlns:ns0='http://purl.org/dc/elements/1.1/' xmlns:ns1='http://schemas.openxmlformats.org/package/2006/metadata/core-properties' " w:xpath="/ns1:coreProperties[1]/ns0:title[1]" w:storeItemID="{6C3C8BC8-F283-45AE-878A-BAB7291924A1}"/>
+                          <w:text/>
+                        </w:sdtPr>
+                        <w:sdtEndPr/>
+                        <w:sdtContent>
+                          <w:r>
+                            <w:rPr>
+                              <w:rFonts w:asciiTheme="majorHAnsi" w:eastAsiaTheme="majorEastAsia" w:hAnsiTheme="majorHAnsi" w:cstheme="majorBidi"/>
+                              <w:color w:val="262626" w:themeColor="text1" w:themeTint="D9"/>
+                              <w:sz w:val="72"/>
+                              <w:szCs w:val="72"/>
+                              <w14:reflection w14:blurRad="6350" w14:stA="53000" w14:stPos="0" w14:endA="300" w14:endPos="35500" w14:dist="0" w14:dir="5400000" w14:fadeDir="5400000" w14:sx="100000" w14:sy="-90000" w14:kx="0" w14:ky="0" w14:algn="bl"/>
+                              <w14:textOutline w14:w="0" w14:cap="flat" w14:cmpd="sng" w14:algn="ctr">
+                                <w14:noFill/>
+                                <w14:prstDash w14:val="solid"/>
+                                <w14:round/>
+                              </w14:textOutline>
+                              <w14:textFill>
+                                <w14:gradFill>
+                                  <w14:gsLst>
+                                    <w14:gs w14:pos="0">
+                                      <w14:schemeClr w14:val="accent5">
+                                        <w14:lumMod w14:val="50000"/>
+                                      </w14:schemeClr>
+                                    </w14:gs>
+                                    <w14:gs w14:pos="50000">
+                                      <w14:schemeClr w14:val="accent5"/>
+                                    </w14:gs>
+                                    <w14:gs w14:pos="100000">
+                                      <w14:schemeClr w14:val="accent5">
+                                        <w14:lumMod w14:val="60000"/>
+                                        <w14:lumOff w14:val="40000"/>
+                                      </w14:schemeClr>
+                                    </w14:gs>
+                                  </w14:gsLst>
+                                  <w14:lin w14:ang="5400000" w14:scaled="0"/>
+                                </w14:gradFill>
+                              </w14:textFill>
+                            </w:rPr>
+                            <w:t>Projet Electronique Systèmes  embarqués</w:t>
+                          </w:r>
+                        </w:sdtContent>
+                      </w:sdt>
+                    </w:p>
+                  </w:txbxContent>
+                </v:textbox>
+                <w10:wrap anchorx="page" anchory="page"/>
+              </v:shape>
+            </w:pict>
+          </mc:Fallback>
+        </mc:AlternateContent>
+      </w:r>
+      <w:r>
         <w:br w:type="page"/>
       </w:r>
+      <w:bookmarkStart w:id="0" w:name="_GoBack"/>
+      <w:bookmarkEnd w:id="0"/>
     </w:p>
     <w:sdt>
       <w:sdtPr>
@@ -4426,12 +4570,12 @@
           <w:numId w:val="9"/>
         </w:numPr>
       </w:pPr>
-      <w:bookmarkStart w:id="0" w:name="_Toc498718061"/>
+      <w:bookmarkStart w:id="1" w:name="_Toc498718061"/>
       <w:r>
         <w:lastRenderedPageBreak/>
         <w:t>Description du projet</w:t>
       </w:r>
-      <w:bookmarkEnd w:id="0"/>
+      <w:bookmarkEnd w:id="1"/>
     </w:p>
     <w:p/>
     <w:p>
@@ -4478,6 +4622,7 @@
       <w:r>
         <w:rPr>
           <w:noProof/>
+          <w:lang w:eastAsia="fr-FR"/>
         </w:rPr>
         <w:drawing>
           <wp:inline distT="0" distB="0" distL="0" distR="0">
@@ -4497,15 +4642,7 @@
     <w:p/>
     <w:p>
       <w:r>
-        <w:t xml:space="preserve">Le système détecte la présence d’un individu grâce au capteur, puis agit sur les servo-moteurs. Afin de garantir la sécurité </w:t>
-      </w:r>
-      <w:proofErr w:type="gramStart"/>
-      <w:r>
-        <w:t>de la personne traversant</w:t>
-      </w:r>
-      <w:proofErr w:type="gramEnd"/>
-      <w:r>
-        <w:t>, un système de temporisation et de détection permanent est mis en place. Lorsqu’il n’y a plus d’obstacles, le système referme le portail.</w:t>
+        <w:t>Le système détecte la présence d’un individu grâce au capteur, puis agit sur les servo-moteurs. Afin de garantir la sécurité de la personne traversant, un système de temporisation et de détection permanent est mis en place. Lorsqu’il n’y a plus d’obstacles, le système referme le portail.</w:t>
       </w:r>
     </w:p>
     <w:p>
@@ -4551,17 +4688,18 @@
           <w:numId w:val="9"/>
         </w:numPr>
       </w:pPr>
-      <w:bookmarkStart w:id="1" w:name="_Toc498718062"/>
+      <w:bookmarkStart w:id="2" w:name="_Toc498718062"/>
       <w:r>
         <w:lastRenderedPageBreak/>
         <w:t>Détail des fonctionnalités</w:t>
       </w:r>
-      <w:bookmarkEnd w:id="1"/>
+      <w:bookmarkEnd w:id="2"/>
     </w:p>
     <w:p>
       <w:r>
         <w:rPr>
           <w:noProof/>
+          <w:lang w:eastAsia="fr-FR"/>
         </w:rPr>
         <mc:AlternateContent>
           <mc:Choice Requires="wps">
@@ -4603,11 +4741,9 @@
                               <w:spacing w:after="0" w:line="240" w:lineRule="auto"/>
                               <w:jc w:val="center"/>
                             </w:pPr>
-                            <w:bookmarkStart w:id="2" w:name="_GoBack"/>
                             <w:r>
                               <w:t>I2C</w:t>
                             </w:r>
-                            <w:bookmarkEnd w:id="2"/>
                           </w:p>
                         </w:txbxContent>
                       </wps:txbx>
@@ -4629,7 +4765,7 @@
               </wp:anchor>
             </w:drawing>
           </mc:Choice>
-          <mc:Fallback>
+          <mc:Fallback xmlns:w16se="http://schemas.microsoft.com/office/word/2015/wordml/symex" xmlns:w16cid="http://schemas.microsoft.com/office/word/2016/wordml/cid" xmlns:am3d="http://schemas.microsoft.com/office/drawing/2017/model3d" xmlns:aink="http://schemas.microsoft.com/office/drawing/2016/ink" xmlns:cx8="http://schemas.microsoft.com/office/drawing/2016/5/14/chartex" xmlns:cx7="http://schemas.microsoft.com/office/drawing/2016/5/13/chartex" xmlns:cx6="http://schemas.microsoft.com/office/drawing/2016/5/12/chartex" xmlns:cx5="http://schemas.microsoft.com/office/drawing/2016/5/11/chartex" xmlns:cx4="http://schemas.microsoft.com/office/drawing/2016/5/10/chartex" xmlns:cx3="http://schemas.microsoft.com/office/drawing/2016/5/9/chartex" xmlns:cx2="http://schemas.microsoft.com/office/drawing/2015/10/21/chartex" xmlns:cx1="http://schemas.microsoft.com/office/drawing/2015/9/8/chartex" xmlns:cx="http://schemas.microsoft.com/office/drawing/2014/chartex">
             <w:pict>
               <v:shape w14:anchorId="16054D52" id="Zone de texte 43" o:spid="_x0000_s1057" type="#_x0000_t202" style="position:absolute;margin-left:134.15pt;margin-top:142.6pt;width:34.5pt;height:28pt;z-index:251679744;visibility:visible;mso-wrap-style:square;mso-width-percent:0;mso-height-percent:0;mso-wrap-distance-left:9pt;mso-wrap-distance-top:0;mso-wrap-distance-right:9pt;mso-wrap-distance-bottom:0;mso-position-horizontal:absolute;mso-position-horizontal-relative:text;mso-position-vertical:absolute;mso-position-vertical-relative:text;mso-width-percent:0;mso-height-percent:0;mso-width-relative:margin;mso-height-relative:margin;v-text-anchor:top" o:gfxdata="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" filled="f" stroked="f" strokeweight=".5pt">
                 <v:textbox inset="0,0,0,0">
@@ -4655,6 +4791,7 @@
       <w:r>
         <w:rPr>
           <w:noProof/>
+          <w:lang w:eastAsia="fr-FR"/>
         </w:rPr>
         <mc:AlternateContent>
           <mc:Choice Requires="wps">
@@ -4720,7 +4857,7 @@
               </wp:anchor>
             </w:drawing>
           </mc:Choice>
-          <mc:Fallback>
+          <mc:Fallback xmlns:w16se="http://schemas.microsoft.com/office/word/2015/wordml/symex" xmlns:w16cid="http://schemas.microsoft.com/office/word/2016/wordml/cid" xmlns:am3d="http://schemas.microsoft.com/office/drawing/2017/model3d" xmlns:aink="http://schemas.microsoft.com/office/drawing/2016/ink" xmlns:cx8="http://schemas.microsoft.com/office/drawing/2016/5/14/chartex" xmlns:cx7="http://schemas.microsoft.com/office/drawing/2016/5/13/chartex" xmlns:cx6="http://schemas.microsoft.com/office/drawing/2016/5/12/chartex" xmlns:cx5="http://schemas.microsoft.com/office/drawing/2016/5/11/chartex" xmlns:cx4="http://schemas.microsoft.com/office/drawing/2016/5/10/chartex" xmlns:cx3="http://schemas.microsoft.com/office/drawing/2016/5/9/chartex" xmlns:cx2="http://schemas.microsoft.com/office/drawing/2015/10/21/chartex" xmlns:cx1="http://schemas.microsoft.com/office/drawing/2015/9/8/chartex" xmlns:cx="http://schemas.microsoft.com/office/drawing/2014/chartex">
             <w:pict>
               <v:shape w14:anchorId="16054D52" id="Zone de texte 39" o:spid="_x0000_s1058" type="#_x0000_t202" style="position:absolute;margin-left:303.65pt;margin-top:172.6pt;width:34.5pt;height:30.5pt;z-index:251671552;visibility:visible;mso-wrap-style:square;mso-width-percent:0;mso-height-percent:0;mso-wrap-distance-left:9pt;mso-wrap-distance-top:0;mso-wrap-distance-right:9pt;mso-wrap-distance-bottom:0;mso-position-horizontal:absolute;mso-position-horizontal-relative:text;mso-position-vertical:absolute;mso-position-vertical-relative:text;mso-width-percent:0;mso-height-percent:0;mso-width-relative:margin;mso-height-relative:margin;v-text-anchor:top" o:gfxdata="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" filled="f" stroked="f" strokeweight=".5pt">
                 <v:textbox inset="0,0,0,0">
@@ -4744,6 +4881,7 @@
       <w:r>
         <w:rPr>
           <w:noProof/>
+          <w:lang w:eastAsia="fr-FR"/>
         </w:rPr>
         <mc:AlternateContent>
           <mc:Choice Requires="wps">
@@ -4809,7 +4947,7 @@
               </wp:anchor>
             </w:drawing>
           </mc:Choice>
-          <mc:Fallback>
+          <mc:Fallback xmlns:w16se="http://schemas.microsoft.com/office/word/2015/wordml/symex" xmlns:w16cid="http://schemas.microsoft.com/office/word/2016/wordml/cid" xmlns:am3d="http://schemas.microsoft.com/office/drawing/2017/model3d" xmlns:aink="http://schemas.microsoft.com/office/drawing/2016/ink" xmlns:cx8="http://schemas.microsoft.com/office/drawing/2016/5/14/chartex" xmlns:cx7="http://schemas.microsoft.com/office/drawing/2016/5/13/chartex" xmlns:cx6="http://schemas.microsoft.com/office/drawing/2016/5/12/chartex" xmlns:cx5="http://schemas.microsoft.com/office/drawing/2016/5/11/chartex" xmlns:cx4="http://schemas.microsoft.com/office/drawing/2016/5/10/chartex" xmlns:cx3="http://schemas.microsoft.com/office/drawing/2016/5/9/chartex" xmlns:cx2="http://schemas.microsoft.com/office/drawing/2015/10/21/chartex" xmlns:cx1="http://schemas.microsoft.com/office/drawing/2015/9/8/chartex" xmlns:cx="http://schemas.microsoft.com/office/drawing/2014/chartex">
             <w:pict>
               <v:shape w14:anchorId="16054D52" id="Zone de texte 42" o:spid="_x0000_s1059" type="#_x0000_t202" style="position:absolute;margin-left:151.65pt;margin-top:313.6pt;width:34.5pt;height:28pt;z-index:251677696;visibility:visible;mso-wrap-style:square;mso-width-percent:0;mso-height-percent:0;mso-wrap-distance-left:9pt;mso-wrap-distance-top:0;mso-wrap-distance-right:9pt;mso-wrap-distance-bottom:0;mso-position-horizontal:absolute;mso-position-horizontal-relative:text;mso-position-vertical:absolute;mso-position-vertical-relative:text;mso-width-percent:0;mso-height-percent:0;mso-width-relative:margin;mso-height-relative:margin;v-text-anchor:top" o:gfxdata="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" filled="f" stroked="f" strokeweight=".5pt">
                 <v:textbox inset="0,0,0,0">
@@ -4833,6 +4971,7 @@
       <w:r>
         <w:rPr>
           <w:noProof/>
+          <w:lang w:eastAsia="fr-FR"/>
         </w:rPr>
         <mc:AlternateContent>
           <mc:Choice Requires="wps">
@@ -4898,7 +5037,7 @@
               </wp:anchor>
             </w:drawing>
           </mc:Choice>
-          <mc:Fallback>
+          <mc:Fallback xmlns:w16se="http://schemas.microsoft.com/office/word/2015/wordml/symex" xmlns:w16cid="http://schemas.microsoft.com/office/word/2016/wordml/cid" xmlns:am3d="http://schemas.microsoft.com/office/drawing/2017/model3d" xmlns:aink="http://schemas.microsoft.com/office/drawing/2016/ink" xmlns:cx8="http://schemas.microsoft.com/office/drawing/2016/5/14/chartex" xmlns:cx7="http://schemas.microsoft.com/office/drawing/2016/5/13/chartex" xmlns:cx6="http://schemas.microsoft.com/office/drawing/2016/5/12/chartex" xmlns:cx5="http://schemas.microsoft.com/office/drawing/2016/5/11/chartex" xmlns:cx4="http://schemas.microsoft.com/office/drawing/2016/5/10/chartex" xmlns:cx3="http://schemas.microsoft.com/office/drawing/2016/5/9/chartex" xmlns:cx2="http://schemas.microsoft.com/office/drawing/2015/10/21/chartex" xmlns:cx1="http://schemas.microsoft.com/office/drawing/2015/9/8/chartex" xmlns:cx="http://schemas.microsoft.com/office/drawing/2014/chartex">
             <w:pict>
               <v:shape w14:anchorId="16054D52" id="Zone de texte 44" o:spid="_x0000_s1060" type="#_x0000_t202" style="position:absolute;margin-left:115.65pt;margin-top:243.1pt;width:34.5pt;height:28pt;z-index:251681792;visibility:visible;mso-wrap-style:square;mso-width-percent:0;mso-height-percent:0;mso-wrap-distance-left:9pt;mso-wrap-distance-top:0;mso-wrap-distance-right:9pt;mso-wrap-distance-bottom:0;mso-position-horizontal:absolute;mso-position-horizontal-relative:text;mso-position-vertical:absolute;mso-position-vertical-relative:text;mso-width-percent:0;mso-height-percent:0;mso-width-relative:margin;mso-height-relative:margin;v-text-anchor:top" o:gfxdata="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" filled="f" stroked="f" strokeweight=".5pt">
                 <v:textbox inset="0,0,0,0">
@@ -4922,6 +5061,7 @@
       <w:r>
         <w:rPr>
           <w:noProof/>
+          <w:lang w:eastAsia="fr-FR"/>
         </w:rPr>
         <mc:AlternateContent>
           <mc:Choice Requires="wps">
@@ -4993,7 +5133,7 @@
               </wp:anchor>
             </w:drawing>
           </mc:Choice>
-          <mc:Fallback>
+          <mc:Fallback xmlns:w16se="http://schemas.microsoft.com/office/word/2015/wordml/symex" xmlns:w16cid="http://schemas.microsoft.com/office/word/2016/wordml/cid" xmlns:am3d="http://schemas.microsoft.com/office/drawing/2017/model3d" xmlns:aink="http://schemas.microsoft.com/office/drawing/2016/ink" xmlns:cx8="http://schemas.microsoft.com/office/drawing/2016/5/14/chartex" xmlns:cx7="http://schemas.microsoft.com/office/drawing/2016/5/13/chartex" xmlns:cx6="http://schemas.microsoft.com/office/drawing/2016/5/12/chartex" xmlns:cx5="http://schemas.microsoft.com/office/drawing/2016/5/11/chartex" xmlns:cx4="http://schemas.microsoft.com/office/drawing/2016/5/10/chartex" xmlns:cx3="http://schemas.microsoft.com/office/drawing/2016/5/9/chartex" xmlns:cx2="http://schemas.microsoft.com/office/drawing/2015/10/21/chartex" xmlns:cx1="http://schemas.microsoft.com/office/drawing/2015/9/8/chartex" xmlns:cx="http://schemas.microsoft.com/office/drawing/2014/chartex">
             <w:pict>
               <v:shape w14:anchorId="16054D52" id="Zone de texte 41" o:spid="_x0000_s1061" type="#_x0000_t202" style="position:absolute;margin-left:279.65pt;margin-top:314.6pt;width:34.5pt;height:28pt;z-index:251675648;visibility:visible;mso-wrap-style:square;mso-width-percent:0;mso-height-percent:0;mso-wrap-distance-left:9pt;mso-wrap-distance-top:0;mso-wrap-distance-right:9pt;mso-wrap-distance-bottom:0;mso-position-horizontal:absolute;mso-position-horizontal-relative:text;mso-position-vertical:absolute;mso-position-vertical-relative:text;mso-width-percent:0;mso-height-percent:0;mso-width-relative:margin;mso-height-relative:margin;v-text-anchor:top" o:gfxdata="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" filled="f" stroked="f" strokeweight=".5pt">
                 <v:textbox inset="0,0,0,0">
@@ -5023,6 +5163,7 @@
       <w:r>
         <w:rPr>
           <w:noProof/>
+          <w:lang w:eastAsia="fr-FR"/>
         </w:rPr>
         <mc:AlternateContent>
           <mc:Choice Requires="wps">
@@ -5088,7 +5229,7 @@
               </wp:anchor>
             </w:drawing>
           </mc:Choice>
-          <mc:Fallback>
+          <mc:Fallback xmlns:w16se="http://schemas.microsoft.com/office/word/2015/wordml/symex" xmlns:w16cid="http://schemas.microsoft.com/office/word/2016/wordml/cid" xmlns:am3d="http://schemas.microsoft.com/office/drawing/2017/model3d" xmlns:aink="http://schemas.microsoft.com/office/drawing/2016/ink" xmlns:cx8="http://schemas.microsoft.com/office/drawing/2016/5/14/chartex" xmlns:cx7="http://schemas.microsoft.com/office/drawing/2016/5/13/chartex" xmlns:cx6="http://schemas.microsoft.com/office/drawing/2016/5/12/chartex" xmlns:cx5="http://schemas.microsoft.com/office/drawing/2016/5/11/chartex" xmlns:cx4="http://schemas.microsoft.com/office/drawing/2016/5/10/chartex" xmlns:cx3="http://schemas.microsoft.com/office/drawing/2016/5/9/chartex" xmlns:cx2="http://schemas.microsoft.com/office/drawing/2015/10/21/chartex" xmlns:cx1="http://schemas.microsoft.com/office/drawing/2015/9/8/chartex" xmlns:cx="http://schemas.microsoft.com/office/drawing/2014/chartex">
             <w:pict>
               <v:shape w14:anchorId="16054D52" id="Zone de texte 40" o:spid="_x0000_s1062" type="#_x0000_t202" style="position:absolute;margin-left:315.65pt;margin-top:243.6pt;width:34.5pt;height:28pt;z-index:251673600;visibility:visible;mso-wrap-style:square;mso-width-percent:0;mso-height-percent:0;mso-wrap-distance-left:9pt;mso-wrap-distance-top:0;mso-wrap-distance-right:9pt;mso-wrap-distance-bottom:0;mso-position-horizontal:absolute;mso-position-horizontal-relative:text;mso-position-vertical:absolute;mso-position-vertical-relative:text;mso-width-percent:0;mso-height-percent:0;mso-width-relative:margin;mso-height-relative:margin;v-text-anchor:top" o:gfxdata="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" filled="f" stroked="f" strokeweight=".5pt">
                 <v:textbox inset="0,0,0,0">
@@ -5112,6 +5253,7 @@
       <w:r>
         <w:rPr>
           <w:noProof/>
+          <w:lang w:eastAsia="fr-FR"/>
         </w:rPr>
         <mc:AlternateContent>
           <mc:Choice Requires="wps">
@@ -5177,7 +5319,7 @@
               </wp:anchor>
             </w:drawing>
           </mc:Choice>
-          <mc:Fallback>
+          <mc:Fallback xmlns:w16se="http://schemas.microsoft.com/office/word/2015/wordml/symex" xmlns:w16cid="http://schemas.microsoft.com/office/word/2016/wordml/cid" xmlns:am3d="http://schemas.microsoft.com/office/drawing/2017/model3d" xmlns:aink="http://schemas.microsoft.com/office/drawing/2016/ink" xmlns:cx8="http://schemas.microsoft.com/office/drawing/2016/5/14/chartex" xmlns:cx7="http://schemas.microsoft.com/office/drawing/2016/5/13/chartex" xmlns:cx6="http://schemas.microsoft.com/office/drawing/2016/5/12/chartex" xmlns:cx5="http://schemas.microsoft.com/office/drawing/2016/5/11/chartex" xmlns:cx4="http://schemas.microsoft.com/office/drawing/2016/5/10/chartex" xmlns:cx3="http://schemas.microsoft.com/office/drawing/2016/5/9/chartex" xmlns:cx2="http://schemas.microsoft.com/office/drawing/2015/10/21/chartex" xmlns:cx1="http://schemas.microsoft.com/office/drawing/2015/9/8/chartex" xmlns:cx="http://schemas.microsoft.com/office/drawing/2014/chartex">
             <w:pict>
               <v:shape id="Zone de texte 38" o:spid="_x0000_s1063" type="#_x0000_t202" style="position:absolute;margin-left:231.65pt;margin-top:114.6pt;width:34.5pt;height:28pt;z-index:251669504;visibility:visible;mso-wrap-style:square;mso-width-percent:0;mso-height-percent:0;mso-wrap-distance-left:9pt;mso-wrap-distance-top:0;mso-wrap-distance-right:9pt;mso-wrap-distance-bottom:0;mso-position-horizontal:absolute;mso-position-horizontal-relative:text;mso-position-vertical:absolute;mso-position-vertical-relative:text;mso-width-percent:0;mso-height-percent:0;mso-width-relative:margin;mso-height-relative:margin;v-text-anchor:top" o:gfxdata="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" filled="f" stroked="f" strokeweight=".5pt">
                 <v:textbox inset="0,0,0,0">
@@ -5203,6 +5345,7 @@
       <w:r>
         <w:rPr>
           <w:noProof/>
+          <w:lang w:eastAsia="fr-FR"/>
         </w:rPr>
         <w:drawing>
           <wp:anchor distT="0" distB="0" distL="114300" distR="114300" simplePos="0" relativeHeight="251668480" behindDoc="0" locked="0" layoutInCell="1" allowOverlap="1">
@@ -5691,12 +5834,10 @@
         </w:numPr>
       </w:pPr>
       <w:proofErr w:type="spellStart"/>
-      <w:proofErr w:type="gramStart"/>
       <w:r>
         <w:t>dqg</w:t>
       </w:r>
       <w:proofErr w:type="spellEnd"/>
-      <w:proofErr w:type="gramEnd"/>
     </w:p>
     <w:p>
       <w:pPr>
@@ -5760,11 +5901,11 @@
           <w:numId w:val="2"/>
         </w:numPr>
       </w:pPr>
-      <w:bookmarkStart w:id="4" w:name="_Toc498718063"/>
+      <w:bookmarkStart w:id="3" w:name="_Toc498718063"/>
       <w:r>
         <w:t>Répartition des tâches</w:t>
       </w:r>
-      <w:bookmarkEnd w:id="4"/>
+      <w:bookmarkEnd w:id="3"/>
     </w:p>
     <w:p/>
     <w:tbl>
@@ -6360,6 +6501,7 @@
       <w:r>
         <w:rPr>
           <w:noProof/>
+          <w:lang w:eastAsia="fr-FR"/>
         </w:rPr>
         <w:lastRenderedPageBreak/>
         <mc:AlternateContent>
@@ -6422,7 +6564,7 @@
               </wp:anchor>
             </w:drawing>
           </mc:Choice>
-          <mc:Fallback>
+          <mc:Fallback xmlns:w16se="http://schemas.microsoft.com/office/word/2015/wordml/symex" xmlns:w16cid="http://schemas.microsoft.com/office/word/2016/wordml/cid" xmlns:am3d="http://schemas.microsoft.com/office/drawing/2017/model3d" xmlns:aink="http://schemas.microsoft.com/office/drawing/2016/ink" xmlns:cx8="http://schemas.microsoft.com/office/drawing/2016/5/14/chartex" xmlns:cx7="http://schemas.microsoft.com/office/drawing/2016/5/13/chartex" xmlns:cx6="http://schemas.microsoft.com/office/drawing/2016/5/12/chartex" xmlns:cx5="http://schemas.microsoft.com/office/drawing/2016/5/11/chartex" xmlns:cx4="http://schemas.microsoft.com/office/drawing/2016/5/10/chartex" xmlns:cx3="http://schemas.microsoft.com/office/drawing/2016/5/9/chartex" xmlns:cx2="http://schemas.microsoft.com/office/drawing/2015/10/21/chartex" xmlns:cx1="http://schemas.microsoft.com/office/drawing/2015/9/8/chartex" xmlns:cx="http://schemas.microsoft.com/office/drawing/2014/chartex">
             <w:pict>
               <v:shapetype w14:anchorId="1809DE89" id="_x0000_t32" coordsize="21600,21600" o:spt="32" o:oned="t" path="m,l21600,21600e" filled="f">
                 <v:path arrowok="t" fillok="f" o:connecttype="none"/>
@@ -6438,6 +6580,7 @@
       <w:r>
         <w:rPr>
           <w:noProof/>
+          <w:lang w:eastAsia="fr-FR"/>
         </w:rPr>
         <mc:AlternateContent>
           <mc:Choice Requires="wps">
@@ -6499,7 +6642,7 @@
               </wp:anchor>
             </w:drawing>
           </mc:Choice>
-          <mc:Fallback>
+          <mc:Fallback xmlns:w16se="http://schemas.microsoft.com/office/word/2015/wordml/symex" xmlns:w16cid="http://schemas.microsoft.com/office/word/2016/wordml/cid" xmlns:am3d="http://schemas.microsoft.com/office/drawing/2017/model3d" xmlns:aink="http://schemas.microsoft.com/office/drawing/2016/ink" xmlns:cx8="http://schemas.microsoft.com/office/drawing/2016/5/14/chartex" xmlns:cx7="http://schemas.microsoft.com/office/drawing/2016/5/13/chartex" xmlns:cx6="http://schemas.microsoft.com/office/drawing/2016/5/12/chartex" xmlns:cx5="http://schemas.microsoft.com/office/drawing/2016/5/11/chartex" xmlns:cx4="http://schemas.microsoft.com/office/drawing/2016/5/10/chartex" xmlns:cx3="http://schemas.microsoft.com/office/drawing/2016/5/9/chartex" xmlns:cx2="http://schemas.microsoft.com/office/drawing/2015/10/21/chartex" xmlns:cx1="http://schemas.microsoft.com/office/drawing/2015/9/8/chartex" xmlns:cx="http://schemas.microsoft.com/office/drawing/2014/chartex">
             <w:pict>
               <v:shape w14:anchorId="0569C941" id="Connecteur droit avec flèche 3" o:spid="_x0000_s1026" type="#_x0000_t32" style="position:absolute;margin-left:146.65pt;margin-top:226.15pt;width:24.5pt;height:11pt;flip:y;z-index:251661312;visibility:visible;mso-wrap-style:square;mso-width-percent:0;mso-height-percent:0;mso-wrap-distance-left:9pt;mso-wrap-distance-top:0;mso-wrap-distance-right:9pt;mso-wrap-distance-bottom:0;mso-position-horizontal:absolute;mso-position-horizontal-relative:text;mso-position-vertical:absolute;mso-position-vertical-relative:text;mso-width-percent:0;mso-height-percent:0;mso-width-relative:margin;mso-height-relative:margin" o:gfxdata="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" strokecolor="#4472c4 [3204]" strokeweight=".5pt">
                 <v:stroke startarrow="block" endarrow="block" joinstyle="miter"/>
@@ -6511,6 +6654,7 @@
       <w:r>
         <w:rPr>
           <w:noProof/>
+          <w:lang w:eastAsia="fr-FR"/>
         </w:rPr>
         <mc:AlternateContent>
           <mc:Choice Requires="wps">
@@ -6572,7 +6716,7 @@
               </wp:anchor>
             </w:drawing>
           </mc:Choice>
-          <mc:Fallback>
+          <mc:Fallback xmlns:w16se="http://schemas.microsoft.com/office/word/2015/wordml/symex" xmlns:w16cid="http://schemas.microsoft.com/office/word/2016/wordml/cid" xmlns:am3d="http://schemas.microsoft.com/office/drawing/2017/model3d" xmlns:aink="http://schemas.microsoft.com/office/drawing/2016/ink" xmlns:cx8="http://schemas.microsoft.com/office/drawing/2016/5/14/chartex" xmlns:cx7="http://schemas.microsoft.com/office/drawing/2016/5/13/chartex" xmlns:cx6="http://schemas.microsoft.com/office/drawing/2016/5/12/chartex" xmlns:cx5="http://schemas.microsoft.com/office/drawing/2016/5/11/chartex" xmlns:cx4="http://schemas.microsoft.com/office/drawing/2016/5/10/chartex" xmlns:cx3="http://schemas.microsoft.com/office/drawing/2016/5/9/chartex" xmlns:cx2="http://schemas.microsoft.com/office/drawing/2015/10/21/chartex" xmlns:cx1="http://schemas.microsoft.com/office/drawing/2015/9/8/chartex" xmlns:cx="http://schemas.microsoft.com/office/drawing/2014/chartex">
             <w:pict>
               <v:shape w14:anchorId="5B6B0C93" id="Connecteur droit avec flèche 2" o:spid="_x0000_s1026" type="#_x0000_t32" style="position:absolute;margin-left:293.65pt;margin-top:240.65pt;width:27pt;height:17pt;z-index:251659264;visibility:visible;mso-wrap-style:square;mso-width-percent:0;mso-height-percent:0;mso-wrap-distance-left:9pt;mso-wrap-distance-top:0;mso-wrap-distance-right:9pt;mso-wrap-distance-bottom:0;mso-position-horizontal:absolute;mso-position-horizontal-relative:text;mso-position-vertical:absolute;mso-position-vertical-relative:text;mso-width-percent:0;mso-height-percent:0;mso-width-relative:margin;mso-height-relative:margin" o:gfxdata="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" strokecolor="#4472c4 [3204]" strokeweight=".5pt">
                 <v:stroke startarrow="block" endarrow="block" joinstyle="miter"/>
@@ -6584,6 +6728,7 @@
       <w:r>
         <w:rPr>
           <w:noProof/>
+          <w:lang w:eastAsia="fr-FR"/>
         </w:rPr>
         <w:drawing>
           <wp:inline distT="0" distB="0" distL="0" distR="0">
@@ -6710,12 +6855,9 @@
       </w:r>
       <w:proofErr w:type="spellEnd"/>
       <w:r>
-        <w:t>(</w:t>
+        <w:t>()</w:t>
       </w:r>
       <w:proofErr w:type="gramEnd"/>
-      <w:r>
-        <w:t>)</w:t>
-      </w:r>
     </w:p>
     <w:p>
       <w:r>
@@ -6799,7 +6941,7 @@
 </file>
 
 <file path=word/numbering.xml><?xml version="1.0" encoding="utf-8"?>
-<w:numbering xmlns:wpc="http://schemas.microsoft.com/office/word/2010/wordprocessingCanvas" xmlns:cx="http://schemas.microsoft.com/office/drawing/2014/chartex" xmlns:cx1="http://schemas.microsoft.com/office/drawing/2015/9/8/chartex" xmlns:cx2="http://schemas.microsoft.com/office/drawing/2015/10/21/chartex" xmlns:cx3="http://schemas.microsoft.com/office/drawing/2016/5/9/chartex" xmlns:cx4="http://schemas.microsoft.com/office/drawing/2016/5/10/chartex" xmlns:cx5="http://schemas.microsoft.com/office/drawing/2016/5/11/chartex" xmlns:cx6="http://schemas.microsoft.com/office/drawing/2016/5/12/chartex" xmlns:cx7="http://schemas.microsoft.com/office/drawing/2016/5/13/chartex" xmlns:cx8="http://schemas.microsoft.com/office/drawing/2016/5/14/chartex" xmlns:mc="http://schemas.openxmlformats.org/markup-compatibility/2006" xmlns:aink="http://schemas.microsoft.com/office/drawing/2016/ink" xmlns:am3d="http://schemas.microsoft.com/office/drawing/2017/model3d" xmlns:o="urn:schemas-microsoft-com:office:office" xmlns:r="http://schemas.openxmlformats.org/officeDocument/2006/relationships" xmlns:m="http://schemas.openxmlformats.org/officeDocument/2006/math" xmlns:v="urn:schemas-microsoft-com:vml" xmlns:wp14="http://schemas.microsoft.com/office/word/2010/wordprocessingDrawing" xmlns:wp="http://schemas.openxmlformats.org/drawingml/2006/wordprocessingDrawing" xmlns:w10="urn:schemas-microsoft-com:office:word" xmlns:w="http://schemas.openxmlformats.org/wordprocessingml/2006/main" xmlns:w14="http://schemas.microsoft.com/office/word/2010/wordml" xmlns:w15="http://schemas.microsoft.com/office/word/2012/wordml" xmlns:w16cid="http://schemas.microsoft.com/office/word/2016/wordml/cid" xmlns:w16se="http://schemas.microsoft.com/office/word/2015/wordml/symex" xmlns:wpg="http://schemas.microsoft.com/office/word/2010/wordprocessingGroup" xmlns:wpi="http://schemas.microsoft.com/office/word/2010/wordprocessingInk" xmlns:wne="http://schemas.microsoft.com/office/word/2006/wordml" xmlns:wps="http://schemas.microsoft.com/office/word/2010/wordprocessingShape" mc:Ignorable="w14 w15 w16se w16cid wp14">
+<w:numbering xmlns:wpc="http://schemas.microsoft.com/office/word/2010/wordprocessingCanvas" xmlns:mc="http://schemas.openxmlformats.org/markup-compatibility/2006" xmlns:o="urn:schemas-microsoft-com:office:office" xmlns:r="http://schemas.openxmlformats.org/officeDocument/2006/relationships" xmlns:m="http://schemas.openxmlformats.org/officeDocument/2006/math" xmlns:v="urn:schemas-microsoft-com:vml" xmlns:wp14="http://schemas.microsoft.com/office/word/2010/wordprocessingDrawing" xmlns:wp="http://schemas.openxmlformats.org/drawingml/2006/wordprocessingDrawing" xmlns:w10="urn:schemas-microsoft-com:office:word" xmlns:w="http://schemas.openxmlformats.org/wordprocessingml/2006/main" xmlns:w14="http://schemas.microsoft.com/office/word/2010/wordml" xmlns:w15="http://schemas.microsoft.com/office/word/2012/wordml" xmlns:wpg="http://schemas.microsoft.com/office/word/2010/wordprocessingGroup" xmlns:wpi="http://schemas.microsoft.com/office/word/2010/wordprocessingInk" xmlns:wne="http://schemas.microsoft.com/office/word/2006/wordml" xmlns:wps="http://schemas.microsoft.com/office/word/2010/wordprocessingShape" mc:Ignorable="w14 w15 wp14">
   <w:abstractNum w:abstractNumId="0" w15:restartNumberingAfterBreak="0">
     <w:nsid w:val="10DD32C5"/>
     <w:multiLevelType w:val="hybridMultilevel"/>
@@ -7709,7 +7851,7 @@
 </file>
 
 <file path=word/styles.xml><?xml version="1.0" encoding="utf-8"?>
-<w:styles xmlns:mc="http://schemas.openxmlformats.org/markup-compatibility/2006" xmlns:r="http://schemas.openxmlformats.org/officeDocument/2006/relationships" xmlns:w="http://schemas.openxmlformats.org/wordprocessingml/2006/main" xmlns:w14="http://schemas.microsoft.com/office/word/2010/wordml" xmlns:w15="http://schemas.microsoft.com/office/word/2012/wordml" xmlns:w16cid="http://schemas.microsoft.com/office/word/2016/wordml/cid" xmlns:w16se="http://schemas.microsoft.com/office/word/2015/wordml/symex" mc:Ignorable="w14 w15 w16se w16cid">
+<w:styles xmlns:mc="http://schemas.openxmlformats.org/markup-compatibility/2006" xmlns:r="http://schemas.openxmlformats.org/officeDocument/2006/relationships" xmlns:w="http://schemas.openxmlformats.org/wordprocessingml/2006/main" xmlns:w14="http://schemas.microsoft.com/office/word/2010/wordml" xmlns:w15="http://schemas.microsoft.com/office/word/2012/wordml" mc:Ignorable="w14 w15">
   <w:docDefaults>
     <w:rPrDefault>
       <w:rPr>
@@ -7725,7 +7867,7 @@
       </w:pPr>
     </w:pPrDefault>
   </w:docDefaults>
-  <w:latentStyles w:defLockedState="0" w:defUIPriority="99" w:defSemiHidden="0" w:defUnhideWhenUsed="0" w:defQFormat="0" w:count="375">
+  <w:latentStyles w:defLockedState="0" w:defUIPriority="99" w:defSemiHidden="0" w:defUnhideWhenUsed="0" w:defQFormat="0" w:count="371">
     <w:lsdException w:name="Normal" w:uiPriority="0" w:qFormat="1"/>
     <w:lsdException w:name="heading 1" w:uiPriority="9" w:qFormat="1"/>
     <w:lsdException w:name="heading 2" w:semiHidden="1" w:uiPriority="9" w:unhideWhenUsed="1" w:qFormat="1"/>
@@ -8097,10 +8239,6 @@
     <w:lsdException w:name="List Table 5 Dark Accent 6" w:uiPriority="50"/>
     <w:lsdException w:name="List Table 6 Colorful Accent 6" w:uiPriority="51"/>
     <w:lsdException w:name="List Table 7 Colorful Accent 6" w:uiPriority="52"/>
-    <w:lsdException w:name="Mention" w:semiHidden="1" w:unhideWhenUsed="1"/>
-    <w:lsdException w:name="Smart Hyperlink" w:semiHidden="1" w:unhideWhenUsed="1"/>
-    <w:lsdException w:name="Hashtag" w:semiHidden="1" w:unhideWhenUsed="1"/>
-    <w:lsdException w:name="Unresolved Mention" w:semiHidden="1" w:unhideWhenUsed="1"/>
   </w:latentStyles>
   <w:style w:type="paragraph" w:default="1" w:styleId="Normal">
     <w:name w:val="Normal"/>
@@ -10709,6 +10847,13 @@
         </dgm:presLayoutVars>
       </dgm:prSet>
       <dgm:spPr/>
+      <dgm:t>
+        <a:bodyPr/>
+        <a:lstStyle/>
+        <a:p>
+          <a:endParaRPr lang="fr-FR"/>
+        </a:p>
+      </dgm:t>
     </dgm:pt>
     <dgm:pt modelId="{475609B5-EBF0-4908-920B-3F7F7806CD0C}" type="pres">
       <dgm:prSet presAssocID="{44399D76-0763-4E63-BF0A-076B53E00407}" presName="singleCycle" presStyleCnt="0"/>
@@ -10722,10 +10867,24 @@
         </dgm:presLayoutVars>
       </dgm:prSet>
       <dgm:spPr/>
+      <dgm:t>
+        <a:bodyPr/>
+        <a:lstStyle/>
+        <a:p>
+          <a:endParaRPr lang="fr-FR"/>
+        </a:p>
+      </dgm:t>
     </dgm:pt>
     <dgm:pt modelId="{F801F073-3756-4A06-A378-FD7F9D607CC1}" type="pres">
       <dgm:prSet presAssocID="{2BBA29E2-5759-4F45-81D7-E508D69C2FF8}" presName="Name56" presStyleLbl="parChTrans1D2" presStyleIdx="0" presStyleCnt="4"/>
       <dgm:spPr/>
+      <dgm:t>
+        <a:bodyPr/>
+        <a:lstStyle/>
+        <a:p>
+          <a:endParaRPr lang="fr-FR"/>
+        </a:p>
+      </dgm:t>
     </dgm:pt>
     <dgm:pt modelId="{AE8EFF44-D9D2-422F-9C14-43076C8A16D9}" type="pres">
       <dgm:prSet presAssocID="{A468FAE9-F106-4256-B588-C7035D688E88}" presName="text0" presStyleLbl="node1" presStyleIdx="1" presStyleCnt="5" custRadScaleRad="137359" custRadScaleInc="-157153">
@@ -10734,10 +10893,24 @@
         </dgm:presLayoutVars>
       </dgm:prSet>
       <dgm:spPr/>
+      <dgm:t>
+        <a:bodyPr/>
+        <a:lstStyle/>
+        <a:p>
+          <a:endParaRPr lang="fr-FR"/>
+        </a:p>
+      </dgm:t>
     </dgm:pt>
     <dgm:pt modelId="{D5E8F4CD-8F79-4A71-8EFA-BABBA62BA8E4}" type="pres">
       <dgm:prSet presAssocID="{5F8C80DB-1456-4B4D-9C40-25F248A0FE18}" presName="Name56" presStyleLbl="parChTrans1D2" presStyleIdx="1" presStyleCnt="4"/>
       <dgm:spPr/>
+      <dgm:t>
+        <a:bodyPr/>
+        <a:lstStyle/>
+        <a:p>
+          <a:endParaRPr lang="fr-FR"/>
+        </a:p>
+      </dgm:t>
     </dgm:pt>
     <dgm:pt modelId="{494B717D-9A8A-4685-A3BA-02FEDB5DBCB5}" type="pres">
       <dgm:prSet presAssocID="{4F1A94EA-333A-49E5-A62E-1EF908599200}" presName="text0" presStyleLbl="node1" presStyleIdx="2" presStyleCnt="5" custRadScaleRad="123527" custRadScaleInc="-42389">
@@ -10746,10 +10919,24 @@
         </dgm:presLayoutVars>
       </dgm:prSet>
       <dgm:spPr/>
+      <dgm:t>
+        <a:bodyPr/>
+        <a:lstStyle/>
+        <a:p>
+          <a:endParaRPr lang="fr-FR"/>
+        </a:p>
+      </dgm:t>
     </dgm:pt>
     <dgm:pt modelId="{C931F2B5-5C59-4C96-83EF-60CE18E791CD}" type="pres">
       <dgm:prSet presAssocID="{4129009C-F0F4-43B1-835B-0FF796A016E4}" presName="Name56" presStyleLbl="parChTrans1D2" presStyleIdx="2" presStyleCnt="4"/>
       <dgm:spPr/>
+      <dgm:t>
+        <a:bodyPr/>
+        <a:lstStyle/>
+        <a:p>
+          <a:endParaRPr lang="fr-FR"/>
+        </a:p>
+      </dgm:t>
     </dgm:pt>
     <dgm:pt modelId="{D7FC031B-F6E3-4735-92E7-AD2AA6565B80}" type="pres">
       <dgm:prSet presAssocID="{E087BA05-AECC-4431-A86B-532738F8D802}" presName="text0" presStyleLbl="node1" presStyleIdx="3" presStyleCnt="5" custRadScaleRad="120716" custRadScaleInc="-168151">
@@ -10758,10 +10945,24 @@
         </dgm:presLayoutVars>
       </dgm:prSet>
       <dgm:spPr/>
+      <dgm:t>
+        <a:bodyPr/>
+        <a:lstStyle/>
+        <a:p>
+          <a:endParaRPr lang="fr-FR"/>
+        </a:p>
+      </dgm:t>
     </dgm:pt>
     <dgm:pt modelId="{9EDBF513-2E1F-494D-90C0-69B18DB300EA}" type="pres">
       <dgm:prSet presAssocID="{02A721BD-088F-40DF-865C-90AD3549E14F}" presName="Name56" presStyleLbl="parChTrans1D2" presStyleIdx="3" presStyleCnt="4"/>
       <dgm:spPr/>
+      <dgm:t>
+        <a:bodyPr/>
+        <a:lstStyle/>
+        <a:p>
+          <a:endParaRPr lang="fr-FR"/>
+        </a:p>
+      </dgm:t>
     </dgm:pt>
     <dgm:pt modelId="{21337DB7-EB43-4D19-B6E4-2B51FC0D324E}" type="pres">
       <dgm:prSet presAssocID="{4F929194-85B5-401B-9F08-453C85AC1D26}" presName="text0" presStyleLbl="node1" presStyleIdx="4" presStyleCnt="5" custRadScaleRad="134420" custRadScaleInc="-27505">
@@ -10770,34 +10971,41 @@
         </dgm:presLayoutVars>
       </dgm:prSet>
       <dgm:spPr/>
+      <dgm:t>
+        <a:bodyPr/>
+        <a:lstStyle/>
+        <a:p>
+          <a:endParaRPr lang="fr-FR"/>
+        </a:p>
+      </dgm:t>
     </dgm:pt>
   </dgm:ptLst>
   <dgm:cxnLst>
-    <dgm:cxn modelId="{245CE60E-621C-41E7-9059-AECF42C5E476}" type="presOf" srcId="{5F8C80DB-1456-4B4D-9C40-25F248A0FE18}" destId="{D5E8F4CD-8F79-4A71-8EFA-BABBA62BA8E4}" srcOrd="0" destOrd="0" presId="urn:microsoft.com/office/officeart/2008/layout/RadialCluster"/>
-    <dgm:cxn modelId="{38400610-2D58-4B0F-9212-1A854660F410}" type="presOf" srcId="{02A721BD-088F-40DF-865C-90AD3549E14F}" destId="{9EDBF513-2E1F-494D-90C0-69B18DB300EA}" srcOrd="0" destOrd="0" presId="urn:microsoft.com/office/officeart/2008/layout/RadialCluster"/>
-    <dgm:cxn modelId="{89782D18-C4A5-415A-A236-A572BF955944}" type="presOf" srcId="{4F1A94EA-333A-49E5-A62E-1EF908599200}" destId="{494B717D-9A8A-4685-A3BA-02FEDB5DBCB5}" srcOrd="0" destOrd="0" presId="urn:microsoft.com/office/officeart/2008/layout/RadialCluster"/>
+    <dgm:cxn modelId="{1055853F-8FFC-49C1-A9BE-21E0E90794A0}" type="presOf" srcId="{4F1A94EA-333A-49E5-A62E-1EF908599200}" destId="{494B717D-9A8A-4685-A3BA-02FEDB5DBCB5}" srcOrd="0" destOrd="0" presId="urn:microsoft.com/office/officeart/2008/layout/RadialCluster"/>
+    <dgm:cxn modelId="{4B06C11C-66D6-4826-A08C-6DCD334E32C1}" type="presOf" srcId="{44399D76-0763-4E63-BF0A-076B53E00407}" destId="{1F570473-827C-4992-A9A1-B42786FAE435}" srcOrd="0" destOrd="0" presId="urn:microsoft.com/office/officeart/2008/layout/RadialCluster"/>
+    <dgm:cxn modelId="{8C20128C-A59B-4434-A146-639879BD0B83}" type="presOf" srcId="{5F8C80DB-1456-4B4D-9C40-25F248A0FE18}" destId="{D5E8F4CD-8F79-4A71-8EFA-BABBA62BA8E4}" srcOrd="0" destOrd="0" presId="urn:microsoft.com/office/officeart/2008/layout/RadialCluster"/>
     <dgm:cxn modelId="{9BB6471A-8949-4177-AF20-86F8497335DC}" srcId="{44399D76-0763-4E63-BF0A-076B53E00407}" destId="{E087BA05-AECC-4431-A86B-532738F8D802}" srcOrd="2" destOrd="0" parTransId="{4129009C-F0F4-43B1-835B-0FF796A016E4}" sibTransId="{28BE9E16-E8E2-40F7-879B-3A42BB3933A3}"/>
-    <dgm:cxn modelId="{B658EE22-520D-4771-8254-1F8D4D205408}" type="presOf" srcId="{4F929194-85B5-401B-9F08-453C85AC1D26}" destId="{21337DB7-EB43-4D19-B6E4-2B51FC0D324E}" srcOrd="0" destOrd="0" presId="urn:microsoft.com/office/officeart/2008/layout/RadialCluster"/>
+    <dgm:cxn modelId="{577411C5-044C-4C12-A54C-5D222FF3D387}" type="presOf" srcId="{E087BA05-AECC-4431-A86B-532738F8D802}" destId="{D7FC031B-F6E3-4735-92E7-AD2AA6565B80}" srcOrd="0" destOrd="0" presId="urn:microsoft.com/office/officeart/2008/layout/RadialCluster"/>
+    <dgm:cxn modelId="{6B57F1EC-1814-4215-A9C5-FBF49C49BC61}" type="presOf" srcId="{02A721BD-088F-40DF-865C-90AD3549E14F}" destId="{9EDBF513-2E1F-494D-90C0-69B18DB300EA}" srcOrd="0" destOrd="0" presId="urn:microsoft.com/office/officeart/2008/layout/RadialCluster"/>
+    <dgm:cxn modelId="{B4131054-A72C-4908-B240-0E7832F5FE51}" srcId="{44399D76-0763-4E63-BF0A-076B53E00407}" destId="{4F929194-85B5-401B-9F08-453C85AC1D26}" srcOrd="3" destOrd="0" parTransId="{02A721BD-088F-40DF-865C-90AD3549E14F}" sibTransId="{CF31C02F-3772-424D-B3FF-258CE0F4F926}"/>
+    <dgm:cxn modelId="{6F88BF3B-D08A-4692-B6FB-924A0091B3D0}" type="presOf" srcId="{4129009C-F0F4-43B1-835B-0FF796A016E4}" destId="{C931F2B5-5C59-4C96-83EF-60CE18E791CD}" srcOrd="0" destOrd="0" presId="urn:microsoft.com/office/officeart/2008/layout/RadialCluster"/>
+    <dgm:cxn modelId="{B2EB730D-CE81-4096-AF21-37D2A92D7FE7}" type="presOf" srcId="{A468FAE9-F106-4256-B588-C7035D688E88}" destId="{AE8EFF44-D9D2-422F-9C14-43076C8A16D9}" srcOrd="0" destOrd="0" presId="urn:microsoft.com/office/officeart/2008/layout/RadialCluster"/>
+    <dgm:cxn modelId="{1175A9A6-654C-4A8D-B2F1-01C747CA2E58}" type="presOf" srcId="{2BBA29E2-5759-4F45-81D7-E508D69C2FF8}" destId="{F801F073-3756-4A06-A378-FD7F9D607CC1}" srcOrd="0" destOrd="0" presId="urn:microsoft.com/office/officeart/2008/layout/RadialCluster"/>
+    <dgm:cxn modelId="{310CE15E-B059-4672-A11F-F76ADDC7B1D4}" type="presOf" srcId="{4F929194-85B5-401B-9F08-453C85AC1D26}" destId="{21337DB7-EB43-4D19-B6E4-2B51FC0D324E}" srcOrd="0" destOrd="0" presId="urn:microsoft.com/office/officeart/2008/layout/RadialCluster"/>
     <dgm:cxn modelId="{ED90E024-CA2C-485B-927A-6BDC1788814D}" srcId="{44399D76-0763-4E63-BF0A-076B53E00407}" destId="{4F1A94EA-333A-49E5-A62E-1EF908599200}" srcOrd="1" destOrd="0" parTransId="{5F8C80DB-1456-4B4D-9C40-25F248A0FE18}" sibTransId="{F1932450-9E8E-4CBE-BD6A-CCA5EC4454C1}"/>
+    <dgm:cxn modelId="{C1BE1961-F63B-4ACC-8419-5465B8EC333E}" srcId="{8AD7EE51-A6E7-410C-9A55-22F8F55C5D8B}" destId="{44399D76-0763-4E63-BF0A-076B53E00407}" srcOrd="0" destOrd="0" parTransId="{1C8060CC-DCD6-4B5E-840C-EBB27F837F5A}" sibTransId="{F0963916-14B5-4EC0-BD4B-D7FCFEEDDCA5}"/>
     <dgm:cxn modelId="{09D0122C-96A3-400B-A89F-E4EBEC5A22F2}" srcId="{44399D76-0763-4E63-BF0A-076B53E00407}" destId="{A468FAE9-F106-4256-B588-C7035D688E88}" srcOrd="0" destOrd="0" parTransId="{2BBA29E2-5759-4F45-81D7-E508D69C2FF8}" sibTransId="{4F41BD82-2E88-4490-A44B-29411B7A064D}"/>
-    <dgm:cxn modelId="{C1BE1961-F63B-4ACC-8419-5465B8EC333E}" srcId="{8AD7EE51-A6E7-410C-9A55-22F8F55C5D8B}" destId="{44399D76-0763-4E63-BF0A-076B53E00407}" srcOrd="0" destOrd="0" parTransId="{1C8060CC-DCD6-4B5E-840C-EBB27F837F5A}" sibTransId="{F0963916-14B5-4EC0-BD4B-D7FCFEEDDCA5}"/>
-    <dgm:cxn modelId="{6C5A4142-2E0C-4266-9C1A-CAE69D973900}" type="presOf" srcId="{8AD7EE51-A6E7-410C-9A55-22F8F55C5D8B}" destId="{14B81C79-454B-468B-8EAF-CDFE978D812F}" srcOrd="0" destOrd="0" presId="urn:microsoft.com/office/officeart/2008/layout/RadialCluster"/>
-    <dgm:cxn modelId="{B4131054-A72C-4908-B240-0E7832F5FE51}" srcId="{44399D76-0763-4E63-BF0A-076B53E00407}" destId="{4F929194-85B5-401B-9F08-453C85AC1D26}" srcOrd="3" destOrd="0" parTransId="{02A721BD-088F-40DF-865C-90AD3549E14F}" sibTransId="{CF31C02F-3772-424D-B3FF-258CE0F4F926}"/>
-    <dgm:cxn modelId="{7DEB2787-3A10-4331-8B08-4B3DE366376C}" type="presOf" srcId="{A468FAE9-F106-4256-B588-C7035D688E88}" destId="{AE8EFF44-D9D2-422F-9C14-43076C8A16D9}" srcOrd="0" destOrd="0" presId="urn:microsoft.com/office/officeart/2008/layout/RadialCluster"/>
-    <dgm:cxn modelId="{FEC4FE94-4127-4196-ACC8-9647BE7AF051}" type="presOf" srcId="{44399D76-0763-4E63-BF0A-076B53E00407}" destId="{1F570473-827C-4992-A9A1-B42786FAE435}" srcOrd="0" destOrd="0" presId="urn:microsoft.com/office/officeart/2008/layout/RadialCluster"/>
-    <dgm:cxn modelId="{41F636D6-9624-4962-A9D7-CF280C743352}" type="presOf" srcId="{2BBA29E2-5759-4F45-81D7-E508D69C2FF8}" destId="{F801F073-3756-4A06-A378-FD7F9D607CC1}" srcOrd="0" destOrd="0" presId="urn:microsoft.com/office/officeart/2008/layout/RadialCluster"/>
-    <dgm:cxn modelId="{3BCAADF7-E311-4C5E-8870-AA4BE3B1C53A}" type="presOf" srcId="{E087BA05-AECC-4431-A86B-532738F8D802}" destId="{D7FC031B-F6E3-4735-92E7-AD2AA6565B80}" srcOrd="0" destOrd="0" presId="urn:microsoft.com/office/officeart/2008/layout/RadialCluster"/>
-    <dgm:cxn modelId="{0500C7F7-A8C1-453E-9280-B88202A54B2B}" type="presOf" srcId="{4129009C-F0F4-43B1-835B-0FF796A016E4}" destId="{C931F2B5-5C59-4C96-83EF-60CE18E791CD}" srcOrd="0" destOrd="0" presId="urn:microsoft.com/office/officeart/2008/layout/RadialCluster"/>
-    <dgm:cxn modelId="{79A09D85-832A-4591-9DF0-2F93E3B622C0}" type="presParOf" srcId="{14B81C79-454B-468B-8EAF-CDFE978D812F}" destId="{475609B5-EBF0-4908-920B-3F7F7806CD0C}" srcOrd="0" destOrd="0" presId="urn:microsoft.com/office/officeart/2008/layout/RadialCluster"/>
-    <dgm:cxn modelId="{3BB5144A-768C-47B1-BF74-3E4D2DEE6FFD}" type="presParOf" srcId="{475609B5-EBF0-4908-920B-3F7F7806CD0C}" destId="{1F570473-827C-4992-A9A1-B42786FAE435}" srcOrd="0" destOrd="0" presId="urn:microsoft.com/office/officeart/2008/layout/RadialCluster"/>
-    <dgm:cxn modelId="{1187AF76-6BF7-4D1D-92B0-022F48957DCC}" type="presParOf" srcId="{475609B5-EBF0-4908-920B-3F7F7806CD0C}" destId="{F801F073-3756-4A06-A378-FD7F9D607CC1}" srcOrd="1" destOrd="0" presId="urn:microsoft.com/office/officeart/2008/layout/RadialCluster"/>
-    <dgm:cxn modelId="{DF6322B4-9A13-4321-B16B-A52A021E45C2}" type="presParOf" srcId="{475609B5-EBF0-4908-920B-3F7F7806CD0C}" destId="{AE8EFF44-D9D2-422F-9C14-43076C8A16D9}" srcOrd="2" destOrd="0" presId="urn:microsoft.com/office/officeart/2008/layout/RadialCluster"/>
-    <dgm:cxn modelId="{0ADEE75D-CA73-41DA-8C30-30EB19DADB5C}" type="presParOf" srcId="{475609B5-EBF0-4908-920B-3F7F7806CD0C}" destId="{D5E8F4CD-8F79-4A71-8EFA-BABBA62BA8E4}" srcOrd="3" destOrd="0" presId="urn:microsoft.com/office/officeart/2008/layout/RadialCluster"/>
-    <dgm:cxn modelId="{F963891B-072C-46FA-A371-5D8D88062AA8}" type="presParOf" srcId="{475609B5-EBF0-4908-920B-3F7F7806CD0C}" destId="{494B717D-9A8A-4685-A3BA-02FEDB5DBCB5}" srcOrd="4" destOrd="0" presId="urn:microsoft.com/office/officeart/2008/layout/RadialCluster"/>
-    <dgm:cxn modelId="{2BFB7582-6822-4B00-8629-CB90240BD09D}" type="presParOf" srcId="{475609B5-EBF0-4908-920B-3F7F7806CD0C}" destId="{C931F2B5-5C59-4C96-83EF-60CE18E791CD}" srcOrd="5" destOrd="0" presId="urn:microsoft.com/office/officeart/2008/layout/RadialCluster"/>
-    <dgm:cxn modelId="{5974237E-8912-4CCB-A7FD-F60BC8E65878}" type="presParOf" srcId="{475609B5-EBF0-4908-920B-3F7F7806CD0C}" destId="{D7FC031B-F6E3-4735-92E7-AD2AA6565B80}" srcOrd="6" destOrd="0" presId="urn:microsoft.com/office/officeart/2008/layout/RadialCluster"/>
-    <dgm:cxn modelId="{77F19B66-938E-456A-A518-4E3293E9EB7E}" type="presParOf" srcId="{475609B5-EBF0-4908-920B-3F7F7806CD0C}" destId="{9EDBF513-2E1F-494D-90C0-69B18DB300EA}" srcOrd="7" destOrd="0" presId="urn:microsoft.com/office/officeart/2008/layout/RadialCluster"/>
-    <dgm:cxn modelId="{B5F8E2D6-5433-4839-B65F-76D752446943}" type="presParOf" srcId="{475609B5-EBF0-4908-920B-3F7F7806CD0C}" destId="{21337DB7-EB43-4D19-B6E4-2B51FC0D324E}" srcOrd="8" destOrd="0" presId="urn:microsoft.com/office/officeart/2008/layout/RadialCluster"/>
+    <dgm:cxn modelId="{6A8A1AD9-DD08-466D-896E-0D02DCC0382B}" type="presOf" srcId="{8AD7EE51-A6E7-410C-9A55-22F8F55C5D8B}" destId="{14B81C79-454B-468B-8EAF-CDFE978D812F}" srcOrd="0" destOrd="0" presId="urn:microsoft.com/office/officeart/2008/layout/RadialCluster"/>
+    <dgm:cxn modelId="{7490714B-B750-4547-AD88-E3EEE10DEE5D}" type="presParOf" srcId="{14B81C79-454B-468B-8EAF-CDFE978D812F}" destId="{475609B5-EBF0-4908-920B-3F7F7806CD0C}" srcOrd="0" destOrd="0" presId="urn:microsoft.com/office/officeart/2008/layout/RadialCluster"/>
+    <dgm:cxn modelId="{1CC30E64-51E3-4480-8A45-1322DADA5320}" type="presParOf" srcId="{475609B5-EBF0-4908-920B-3F7F7806CD0C}" destId="{1F570473-827C-4992-A9A1-B42786FAE435}" srcOrd="0" destOrd="0" presId="urn:microsoft.com/office/officeart/2008/layout/RadialCluster"/>
+    <dgm:cxn modelId="{4AC4D5D2-7295-4043-84AB-A068A41C7BD4}" type="presParOf" srcId="{475609B5-EBF0-4908-920B-3F7F7806CD0C}" destId="{F801F073-3756-4A06-A378-FD7F9D607CC1}" srcOrd="1" destOrd="0" presId="urn:microsoft.com/office/officeart/2008/layout/RadialCluster"/>
+    <dgm:cxn modelId="{694E17C3-4D12-424B-8F29-D5CB350D0CE5}" type="presParOf" srcId="{475609B5-EBF0-4908-920B-3F7F7806CD0C}" destId="{AE8EFF44-D9D2-422F-9C14-43076C8A16D9}" srcOrd="2" destOrd="0" presId="urn:microsoft.com/office/officeart/2008/layout/RadialCluster"/>
+    <dgm:cxn modelId="{1B32D089-3B54-4E58-A038-C6205DD691A1}" type="presParOf" srcId="{475609B5-EBF0-4908-920B-3F7F7806CD0C}" destId="{D5E8F4CD-8F79-4A71-8EFA-BABBA62BA8E4}" srcOrd="3" destOrd="0" presId="urn:microsoft.com/office/officeart/2008/layout/RadialCluster"/>
+    <dgm:cxn modelId="{87A4B9C6-9D7C-486E-8873-C29D360AD1DE}" type="presParOf" srcId="{475609B5-EBF0-4908-920B-3F7F7806CD0C}" destId="{494B717D-9A8A-4685-A3BA-02FEDB5DBCB5}" srcOrd="4" destOrd="0" presId="urn:microsoft.com/office/officeart/2008/layout/RadialCluster"/>
+    <dgm:cxn modelId="{005D2D0B-5017-4350-9794-149D2C4F1037}" type="presParOf" srcId="{475609B5-EBF0-4908-920B-3F7F7806CD0C}" destId="{C931F2B5-5C59-4C96-83EF-60CE18E791CD}" srcOrd="5" destOrd="0" presId="urn:microsoft.com/office/officeart/2008/layout/RadialCluster"/>
+    <dgm:cxn modelId="{C70088DC-DE30-482C-9B8F-DAADD990C94E}" type="presParOf" srcId="{475609B5-EBF0-4908-920B-3F7F7806CD0C}" destId="{D7FC031B-F6E3-4735-92E7-AD2AA6565B80}" srcOrd="6" destOrd="0" presId="urn:microsoft.com/office/officeart/2008/layout/RadialCluster"/>
+    <dgm:cxn modelId="{03EB4A86-894F-4247-8ED6-C28780C416AB}" type="presParOf" srcId="{475609B5-EBF0-4908-920B-3F7F7806CD0C}" destId="{9EDBF513-2E1F-494D-90C0-69B18DB300EA}" srcOrd="7" destOrd="0" presId="urn:microsoft.com/office/officeart/2008/layout/RadialCluster"/>
+    <dgm:cxn modelId="{177BBBD1-E8D5-47FF-AB88-AA4E9170D7C4}" type="presParOf" srcId="{475609B5-EBF0-4908-920B-3F7F7806CD0C}" destId="{21337DB7-EB43-4D19-B6E4-2B51FC0D324E}" srcOrd="8" destOrd="0" presId="urn:microsoft.com/office/officeart/2008/layout/RadialCluster"/>
   </dgm:cxnLst>
   <dgm:bg/>
   <dgm:whole/>
@@ -11174,6 +11382,13 @@
         </dgm:presLayoutVars>
       </dgm:prSet>
       <dgm:spPr/>
+      <dgm:t>
+        <a:bodyPr/>
+        <a:lstStyle/>
+        <a:p>
+          <a:endParaRPr lang="fr-FR"/>
+        </a:p>
+      </dgm:t>
     </dgm:pt>
     <dgm:pt modelId="{2E39AE94-722E-4AE7-B9AA-9976D7A26F14}" type="pres">
       <dgm:prSet presAssocID="{3F0CD07E-5764-4FFB-93C1-591594A6ED00}" presName="singleCycle" presStyleCnt="0"/>
@@ -11187,10 +11402,24 @@
         </dgm:presLayoutVars>
       </dgm:prSet>
       <dgm:spPr/>
+      <dgm:t>
+        <a:bodyPr/>
+        <a:lstStyle/>
+        <a:p>
+          <a:endParaRPr lang="fr-FR"/>
+        </a:p>
+      </dgm:t>
     </dgm:pt>
     <dgm:pt modelId="{D062A7D2-E0A5-4271-990E-113A13B39176}" type="pres">
       <dgm:prSet presAssocID="{D2A7A9F9-CD34-4108-B039-17CCEBC272B8}" presName="Name56" presStyleLbl="parChTrans1D2" presStyleIdx="0" presStyleCnt="7"/>
       <dgm:spPr/>
+      <dgm:t>
+        <a:bodyPr/>
+        <a:lstStyle/>
+        <a:p>
+          <a:endParaRPr lang="fr-FR"/>
+        </a:p>
+      </dgm:t>
     </dgm:pt>
     <dgm:pt modelId="{D52C9A9C-A706-45CC-A6C4-3A0ECB3D476C}" type="pres">
       <dgm:prSet presAssocID="{40610BA0-1374-491D-9440-36C886639C88}" presName="text0" presStyleLbl="node1" presStyleIdx="1" presStyleCnt="8">
@@ -11199,10 +11428,24 @@
         </dgm:presLayoutVars>
       </dgm:prSet>
       <dgm:spPr/>
+      <dgm:t>
+        <a:bodyPr/>
+        <a:lstStyle/>
+        <a:p>
+          <a:endParaRPr lang="fr-FR"/>
+        </a:p>
+      </dgm:t>
     </dgm:pt>
     <dgm:pt modelId="{573F1AC8-D88B-4BE7-89FA-DC1C9918A2D4}" type="pres">
       <dgm:prSet presAssocID="{5A6F17C2-4DD3-4D77-B73E-5D403CD94E43}" presName="Name56" presStyleLbl="parChTrans1D2" presStyleIdx="1" presStyleCnt="7"/>
       <dgm:spPr/>
+      <dgm:t>
+        <a:bodyPr/>
+        <a:lstStyle/>
+        <a:p>
+          <a:endParaRPr lang="fr-FR"/>
+        </a:p>
+      </dgm:t>
     </dgm:pt>
     <dgm:pt modelId="{BEA1F1BA-CF0A-48D4-AA06-A9ECC8D9168E}" type="pres">
       <dgm:prSet presAssocID="{E36705A2-6F14-455E-8E48-438D8A77615B}" presName="text0" presStyleLbl="node1" presStyleIdx="2" presStyleCnt="8">
@@ -11211,10 +11454,24 @@
         </dgm:presLayoutVars>
       </dgm:prSet>
       <dgm:spPr/>
+      <dgm:t>
+        <a:bodyPr/>
+        <a:lstStyle/>
+        <a:p>
+          <a:endParaRPr lang="fr-FR"/>
+        </a:p>
+      </dgm:t>
     </dgm:pt>
     <dgm:pt modelId="{B4884DF7-D2BB-4A89-A68E-093F39CBE1E6}" type="pres">
       <dgm:prSet presAssocID="{3463E103-EDA6-41ED-85B7-7CE198A051BF}" presName="Name56" presStyleLbl="parChTrans1D2" presStyleIdx="2" presStyleCnt="7"/>
       <dgm:spPr/>
+      <dgm:t>
+        <a:bodyPr/>
+        <a:lstStyle/>
+        <a:p>
+          <a:endParaRPr lang="fr-FR"/>
+        </a:p>
+      </dgm:t>
     </dgm:pt>
     <dgm:pt modelId="{80C8E76C-3315-4EE1-9D33-5D627ED3C4A0}" type="pres">
       <dgm:prSet presAssocID="{A3CD8F6E-F961-46E1-B4E8-6B377584CA31}" presName="text0" presStyleLbl="node1" presStyleIdx="3" presStyleCnt="8">
@@ -11223,10 +11480,24 @@
         </dgm:presLayoutVars>
       </dgm:prSet>
       <dgm:spPr/>
+      <dgm:t>
+        <a:bodyPr/>
+        <a:lstStyle/>
+        <a:p>
+          <a:endParaRPr lang="fr-FR"/>
+        </a:p>
+      </dgm:t>
     </dgm:pt>
     <dgm:pt modelId="{24D261EF-23F3-4370-932C-212AD25048D3}" type="pres">
       <dgm:prSet presAssocID="{3574E75D-7BB1-4897-92B7-6E33248DC03E}" presName="Name56" presStyleLbl="parChTrans1D2" presStyleIdx="3" presStyleCnt="7"/>
       <dgm:spPr/>
+      <dgm:t>
+        <a:bodyPr/>
+        <a:lstStyle/>
+        <a:p>
+          <a:endParaRPr lang="fr-FR"/>
+        </a:p>
+      </dgm:t>
     </dgm:pt>
     <dgm:pt modelId="{E92FC13B-463F-472D-B332-50D3B22CC8BB}" type="pres">
       <dgm:prSet presAssocID="{163BD153-2613-40A0-A522-BFC5B9C8D7D9}" presName="text0" presStyleLbl="node1" presStyleIdx="4" presStyleCnt="8">
@@ -11235,10 +11506,24 @@
         </dgm:presLayoutVars>
       </dgm:prSet>
       <dgm:spPr/>
+      <dgm:t>
+        <a:bodyPr/>
+        <a:lstStyle/>
+        <a:p>
+          <a:endParaRPr lang="fr-FR"/>
+        </a:p>
+      </dgm:t>
     </dgm:pt>
     <dgm:pt modelId="{9966D2ED-EE1F-4149-9243-9F88C925A183}" type="pres">
       <dgm:prSet presAssocID="{769EC7C2-9AFE-4214-9A79-385E88373C05}" presName="Name56" presStyleLbl="parChTrans1D2" presStyleIdx="4" presStyleCnt="7"/>
       <dgm:spPr/>
+      <dgm:t>
+        <a:bodyPr/>
+        <a:lstStyle/>
+        <a:p>
+          <a:endParaRPr lang="fr-FR"/>
+        </a:p>
+      </dgm:t>
     </dgm:pt>
     <dgm:pt modelId="{904DCF58-923D-42F2-A975-FA035E17E2B2}" type="pres">
       <dgm:prSet presAssocID="{93D2863A-94B4-41BE-A9D4-93AABDCA982D}" presName="text0" presStyleLbl="node1" presStyleIdx="5" presStyleCnt="8">
@@ -11247,10 +11532,24 @@
         </dgm:presLayoutVars>
       </dgm:prSet>
       <dgm:spPr/>
+      <dgm:t>
+        <a:bodyPr/>
+        <a:lstStyle/>
+        <a:p>
+          <a:endParaRPr lang="fr-FR"/>
+        </a:p>
+      </dgm:t>
     </dgm:pt>
     <dgm:pt modelId="{35C5003C-E7A0-4D17-8931-C932489457E8}" type="pres">
       <dgm:prSet presAssocID="{4BC239B8-87F4-4956-BC4C-CCB3E7DBABF3}" presName="Name56" presStyleLbl="parChTrans1D2" presStyleIdx="5" presStyleCnt="7"/>
       <dgm:spPr/>
+      <dgm:t>
+        <a:bodyPr/>
+        <a:lstStyle/>
+        <a:p>
+          <a:endParaRPr lang="fr-FR"/>
+        </a:p>
+      </dgm:t>
     </dgm:pt>
     <dgm:pt modelId="{6036D9F3-86E0-477C-9E4A-8492F8818D32}" type="pres">
       <dgm:prSet presAssocID="{7B99E194-A202-4AA8-9066-C36916E21B03}" presName="text0" presStyleLbl="node1" presStyleIdx="6" presStyleCnt="8">
@@ -11259,10 +11558,24 @@
         </dgm:presLayoutVars>
       </dgm:prSet>
       <dgm:spPr/>
+      <dgm:t>
+        <a:bodyPr/>
+        <a:lstStyle/>
+        <a:p>
+          <a:endParaRPr lang="fr-FR"/>
+        </a:p>
+      </dgm:t>
     </dgm:pt>
     <dgm:pt modelId="{6FC0AD7B-18C9-4C35-977F-F1E998E3357F}" type="pres">
       <dgm:prSet presAssocID="{4C8CFC67-7989-4CDF-807C-91E4CA12D84E}" presName="Name56" presStyleLbl="parChTrans1D2" presStyleIdx="6" presStyleCnt="7"/>
       <dgm:spPr/>
+      <dgm:t>
+        <a:bodyPr/>
+        <a:lstStyle/>
+        <a:p>
+          <a:endParaRPr lang="fr-FR"/>
+        </a:p>
+      </dgm:t>
     </dgm:pt>
     <dgm:pt modelId="{972E3818-811C-4647-BD9D-264F7E5BE569}" type="pres">
       <dgm:prSet presAssocID="{4BE40B20-8AF2-4CBE-B4D1-13D73F8D7071}" presName="text0" presStyleLbl="node1" presStyleIdx="7" presStyleCnt="8" custRadScaleRad="111938" custRadScaleInc="1695">
@@ -11271,49 +11584,56 @@
         </dgm:presLayoutVars>
       </dgm:prSet>
       <dgm:spPr/>
+      <dgm:t>
+        <a:bodyPr/>
+        <a:lstStyle/>
+        <a:p>
+          <a:endParaRPr lang="fr-FR"/>
+        </a:p>
+      </dgm:t>
     </dgm:pt>
   </dgm:ptLst>
   <dgm:cxnLst>
-    <dgm:cxn modelId="{7C851004-0608-435C-BF17-683635792BDA}" type="presOf" srcId="{37A642C6-E828-4C52-AF15-57D0572D6D4A}" destId="{757C1FC3-D2D0-4518-894F-359C209BAAA1}" srcOrd="0" destOrd="0" presId="urn:microsoft.com/office/officeart/2008/layout/RadialCluster"/>
+    <dgm:cxn modelId="{1E84E37B-9F08-4AAC-A587-287CF56861AC}" srcId="{3F0CD07E-5764-4FFB-93C1-591594A6ED00}" destId="{163BD153-2613-40A0-A522-BFC5B9C8D7D9}" srcOrd="3" destOrd="0" parTransId="{3574E75D-7BB1-4897-92B7-6E33248DC03E}" sibTransId="{5849E427-6230-4B09-8D46-6F62DA790A2F}"/>
+    <dgm:cxn modelId="{504D5BAF-455E-42B8-86D0-E2FD2F53F653}" type="presOf" srcId="{E36705A2-6F14-455E-8E48-438D8A77615B}" destId="{BEA1F1BA-CF0A-48D4-AA06-A9ECC8D9168E}" srcOrd="0" destOrd="0" presId="urn:microsoft.com/office/officeart/2008/layout/RadialCluster"/>
+    <dgm:cxn modelId="{84814984-421C-4F66-B0E2-7942952C5582}" type="presOf" srcId="{4C8CFC67-7989-4CDF-807C-91E4CA12D84E}" destId="{6FC0AD7B-18C9-4C35-977F-F1E998E3357F}" srcOrd="0" destOrd="0" presId="urn:microsoft.com/office/officeart/2008/layout/RadialCluster"/>
+    <dgm:cxn modelId="{5AFCBB05-F049-4119-AB24-D2632EF98467}" type="presOf" srcId="{769EC7C2-9AFE-4214-9A79-385E88373C05}" destId="{9966D2ED-EE1F-4149-9243-9F88C925A183}" srcOrd="0" destOrd="0" presId="urn:microsoft.com/office/officeart/2008/layout/RadialCluster"/>
+    <dgm:cxn modelId="{5CD4A25B-64FF-4D08-B13F-1A2DD50E6A58}" type="presOf" srcId="{D2A7A9F9-CD34-4108-B039-17CCEBC272B8}" destId="{D062A7D2-E0A5-4271-990E-113A13B39176}" srcOrd="0" destOrd="0" presId="urn:microsoft.com/office/officeart/2008/layout/RadialCluster"/>
+    <dgm:cxn modelId="{67E445E8-0B5F-470B-AD12-4071B124F297}" srcId="{3F0CD07E-5764-4FFB-93C1-591594A6ED00}" destId="{7B99E194-A202-4AA8-9066-C36916E21B03}" srcOrd="5" destOrd="0" parTransId="{4BC239B8-87F4-4956-BC4C-CCB3E7DBABF3}" sibTransId="{7B7A0EDE-894D-416D-A988-F72460B3D7EE}"/>
+    <dgm:cxn modelId="{BBDCB52A-BF3D-4635-A205-F85AFC5DA6BE}" type="presOf" srcId="{4BC239B8-87F4-4956-BC4C-CCB3E7DBABF3}" destId="{35C5003C-E7A0-4D17-8931-C932489457E8}" srcOrd="0" destOrd="0" presId="urn:microsoft.com/office/officeart/2008/layout/RadialCluster"/>
+    <dgm:cxn modelId="{0CAF188F-61C5-4013-92B7-62442FCD303D}" type="presOf" srcId="{7B99E194-A202-4AA8-9066-C36916E21B03}" destId="{6036D9F3-86E0-477C-9E4A-8492F8818D32}" srcOrd="0" destOrd="0" presId="urn:microsoft.com/office/officeart/2008/layout/RadialCluster"/>
+    <dgm:cxn modelId="{B1F72B8E-3B8B-440A-A256-686E2F2CB179}" type="presOf" srcId="{93D2863A-94B4-41BE-A9D4-93AABDCA982D}" destId="{904DCF58-923D-42F2-A975-FA035E17E2B2}" srcOrd="0" destOrd="0" presId="urn:microsoft.com/office/officeart/2008/layout/RadialCluster"/>
+    <dgm:cxn modelId="{CC0C8DF9-3FCC-4CB8-9C2E-EE6F02E7F053}" srcId="{3F0CD07E-5764-4FFB-93C1-591594A6ED00}" destId="{93D2863A-94B4-41BE-A9D4-93AABDCA982D}" srcOrd="4" destOrd="0" parTransId="{769EC7C2-9AFE-4214-9A79-385E88373C05}" sibTransId="{CB77DB01-4892-4C2E-A292-4C907A965FF7}"/>
+    <dgm:cxn modelId="{2B19FC24-D449-41FE-A48C-0F2C96B4F494}" type="presOf" srcId="{40610BA0-1374-491D-9440-36C886639C88}" destId="{D52C9A9C-A706-45CC-A6C4-3A0ECB3D476C}" srcOrd="0" destOrd="0" presId="urn:microsoft.com/office/officeart/2008/layout/RadialCluster"/>
+    <dgm:cxn modelId="{CCA27EB4-7C84-4E97-91EA-146CE92AEA00}" type="presOf" srcId="{5A6F17C2-4DD3-4D77-B73E-5D403CD94E43}" destId="{573F1AC8-D88B-4BE7-89FA-DC1C9918A2D4}" srcOrd="0" destOrd="0" presId="urn:microsoft.com/office/officeart/2008/layout/RadialCluster"/>
+    <dgm:cxn modelId="{2B46D92D-8965-4F0E-B23E-96947BA2FB81}" type="presOf" srcId="{A3CD8F6E-F961-46E1-B4E8-6B377584CA31}" destId="{80C8E76C-3315-4EE1-9D33-5D627ED3C4A0}" srcOrd="0" destOrd="0" presId="urn:microsoft.com/office/officeart/2008/layout/RadialCluster"/>
+    <dgm:cxn modelId="{47BCDFF0-67F6-481D-91A2-A78B0F81B206}" type="presOf" srcId="{163BD153-2613-40A0-A522-BFC5B9C8D7D9}" destId="{E92FC13B-463F-472D-B332-50D3B22CC8BB}" srcOrd="0" destOrd="0" presId="urn:microsoft.com/office/officeart/2008/layout/RadialCluster"/>
+    <dgm:cxn modelId="{F0D5B34A-1E32-4E65-AF70-35757423FBC0}" srcId="{3F0CD07E-5764-4FFB-93C1-591594A6ED00}" destId="{E36705A2-6F14-455E-8E48-438D8A77615B}" srcOrd="1" destOrd="0" parTransId="{5A6F17C2-4DD3-4D77-B73E-5D403CD94E43}" sibTransId="{C4B06409-5679-4C08-A397-CF83E4DB1E63}"/>
+    <dgm:cxn modelId="{3004D88B-6304-4D0A-A889-0CD6582B4971}" type="presOf" srcId="{4BE40B20-8AF2-4CBE-B4D1-13D73F8D7071}" destId="{972E3818-811C-4647-BD9D-264F7E5BE569}" srcOrd="0" destOrd="0" presId="urn:microsoft.com/office/officeart/2008/layout/RadialCluster"/>
+    <dgm:cxn modelId="{BE0B944F-4061-4BFD-8499-9A01AF879128}" type="presOf" srcId="{37A642C6-E828-4C52-AF15-57D0572D6D4A}" destId="{757C1FC3-D2D0-4518-894F-359C209BAAA1}" srcOrd="0" destOrd="0" presId="urn:microsoft.com/office/officeart/2008/layout/RadialCluster"/>
+    <dgm:cxn modelId="{E5B16A78-1B0D-40B4-B21F-7C04D8A9E8CC}" srcId="{3F0CD07E-5764-4FFB-93C1-591594A6ED00}" destId="{40610BA0-1374-491D-9440-36C886639C88}" srcOrd="0" destOrd="0" parTransId="{D2A7A9F9-CD34-4108-B039-17CCEBC272B8}" sibTransId="{2612A15E-80E1-4DDE-B322-032E924AD47D}"/>
+    <dgm:cxn modelId="{55CA6BA0-491B-4A0B-BDCF-654945755FD7}" type="presOf" srcId="{3F0CD07E-5764-4FFB-93C1-591594A6ED00}" destId="{23DCF700-30DA-43CA-B8A3-0AAF407A47A6}" srcOrd="0" destOrd="0" presId="urn:microsoft.com/office/officeart/2008/layout/RadialCluster"/>
+    <dgm:cxn modelId="{10E83E31-3B73-4729-AFD3-31E0F52D0FE4}" srcId="{3F0CD07E-5764-4FFB-93C1-591594A6ED00}" destId="{4BE40B20-8AF2-4CBE-B4D1-13D73F8D7071}" srcOrd="6" destOrd="0" parTransId="{4C8CFC67-7989-4CDF-807C-91E4CA12D84E}" sibTransId="{D3405A3C-4686-4E2A-AB5D-4E4133A79EED}"/>
+    <dgm:cxn modelId="{EE6DFA72-405C-448F-9F8D-389795C1167D}" type="presOf" srcId="{3463E103-EDA6-41ED-85B7-7CE198A051BF}" destId="{B4884DF7-D2BB-4A89-A68E-093F39CBE1E6}" srcOrd="0" destOrd="0" presId="urn:microsoft.com/office/officeart/2008/layout/RadialCluster"/>
+    <dgm:cxn modelId="{263F619D-5988-4765-86AA-36CBD22B7F47}" srcId="{37A642C6-E828-4C52-AF15-57D0572D6D4A}" destId="{3F0CD07E-5764-4FFB-93C1-591594A6ED00}" srcOrd="0" destOrd="0" parTransId="{BE48220B-7A05-44CB-BFC4-8EF2F8320277}" sibTransId="{164E890E-00F2-4014-9B71-65819207B9EB}"/>
+    <dgm:cxn modelId="{A4258406-ECFB-486A-9938-2108F071B99B}" type="presOf" srcId="{3574E75D-7BB1-4897-92B7-6E33248DC03E}" destId="{24D261EF-23F3-4370-932C-212AD25048D3}" srcOrd="0" destOrd="0" presId="urn:microsoft.com/office/officeart/2008/layout/RadialCluster"/>
     <dgm:cxn modelId="{7442FB04-6906-4AE8-8D6E-3B646BF51DD9}" srcId="{3F0CD07E-5764-4FFB-93C1-591594A6ED00}" destId="{A3CD8F6E-F961-46E1-B4E8-6B377584CA31}" srcOrd="2" destOrd="0" parTransId="{3463E103-EDA6-41ED-85B7-7CE198A051BF}" sibTransId="{0702A4D3-93DA-4C96-BC9C-E142859BE108}"/>
-    <dgm:cxn modelId="{724B230B-07FF-40C2-8D3C-86707E50DF2C}" type="presOf" srcId="{5A6F17C2-4DD3-4D77-B73E-5D403CD94E43}" destId="{573F1AC8-D88B-4BE7-89FA-DC1C9918A2D4}" srcOrd="0" destOrd="0" presId="urn:microsoft.com/office/officeart/2008/layout/RadialCluster"/>
-    <dgm:cxn modelId="{4C649C17-7D41-48EC-BFD8-7F8E04D41A4F}" type="presOf" srcId="{769EC7C2-9AFE-4214-9A79-385E88373C05}" destId="{9966D2ED-EE1F-4149-9243-9F88C925A183}" srcOrd="0" destOrd="0" presId="urn:microsoft.com/office/officeart/2008/layout/RadialCluster"/>
-    <dgm:cxn modelId="{6D42762F-928A-4EF8-A950-13BF43670F34}" type="presOf" srcId="{E36705A2-6F14-455E-8E48-438D8A77615B}" destId="{BEA1F1BA-CF0A-48D4-AA06-A9ECC8D9168E}" srcOrd="0" destOrd="0" presId="urn:microsoft.com/office/officeart/2008/layout/RadialCluster"/>
-    <dgm:cxn modelId="{10E83E31-3B73-4729-AFD3-31E0F52D0FE4}" srcId="{3F0CD07E-5764-4FFB-93C1-591594A6ED00}" destId="{4BE40B20-8AF2-4CBE-B4D1-13D73F8D7071}" srcOrd="6" destOrd="0" parTransId="{4C8CFC67-7989-4CDF-807C-91E4CA12D84E}" sibTransId="{D3405A3C-4686-4E2A-AB5D-4E4133A79EED}"/>
-    <dgm:cxn modelId="{DBFA635C-FCF9-449F-B44F-A51A6850A171}" type="presOf" srcId="{7B99E194-A202-4AA8-9066-C36916E21B03}" destId="{6036D9F3-86E0-477C-9E4A-8492F8818D32}" srcOrd="0" destOrd="0" presId="urn:microsoft.com/office/officeart/2008/layout/RadialCluster"/>
-    <dgm:cxn modelId="{30E7E05D-FB4B-4EEF-8AB2-22D14564E6B9}" type="presOf" srcId="{3574E75D-7BB1-4897-92B7-6E33248DC03E}" destId="{24D261EF-23F3-4370-932C-212AD25048D3}" srcOrd="0" destOrd="0" presId="urn:microsoft.com/office/officeart/2008/layout/RadialCluster"/>
-    <dgm:cxn modelId="{F0D5B34A-1E32-4E65-AF70-35757423FBC0}" srcId="{3F0CD07E-5764-4FFB-93C1-591594A6ED00}" destId="{E36705A2-6F14-455E-8E48-438D8A77615B}" srcOrd="1" destOrd="0" parTransId="{5A6F17C2-4DD3-4D77-B73E-5D403CD94E43}" sibTransId="{C4B06409-5679-4C08-A397-CF83E4DB1E63}"/>
-    <dgm:cxn modelId="{E5B16A78-1B0D-40B4-B21F-7C04D8A9E8CC}" srcId="{3F0CD07E-5764-4FFB-93C1-591594A6ED00}" destId="{40610BA0-1374-491D-9440-36C886639C88}" srcOrd="0" destOrd="0" parTransId="{D2A7A9F9-CD34-4108-B039-17CCEBC272B8}" sibTransId="{2612A15E-80E1-4DDE-B322-032E924AD47D}"/>
-    <dgm:cxn modelId="{1E84E37B-9F08-4AAC-A587-287CF56861AC}" srcId="{3F0CD07E-5764-4FFB-93C1-591594A6ED00}" destId="{163BD153-2613-40A0-A522-BFC5B9C8D7D9}" srcOrd="3" destOrd="0" parTransId="{3574E75D-7BB1-4897-92B7-6E33248DC03E}" sibTransId="{5849E427-6230-4B09-8D46-6F62DA790A2F}"/>
-    <dgm:cxn modelId="{11A6A97D-ED08-4970-BAA9-ED04E582FB52}" type="presOf" srcId="{40610BA0-1374-491D-9440-36C886639C88}" destId="{D52C9A9C-A706-45CC-A6C4-3A0ECB3D476C}" srcOrd="0" destOrd="0" presId="urn:microsoft.com/office/officeart/2008/layout/RadialCluster"/>
-    <dgm:cxn modelId="{04850D95-CB8F-4863-A092-5F3C5E4B9DFF}" type="presOf" srcId="{93D2863A-94B4-41BE-A9D4-93AABDCA982D}" destId="{904DCF58-923D-42F2-A975-FA035E17E2B2}" srcOrd="0" destOrd="0" presId="urn:microsoft.com/office/officeart/2008/layout/RadialCluster"/>
-    <dgm:cxn modelId="{1740DB99-A587-451A-A997-21F41BE5CE4E}" type="presOf" srcId="{163BD153-2613-40A0-A522-BFC5B9C8D7D9}" destId="{E92FC13B-463F-472D-B332-50D3B22CC8BB}" srcOrd="0" destOrd="0" presId="urn:microsoft.com/office/officeart/2008/layout/RadialCluster"/>
-    <dgm:cxn modelId="{263F619D-5988-4765-86AA-36CBD22B7F47}" srcId="{37A642C6-E828-4C52-AF15-57D0572D6D4A}" destId="{3F0CD07E-5764-4FFB-93C1-591594A6ED00}" srcOrd="0" destOrd="0" parTransId="{BE48220B-7A05-44CB-BFC4-8EF2F8320277}" sibTransId="{164E890E-00F2-4014-9B71-65819207B9EB}"/>
-    <dgm:cxn modelId="{122655A3-B2A9-41AD-BECA-FCCA4DC99385}" type="presOf" srcId="{3F0CD07E-5764-4FFB-93C1-591594A6ED00}" destId="{23DCF700-30DA-43CA-B8A3-0AAF407A47A6}" srcOrd="0" destOrd="0" presId="urn:microsoft.com/office/officeart/2008/layout/RadialCluster"/>
-    <dgm:cxn modelId="{7C44FDA9-DB1F-4209-9A7B-2A6EB91F70D1}" type="presOf" srcId="{3463E103-EDA6-41ED-85B7-7CE198A051BF}" destId="{B4884DF7-D2BB-4A89-A68E-093F39CBE1E6}" srcOrd="0" destOrd="0" presId="urn:microsoft.com/office/officeart/2008/layout/RadialCluster"/>
-    <dgm:cxn modelId="{60D67CAF-30DF-4E66-8305-3D1E538BB4B1}" type="presOf" srcId="{4BC239B8-87F4-4956-BC4C-CCB3E7DBABF3}" destId="{35C5003C-E7A0-4D17-8931-C932489457E8}" srcOrd="0" destOrd="0" presId="urn:microsoft.com/office/officeart/2008/layout/RadialCluster"/>
-    <dgm:cxn modelId="{A12435B4-09A0-4854-AE59-E19456EF7176}" type="presOf" srcId="{4C8CFC67-7989-4CDF-807C-91E4CA12D84E}" destId="{6FC0AD7B-18C9-4C35-977F-F1E998E3357F}" srcOrd="0" destOrd="0" presId="urn:microsoft.com/office/officeart/2008/layout/RadialCluster"/>
-    <dgm:cxn modelId="{0508BCB5-3D75-4992-A0A9-8C7E93FF5E40}" type="presOf" srcId="{A3CD8F6E-F961-46E1-B4E8-6B377584CA31}" destId="{80C8E76C-3315-4EE1-9D33-5D627ED3C4A0}" srcOrd="0" destOrd="0" presId="urn:microsoft.com/office/officeart/2008/layout/RadialCluster"/>
-    <dgm:cxn modelId="{3CAE9CB8-E685-4C8B-A15C-00B259A42645}" type="presOf" srcId="{4BE40B20-8AF2-4CBE-B4D1-13D73F8D7071}" destId="{972E3818-811C-4647-BD9D-264F7E5BE569}" srcOrd="0" destOrd="0" presId="urn:microsoft.com/office/officeart/2008/layout/RadialCluster"/>
-    <dgm:cxn modelId="{3129D7E3-4C1A-4706-9344-98DF12D8E5F5}" type="presOf" srcId="{D2A7A9F9-CD34-4108-B039-17CCEBC272B8}" destId="{D062A7D2-E0A5-4271-990E-113A13B39176}" srcOrd="0" destOrd="0" presId="urn:microsoft.com/office/officeart/2008/layout/RadialCluster"/>
-    <dgm:cxn modelId="{67E445E8-0B5F-470B-AD12-4071B124F297}" srcId="{3F0CD07E-5764-4FFB-93C1-591594A6ED00}" destId="{7B99E194-A202-4AA8-9066-C36916E21B03}" srcOrd="5" destOrd="0" parTransId="{4BC239B8-87F4-4956-BC4C-CCB3E7DBABF3}" sibTransId="{7B7A0EDE-894D-416D-A988-F72460B3D7EE}"/>
-    <dgm:cxn modelId="{CC0C8DF9-3FCC-4CB8-9C2E-EE6F02E7F053}" srcId="{3F0CD07E-5764-4FFB-93C1-591594A6ED00}" destId="{93D2863A-94B4-41BE-A9D4-93AABDCA982D}" srcOrd="4" destOrd="0" parTransId="{769EC7C2-9AFE-4214-9A79-385E88373C05}" sibTransId="{CB77DB01-4892-4C2E-A292-4C907A965FF7}"/>
-    <dgm:cxn modelId="{F377996A-F498-41D5-BA23-9D55E9233F5F}" type="presParOf" srcId="{757C1FC3-D2D0-4518-894F-359C209BAAA1}" destId="{2E39AE94-722E-4AE7-B9AA-9976D7A26F14}" srcOrd="0" destOrd="0" presId="urn:microsoft.com/office/officeart/2008/layout/RadialCluster"/>
-    <dgm:cxn modelId="{ED5C46AA-FC85-438E-82FF-7D5394AB5EDD}" type="presParOf" srcId="{2E39AE94-722E-4AE7-B9AA-9976D7A26F14}" destId="{23DCF700-30DA-43CA-B8A3-0AAF407A47A6}" srcOrd="0" destOrd="0" presId="urn:microsoft.com/office/officeart/2008/layout/RadialCluster"/>
-    <dgm:cxn modelId="{97C508D1-6D34-4E4F-A564-8E008292FF9D}" type="presParOf" srcId="{2E39AE94-722E-4AE7-B9AA-9976D7A26F14}" destId="{D062A7D2-E0A5-4271-990E-113A13B39176}" srcOrd="1" destOrd="0" presId="urn:microsoft.com/office/officeart/2008/layout/RadialCluster"/>
-    <dgm:cxn modelId="{450F0D50-D5F9-4F6C-A7CC-D5BD982BF785}" type="presParOf" srcId="{2E39AE94-722E-4AE7-B9AA-9976D7A26F14}" destId="{D52C9A9C-A706-45CC-A6C4-3A0ECB3D476C}" srcOrd="2" destOrd="0" presId="urn:microsoft.com/office/officeart/2008/layout/RadialCluster"/>
-    <dgm:cxn modelId="{609C05DB-3569-4D4B-BC09-525A88FE9997}" type="presParOf" srcId="{2E39AE94-722E-4AE7-B9AA-9976D7A26F14}" destId="{573F1AC8-D88B-4BE7-89FA-DC1C9918A2D4}" srcOrd="3" destOrd="0" presId="urn:microsoft.com/office/officeart/2008/layout/RadialCluster"/>
-    <dgm:cxn modelId="{AA5B113D-E601-4092-AF11-DFA6F990C13C}" type="presParOf" srcId="{2E39AE94-722E-4AE7-B9AA-9976D7A26F14}" destId="{BEA1F1BA-CF0A-48D4-AA06-A9ECC8D9168E}" srcOrd="4" destOrd="0" presId="urn:microsoft.com/office/officeart/2008/layout/RadialCluster"/>
-    <dgm:cxn modelId="{02D7296F-E9EE-446C-A488-48A07F7FAE65}" type="presParOf" srcId="{2E39AE94-722E-4AE7-B9AA-9976D7A26F14}" destId="{B4884DF7-D2BB-4A89-A68E-093F39CBE1E6}" srcOrd="5" destOrd="0" presId="urn:microsoft.com/office/officeart/2008/layout/RadialCluster"/>
-    <dgm:cxn modelId="{5DB29ED3-268B-4BA9-88D9-55D00AB27FA8}" type="presParOf" srcId="{2E39AE94-722E-4AE7-B9AA-9976D7A26F14}" destId="{80C8E76C-3315-4EE1-9D33-5D627ED3C4A0}" srcOrd="6" destOrd="0" presId="urn:microsoft.com/office/officeart/2008/layout/RadialCluster"/>
-    <dgm:cxn modelId="{191A91CC-605D-4B84-AA3E-E63D36684D25}" type="presParOf" srcId="{2E39AE94-722E-4AE7-B9AA-9976D7A26F14}" destId="{24D261EF-23F3-4370-932C-212AD25048D3}" srcOrd="7" destOrd="0" presId="urn:microsoft.com/office/officeart/2008/layout/RadialCluster"/>
-    <dgm:cxn modelId="{5318A968-B2BC-4899-9234-D58E0119BD4A}" type="presParOf" srcId="{2E39AE94-722E-4AE7-B9AA-9976D7A26F14}" destId="{E92FC13B-463F-472D-B332-50D3B22CC8BB}" srcOrd="8" destOrd="0" presId="urn:microsoft.com/office/officeart/2008/layout/RadialCluster"/>
-    <dgm:cxn modelId="{E749D1EF-B1C8-4DC9-B43D-508D57EAA2E2}" type="presParOf" srcId="{2E39AE94-722E-4AE7-B9AA-9976D7A26F14}" destId="{9966D2ED-EE1F-4149-9243-9F88C925A183}" srcOrd="9" destOrd="0" presId="urn:microsoft.com/office/officeart/2008/layout/RadialCluster"/>
-    <dgm:cxn modelId="{BA9C6E5A-0905-47EC-AE12-3CF027FE1C2B}" type="presParOf" srcId="{2E39AE94-722E-4AE7-B9AA-9976D7A26F14}" destId="{904DCF58-923D-42F2-A975-FA035E17E2B2}" srcOrd="10" destOrd="0" presId="urn:microsoft.com/office/officeart/2008/layout/RadialCluster"/>
-    <dgm:cxn modelId="{72F0DAB4-A90F-4975-8216-F2FA409C1129}" type="presParOf" srcId="{2E39AE94-722E-4AE7-B9AA-9976D7A26F14}" destId="{35C5003C-E7A0-4D17-8931-C932489457E8}" srcOrd="11" destOrd="0" presId="urn:microsoft.com/office/officeart/2008/layout/RadialCluster"/>
-    <dgm:cxn modelId="{2FB1669B-A9EC-4EC1-BD0B-CA94013883C9}" type="presParOf" srcId="{2E39AE94-722E-4AE7-B9AA-9976D7A26F14}" destId="{6036D9F3-86E0-477C-9E4A-8492F8818D32}" srcOrd="12" destOrd="0" presId="urn:microsoft.com/office/officeart/2008/layout/RadialCluster"/>
-    <dgm:cxn modelId="{C436626B-4CFF-4E79-8B7B-D431F9AEA1DE}" type="presParOf" srcId="{2E39AE94-722E-4AE7-B9AA-9976D7A26F14}" destId="{6FC0AD7B-18C9-4C35-977F-F1E998E3357F}" srcOrd="13" destOrd="0" presId="urn:microsoft.com/office/officeart/2008/layout/RadialCluster"/>
-    <dgm:cxn modelId="{6FB344D1-2774-4EBE-8BB1-1A29F962D051}" type="presParOf" srcId="{2E39AE94-722E-4AE7-B9AA-9976D7A26F14}" destId="{972E3818-811C-4647-BD9D-264F7E5BE569}" srcOrd="14" destOrd="0" presId="urn:microsoft.com/office/officeart/2008/layout/RadialCluster"/>
+    <dgm:cxn modelId="{3F455310-FE05-41CB-A8FB-D4A053C77B88}" type="presParOf" srcId="{757C1FC3-D2D0-4518-894F-359C209BAAA1}" destId="{2E39AE94-722E-4AE7-B9AA-9976D7A26F14}" srcOrd="0" destOrd="0" presId="urn:microsoft.com/office/officeart/2008/layout/RadialCluster"/>
+    <dgm:cxn modelId="{B985FB82-E29B-45AD-B4DA-EB529F3D4F7B}" type="presParOf" srcId="{2E39AE94-722E-4AE7-B9AA-9976D7A26F14}" destId="{23DCF700-30DA-43CA-B8A3-0AAF407A47A6}" srcOrd="0" destOrd="0" presId="urn:microsoft.com/office/officeart/2008/layout/RadialCluster"/>
+    <dgm:cxn modelId="{E1F20449-2378-4144-A8D0-50E03B2FCD4C}" type="presParOf" srcId="{2E39AE94-722E-4AE7-B9AA-9976D7A26F14}" destId="{D062A7D2-E0A5-4271-990E-113A13B39176}" srcOrd="1" destOrd="0" presId="urn:microsoft.com/office/officeart/2008/layout/RadialCluster"/>
+    <dgm:cxn modelId="{07187F82-A67B-4488-B86A-E1640B569F07}" type="presParOf" srcId="{2E39AE94-722E-4AE7-B9AA-9976D7A26F14}" destId="{D52C9A9C-A706-45CC-A6C4-3A0ECB3D476C}" srcOrd="2" destOrd="0" presId="urn:microsoft.com/office/officeart/2008/layout/RadialCluster"/>
+    <dgm:cxn modelId="{1F108198-2992-4371-B0D9-B77FEE582245}" type="presParOf" srcId="{2E39AE94-722E-4AE7-B9AA-9976D7A26F14}" destId="{573F1AC8-D88B-4BE7-89FA-DC1C9918A2D4}" srcOrd="3" destOrd="0" presId="urn:microsoft.com/office/officeart/2008/layout/RadialCluster"/>
+    <dgm:cxn modelId="{7E1DC1BC-99D0-4EC8-941A-E9FEE17A844D}" type="presParOf" srcId="{2E39AE94-722E-4AE7-B9AA-9976D7A26F14}" destId="{BEA1F1BA-CF0A-48D4-AA06-A9ECC8D9168E}" srcOrd="4" destOrd="0" presId="urn:microsoft.com/office/officeart/2008/layout/RadialCluster"/>
+    <dgm:cxn modelId="{1622FEAE-2FDB-4F55-B655-6D4B2A7A86DD}" type="presParOf" srcId="{2E39AE94-722E-4AE7-B9AA-9976D7A26F14}" destId="{B4884DF7-D2BB-4A89-A68E-093F39CBE1E6}" srcOrd="5" destOrd="0" presId="urn:microsoft.com/office/officeart/2008/layout/RadialCluster"/>
+    <dgm:cxn modelId="{67485F15-9898-4CC3-B217-70C93924E6B6}" type="presParOf" srcId="{2E39AE94-722E-4AE7-B9AA-9976D7A26F14}" destId="{80C8E76C-3315-4EE1-9D33-5D627ED3C4A0}" srcOrd="6" destOrd="0" presId="urn:microsoft.com/office/officeart/2008/layout/RadialCluster"/>
+    <dgm:cxn modelId="{4C00A06F-634B-42E9-A28D-61728D93E128}" type="presParOf" srcId="{2E39AE94-722E-4AE7-B9AA-9976D7A26F14}" destId="{24D261EF-23F3-4370-932C-212AD25048D3}" srcOrd="7" destOrd="0" presId="urn:microsoft.com/office/officeart/2008/layout/RadialCluster"/>
+    <dgm:cxn modelId="{7594216E-63B3-4ECC-97E8-9D2282287E05}" type="presParOf" srcId="{2E39AE94-722E-4AE7-B9AA-9976D7A26F14}" destId="{E92FC13B-463F-472D-B332-50D3B22CC8BB}" srcOrd="8" destOrd="0" presId="urn:microsoft.com/office/officeart/2008/layout/RadialCluster"/>
+    <dgm:cxn modelId="{036080BC-6F86-4846-BED5-85FB2CA07E08}" type="presParOf" srcId="{2E39AE94-722E-4AE7-B9AA-9976D7A26F14}" destId="{9966D2ED-EE1F-4149-9243-9F88C925A183}" srcOrd="9" destOrd="0" presId="urn:microsoft.com/office/officeart/2008/layout/RadialCluster"/>
+    <dgm:cxn modelId="{B30EF367-67AF-475D-AADB-AD5EDC741F41}" type="presParOf" srcId="{2E39AE94-722E-4AE7-B9AA-9976D7A26F14}" destId="{904DCF58-923D-42F2-A975-FA035E17E2B2}" srcOrd="10" destOrd="0" presId="urn:microsoft.com/office/officeart/2008/layout/RadialCluster"/>
+    <dgm:cxn modelId="{1E3A8CAA-1155-4669-8887-9A7A4A4F9C04}" type="presParOf" srcId="{2E39AE94-722E-4AE7-B9AA-9976D7A26F14}" destId="{35C5003C-E7A0-4D17-8931-C932489457E8}" srcOrd="11" destOrd="0" presId="urn:microsoft.com/office/officeart/2008/layout/RadialCluster"/>
+    <dgm:cxn modelId="{DE4DDB6D-DD66-4BEB-B890-D4F4D9AF80EC}" type="presParOf" srcId="{2E39AE94-722E-4AE7-B9AA-9976D7A26F14}" destId="{6036D9F3-86E0-477C-9E4A-8492F8818D32}" srcOrd="12" destOrd="0" presId="urn:microsoft.com/office/officeart/2008/layout/RadialCluster"/>
+    <dgm:cxn modelId="{A46A0468-6562-41AC-93A2-73E766E39662}" type="presParOf" srcId="{2E39AE94-722E-4AE7-B9AA-9976D7A26F14}" destId="{6FC0AD7B-18C9-4C35-977F-F1E998E3357F}" srcOrd="13" destOrd="0" presId="urn:microsoft.com/office/officeart/2008/layout/RadialCluster"/>
+    <dgm:cxn modelId="{81EB6E48-52D1-4027-8326-EDC4B90088AE}" type="presParOf" srcId="{2E39AE94-722E-4AE7-B9AA-9976D7A26F14}" destId="{972E3818-811C-4647-BD9D-264F7E5BE569}" srcOrd="14" destOrd="0" presId="urn:microsoft.com/office/officeart/2008/layout/RadialCluster"/>
   </dgm:cxnLst>
   <dgm:bg/>
   <dgm:whole/>
@@ -11493,10 +11813,24 @@
         </dgm:presLayoutVars>
       </dgm:prSet>
       <dgm:spPr/>
+      <dgm:t>
+        <a:bodyPr/>
+        <a:lstStyle/>
+        <a:p>
+          <a:endParaRPr lang="fr-FR"/>
+        </a:p>
+      </dgm:t>
     </dgm:pt>
     <dgm:pt modelId="{215E63F6-8EB6-4D3D-A477-EC1642BEB29F}" type="pres">
       <dgm:prSet presAssocID="{0F4BF18D-0329-4589-A473-76514DD42B62}" presName="centerShape" presStyleLbl="node0" presStyleIdx="0" presStyleCnt="1"/>
       <dgm:spPr/>
+      <dgm:t>
+        <a:bodyPr/>
+        <a:lstStyle/>
+        <a:p>
+          <a:endParaRPr lang="fr-FR"/>
+        </a:p>
+      </dgm:t>
     </dgm:pt>
     <dgm:pt modelId="{2B54A588-92D2-4192-BD45-736543BDB506}" type="pres">
       <dgm:prSet presAssocID="{9AC34B35-7A51-49F4-85D0-BF40DB6525B8}" presName="node" presStyleLbl="node1" presStyleIdx="0" presStyleCnt="3" custRadScaleRad="95945" custRadScaleInc="42910">
@@ -11505,6 +11839,13 @@
         </dgm:presLayoutVars>
       </dgm:prSet>
       <dgm:spPr/>
+      <dgm:t>
+        <a:bodyPr/>
+        <a:lstStyle/>
+        <a:p>
+          <a:endParaRPr lang="fr-FR"/>
+        </a:p>
+      </dgm:t>
     </dgm:pt>
     <dgm:pt modelId="{2AC4315F-AD5F-4EB0-AD02-E1B8E336339C}" type="pres">
       <dgm:prSet presAssocID="{9AC34B35-7A51-49F4-85D0-BF40DB6525B8}" presName="dummy" presStyleCnt="0"/>
@@ -11513,6 +11854,13 @@
     <dgm:pt modelId="{0D1B9700-E6E6-4A86-95C5-FBBB66BD01C5}" type="pres">
       <dgm:prSet presAssocID="{BE123388-3D8D-452A-9E75-E1FCC89DDD37}" presName="sibTrans" presStyleLbl="sibTrans2D1" presStyleIdx="0" presStyleCnt="3"/>
       <dgm:spPr/>
+      <dgm:t>
+        <a:bodyPr/>
+        <a:lstStyle/>
+        <a:p>
+          <a:endParaRPr lang="fr-FR"/>
+        </a:p>
+      </dgm:t>
     </dgm:pt>
     <dgm:pt modelId="{067FDC28-8CF9-4868-87E3-0F9749A94EEE}" type="pres">
       <dgm:prSet presAssocID="{D1D5FCA8-E747-41EE-8DA0-06681EB8FB61}" presName="node" presStyleLbl="node1" presStyleIdx="1" presStyleCnt="3" custRadScaleRad="100703" custRadScaleInc="13042">
@@ -11521,6 +11869,13 @@
         </dgm:presLayoutVars>
       </dgm:prSet>
       <dgm:spPr/>
+      <dgm:t>
+        <a:bodyPr/>
+        <a:lstStyle/>
+        <a:p>
+          <a:endParaRPr lang="fr-FR"/>
+        </a:p>
+      </dgm:t>
     </dgm:pt>
     <dgm:pt modelId="{8DB3721C-6154-471E-8C94-74BA575C91F2}" type="pres">
       <dgm:prSet presAssocID="{D1D5FCA8-E747-41EE-8DA0-06681EB8FB61}" presName="dummy" presStyleCnt="0"/>
@@ -11529,6 +11884,13 @@
     <dgm:pt modelId="{AD0A121B-8735-4383-98B1-21D1CC6518D3}" type="pres">
       <dgm:prSet presAssocID="{F23918BE-3769-4B02-8BA3-5FADC6CB934C}" presName="sibTrans" presStyleLbl="sibTrans2D1" presStyleIdx="1" presStyleCnt="3"/>
       <dgm:spPr/>
+      <dgm:t>
+        <a:bodyPr/>
+        <a:lstStyle/>
+        <a:p>
+          <a:endParaRPr lang="fr-FR"/>
+        </a:p>
+      </dgm:t>
     </dgm:pt>
     <dgm:pt modelId="{D29B5019-C877-42B8-ADBC-657362654D0D}" type="pres">
       <dgm:prSet presAssocID="{3BBADAF3-B579-4241-8144-7F76E0177C43}" presName="node" presStyleLbl="node1" presStyleIdx="2" presStyleCnt="3" custRadScaleRad="96390" custRadScaleInc="24403">
@@ -11537,6 +11899,13 @@
         </dgm:presLayoutVars>
       </dgm:prSet>
       <dgm:spPr/>
+      <dgm:t>
+        <a:bodyPr/>
+        <a:lstStyle/>
+        <a:p>
+          <a:endParaRPr lang="fr-FR"/>
+        </a:p>
+      </dgm:t>
     </dgm:pt>
     <dgm:pt modelId="{050B44AA-1D11-446D-B578-30AE191AC8C7}" type="pres">
       <dgm:prSet presAssocID="{3BBADAF3-B579-4241-8144-7F76E0177C43}" presName="dummy" presStyleCnt="0"/>
@@ -11545,31 +11914,38 @@
     <dgm:pt modelId="{314A3C6D-82BE-4225-B3A2-2741352FB688}" type="pres">
       <dgm:prSet presAssocID="{EE0E13A2-E25D-4EB3-BDCE-FD7F2594D92B}" presName="sibTrans" presStyleLbl="sibTrans2D1" presStyleIdx="2" presStyleCnt="3"/>
       <dgm:spPr/>
+      <dgm:t>
+        <a:bodyPr/>
+        <a:lstStyle/>
+        <a:p>
+          <a:endParaRPr lang="fr-FR"/>
+        </a:p>
+      </dgm:t>
     </dgm:pt>
   </dgm:ptLst>
   <dgm:cxnLst>
-    <dgm:cxn modelId="{A2208E04-04B9-4CE6-B2D0-66B5331F4A3A}" type="presOf" srcId="{B0158160-60C8-4EA6-9D1F-08C90E39E742}" destId="{767C7CB6-AEC1-4B42-9221-A43E99D30201}" srcOrd="0" destOrd="0" presId="urn:microsoft.com/office/officeart/2005/8/layout/radial6"/>
+    <dgm:cxn modelId="{F1EE09B7-539E-46D4-B844-49FD3E0E9EC5}" type="presOf" srcId="{BE123388-3D8D-452A-9E75-E1FCC89DDD37}" destId="{0D1B9700-E6E6-4A86-95C5-FBBB66BD01C5}" srcOrd="0" destOrd="0" presId="urn:microsoft.com/office/officeart/2005/8/layout/radial6"/>
+    <dgm:cxn modelId="{0A8AC2E0-46A2-4493-AB79-FAD26E083F11}" type="presOf" srcId="{B0158160-60C8-4EA6-9D1F-08C90E39E742}" destId="{767C7CB6-AEC1-4B42-9221-A43E99D30201}" srcOrd="0" destOrd="0" presId="urn:microsoft.com/office/officeart/2005/8/layout/radial6"/>
+    <dgm:cxn modelId="{8A5EF3E5-21D9-44B9-9A91-CB8A62DE4DC7}" srcId="{0F4BF18D-0329-4589-A473-76514DD42B62}" destId="{D1D5FCA8-E747-41EE-8DA0-06681EB8FB61}" srcOrd="1" destOrd="0" parTransId="{29BE3F6C-01CD-4477-A81A-C0FF1E6FE824}" sibTransId="{F23918BE-3769-4B02-8BA3-5FADC6CB934C}"/>
     <dgm:cxn modelId="{EE163D1A-504B-4788-8587-772CEFD3C9A1}" srcId="{B0158160-60C8-4EA6-9D1F-08C90E39E742}" destId="{0F4BF18D-0329-4589-A473-76514DD42B62}" srcOrd="0" destOrd="0" parTransId="{B4F6F20A-0A13-4646-BB46-D2D1120583A0}" sibTransId="{052FEB81-3D22-418D-AB00-942FDF99F85A}"/>
-    <dgm:cxn modelId="{C8E2F75E-F4BD-46E2-9176-D2DD3D384BC5}" type="presOf" srcId="{F23918BE-3769-4B02-8BA3-5FADC6CB934C}" destId="{AD0A121B-8735-4383-98B1-21D1CC6518D3}" srcOrd="0" destOrd="0" presId="urn:microsoft.com/office/officeart/2005/8/layout/radial6"/>
-    <dgm:cxn modelId="{EC0A6073-781A-4BCA-AFD1-3D1AE6F0F908}" type="presOf" srcId="{EE0E13A2-E25D-4EB3-BDCE-FD7F2594D92B}" destId="{314A3C6D-82BE-4225-B3A2-2741352FB688}" srcOrd="0" destOrd="0" presId="urn:microsoft.com/office/officeart/2005/8/layout/radial6"/>
-    <dgm:cxn modelId="{C7429854-5CFE-47C7-A9AF-FDAB9988B6A5}" type="presOf" srcId="{3BBADAF3-B579-4241-8144-7F76E0177C43}" destId="{D29B5019-C877-42B8-ADBC-657362654D0D}" srcOrd="0" destOrd="0" presId="urn:microsoft.com/office/officeart/2005/8/layout/radial6"/>
-    <dgm:cxn modelId="{19610C80-DCA4-406B-B5A4-FD8525DC5AA5}" type="presOf" srcId="{0F4BF18D-0329-4589-A473-76514DD42B62}" destId="{215E63F6-8EB6-4D3D-A477-EC1642BEB29F}" srcOrd="0" destOrd="0" presId="urn:microsoft.com/office/officeart/2005/8/layout/radial6"/>
-    <dgm:cxn modelId="{D866A884-216A-4CD1-9C8B-4D88F5D66C7D}" type="presOf" srcId="{BE123388-3D8D-452A-9E75-E1FCC89DDD37}" destId="{0D1B9700-E6E6-4A86-95C5-FBBB66BD01C5}" srcOrd="0" destOrd="0" presId="urn:microsoft.com/office/officeart/2005/8/layout/radial6"/>
-    <dgm:cxn modelId="{3310C199-B6AD-4CA1-80F0-174EF2C6959D}" type="presOf" srcId="{9AC34B35-7A51-49F4-85D0-BF40DB6525B8}" destId="{2B54A588-92D2-4192-BD45-736543BDB506}" srcOrd="0" destOrd="0" presId="urn:microsoft.com/office/officeart/2005/8/layout/radial6"/>
+    <dgm:cxn modelId="{A53354EF-3EC2-4E08-A6DF-1B2F16DE9E01}" srcId="{0F4BF18D-0329-4589-A473-76514DD42B62}" destId="{3BBADAF3-B579-4241-8144-7F76E0177C43}" srcOrd="2" destOrd="0" parTransId="{C114FA1C-25F4-4352-8F26-DCE0C5337B80}" sibTransId="{EE0E13A2-E25D-4EB3-BDCE-FD7F2594D92B}"/>
+    <dgm:cxn modelId="{E5DDBA5B-8489-4FD4-952F-9B945409F964}" type="presOf" srcId="{3BBADAF3-B579-4241-8144-7F76E0177C43}" destId="{D29B5019-C877-42B8-ADBC-657362654D0D}" srcOrd="0" destOrd="0" presId="urn:microsoft.com/office/officeart/2005/8/layout/radial6"/>
+    <dgm:cxn modelId="{BFCDB047-4BE1-4FA8-83E8-B845E96775BA}" type="presOf" srcId="{D1D5FCA8-E747-41EE-8DA0-06681EB8FB61}" destId="{067FDC28-8CF9-4868-87E3-0F9749A94EEE}" srcOrd="0" destOrd="0" presId="urn:microsoft.com/office/officeart/2005/8/layout/radial6"/>
+    <dgm:cxn modelId="{05194E21-6B0C-4994-A521-773A4A55D8D1}" type="presOf" srcId="{F23918BE-3769-4B02-8BA3-5FADC6CB934C}" destId="{AD0A121B-8735-4383-98B1-21D1CC6518D3}" srcOrd="0" destOrd="0" presId="urn:microsoft.com/office/officeart/2005/8/layout/radial6"/>
+    <dgm:cxn modelId="{668D9B49-7BB6-4EC4-8EF3-0FC193A263FA}" type="presOf" srcId="{0F4BF18D-0329-4589-A473-76514DD42B62}" destId="{215E63F6-8EB6-4D3D-A477-EC1642BEB29F}" srcOrd="0" destOrd="0" presId="urn:microsoft.com/office/officeart/2005/8/layout/radial6"/>
+    <dgm:cxn modelId="{DF228FD7-4F71-4DD6-86BE-B4894E2F45EA}" type="presOf" srcId="{EE0E13A2-E25D-4EB3-BDCE-FD7F2594D92B}" destId="{314A3C6D-82BE-4225-B3A2-2741352FB688}" srcOrd="0" destOrd="0" presId="urn:microsoft.com/office/officeart/2005/8/layout/radial6"/>
     <dgm:cxn modelId="{F4BEE09E-CBD7-4BEB-A58A-E209D25DFA4C}" srcId="{0F4BF18D-0329-4589-A473-76514DD42B62}" destId="{9AC34B35-7A51-49F4-85D0-BF40DB6525B8}" srcOrd="0" destOrd="0" parTransId="{51BC7FE2-8B0D-420C-AF75-A66D74A71E03}" sibTransId="{BE123388-3D8D-452A-9E75-E1FCC89DDD37}"/>
-    <dgm:cxn modelId="{8A5EF3E5-21D9-44B9-9A91-CB8A62DE4DC7}" srcId="{0F4BF18D-0329-4589-A473-76514DD42B62}" destId="{D1D5FCA8-E747-41EE-8DA0-06681EB8FB61}" srcOrd="1" destOrd="0" parTransId="{29BE3F6C-01CD-4477-A81A-C0FF1E6FE824}" sibTransId="{F23918BE-3769-4B02-8BA3-5FADC6CB934C}"/>
-    <dgm:cxn modelId="{A53354EF-3EC2-4E08-A6DF-1B2F16DE9E01}" srcId="{0F4BF18D-0329-4589-A473-76514DD42B62}" destId="{3BBADAF3-B579-4241-8144-7F76E0177C43}" srcOrd="2" destOrd="0" parTransId="{C114FA1C-25F4-4352-8F26-DCE0C5337B80}" sibTransId="{EE0E13A2-E25D-4EB3-BDCE-FD7F2594D92B}"/>
-    <dgm:cxn modelId="{3910CBF9-B36D-4C2F-B582-EFD0743DF067}" type="presOf" srcId="{D1D5FCA8-E747-41EE-8DA0-06681EB8FB61}" destId="{067FDC28-8CF9-4868-87E3-0F9749A94EEE}" srcOrd="0" destOrd="0" presId="urn:microsoft.com/office/officeart/2005/8/layout/radial6"/>
-    <dgm:cxn modelId="{41F779F9-A59C-4075-AE83-5A9C08454CB7}" type="presParOf" srcId="{767C7CB6-AEC1-4B42-9221-A43E99D30201}" destId="{215E63F6-8EB6-4D3D-A477-EC1642BEB29F}" srcOrd="0" destOrd="0" presId="urn:microsoft.com/office/officeart/2005/8/layout/radial6"/>
-    <dgm:cxn modelId="{B61ABBE1-AD6B-4F85-81B6-0EF001ECADB9}" type="presParOf" srcId="{767C7CB6-AEC1-4B42-9221-A43E99D30201}" destId="{2B54A588-92D2-4192-BD45-736543BDB506}" srcOrd="1" destOrd="0" presId="urn:microsoft.com/office/officeart/2005/8/layout/radial6"/>
-    <dgm:cxn modelId="{8F14D07E-4CD8-41FA-B7F7-A41695CBFE66}" type="presParOf" srcId="{767C7CB6-AEC1-4B42-9221-A43E99D30201}" destId="{2AC4315F-AD5F-4EB0-AD02-E1B8E336339C}" srcOrd="2" destOrd="0" presId="urn:microsoft.com/office/officeart/2005/8/layout/radial6"/>
-    <dgm:cxn modelId="{5C2AAFE0-303D-4663-9991-E9E8B84C9CAE}" type="presParOf" srcId="{767C7CB6-AEC1-4B42-9221-A43E99D30201}" destId="{0D1B9700-E6E6-4A86-95C5-FBBB66BD01C5}" srcOrd="3" destOrd="0" presId="urn:microsoft.com/office/officeart/2005/8/layout/radial6"/>
-    <dgm:cxn modelId="{EBE99401-6060-4802-96EA-AA1798B1D42C}" type="presParOf" srcId="{767C7CB6-AEC1-4B42-9221-A43E99D30201}" destId="{067FDC28-8CF9-4868-87E3-0F9749A94EEE}" srcOrd="4" destOrd="0" presId="urn:microsoft.com/office/officeart/2005/8/layout/radial6"/>
-    <dgm:cxn modelId="{D6A4F94A-8903-497A-8748-A5F9F3BAC0A1}" type="presParOf" srcId="{767C7CB6-AEC1-4B42-9221-A43E99D30201}" destId="{8DB3721C-6154-471E-8C94-74BA575C91F2}" srcOrd="5" destOrd="0" presId="urn:microsoft.com/office/officeart/2005/8/layout/radial6"/>
-    <dgm:cxn modelId="{21434ED4-F056-45BC-8281-338A2D892B1F}" type="presParOf" srcId="{767C7CB6-AEC1-4B42-9221-A43E99D30201}" destId="{AD0A121B-8735-4383-98B1-21D1CC6518D3}" srcOrd="6" destOrd="0" presId="urn:microsoft.com/office/officeart/2005/8/layout/radial6"/>
-    <dgm:cxn modelId="{6438963E-5673-4575-AC74-A00757DB27F2}" type="presParOf" srcId="{767C7CB6-AEC1-4B42-9221-A43E99D30201}" destId="{D29B5019-C877-42B8-ADBC-657362654D0D}" srcOrd="7" destOrd="0" presId="urn:microsoft.com/office/officeart/2005/8/layout/radial6"/>
-    <dgm:cxn modelId="{92AB2CD9-1777-487F-BFCC-E0AF41C006C8}" type="presParOf" srcId="{767C7CB6-AEC1-4B42-9221-A43E99D30201}" destId="{050B44AA-1D11-446D-B578-30AE191AC8C7}" srcOrd="8" destOrd="0" presId="urn:microsoft.com/office/officeart/2005/8/layout/radial6"/>
-    <dgm:cxn modelId="{317155FC-C836-48D9-8BDB-9AB3343907B8}" type="presParOf" srcId="{767C7CB6-AEC1-4B42-9221-A43E99D30201}" destId="{314A3C6D-82BE-4225-B3A2-2741352FB688}" srcOrd="9" destOrd="0" presId="urn:microsoft.com/office/officeart/2005/8/layout/radial6"/>
+    <dgm:cxn modelId="{44977F50-DACA-4FB4-B373-A77C311DA300}" type="presOf" srcId="{9AC34B35-7A51-49F4-85D0-BF40DB6525B8}" destId="{2B54A588-92D2-4192-BD45-736543BDB506}" srcOrd="0" destOrd="0" presId="urn:microsoft.com/office/officeart/2005/8/layout/radial6"/>
+    <dgm:cxn modelId="{A2B1F830-80F9-4A69-91DF-E4436CFB2902}" type="presParOf" srcId="{767C7CB6-AEC1-4B42-9221-A43E99D30201}" destId="{215E63F6-8EB6-4D3D-A477-EC1642BEB29F}" srcOrd="0" destOrd="0" presId="urn:microsoft.com/office/officeart/2005/8/layout/radial6"/>
+    <dgm:cxn modelId="{C9BEC7EB-EE14-4721-A5D1-6AE0FCE697AE}" type="presParOf" srcId="{767C7CB6-AEC1-4B42-9221-A43E99D30201}" destId="{2B54A588-92D2-4192-BD45-736543BDB506}" srcOrd="1" destOrd="0" presId="urn:microsoft.com/office/officeart/2005/8/layout/radial6"/>
+    <dgm:cxn modelId="{B28CF1AD-5210-45AB-AE8D-7ABDA9DC391A}" type="presParOf" srcId="{767C7CB6-AEC1-4B42-9221-A43E99D30201}" destId="{2AC4315F-AD5F-4EB0-AD02-E1B8E336339C}" srcOrd="2" destOrd="0" presId="urn:microsoft.com/office/officeart/2005/8/layout/radial6"/>
+    <dgm:cxn modelId="{C05D6CC3-B473-45A3-9404-48D357612C57}" type="presParOf" srcId="{767C7CB6-AEC1-4B42-9221-A43E99D30201}" destId="{0D1B9700-E6E6-4A86-95C5-FBBB66BD01C5}" srcOrd="3" destOrd="0" presId="urn:microsoft.com/office/officeart/2005/8/layout/radial6"/>
+    <dgm:cxn modelId="{39EBFA97-ADBD-48DB-9559-941B934D68C9}" type="presParOf" srcId="{767C7CB6-AEC1-4B42-9221-A43E99D30201}" destId="{067FDC28-8CF9-4868-87E3-0F9749A94EEE}" srcOrd="4" destOrd="0" presId="urn:microsoft.com/office/officeart/2005/8/layout/radial6"/>
+    <dgm:cxn modelId="{99C43A16-1049-4C1E-8256-A50239F73F7F}" type="presParOf" srcId="{767C7CB6-AEC1-4B42-9221-A43E99D30201}" destId="{8DB3721C-6154-471E-8C94-74BA575C91F2}" srcOrd="5" destOrd="0" presId="urn:microsoft.com/office/officeart/2005/8/layout/radial6"/>
+    <dgm:cxn modelId="{42B47064-7CAB-4935-A786-5C418A906761}" type="presParOf" srcId="{767C7CB6-AEC1-4B42-9221-A43E99D30201}" destId="{AD0A121B-8735-4383-98B1-21D1CC6518D3}" srcOrd="6" destOrd="0" presId="urn:microsoft.com/office/officeart/2005/8/layout/radial6"/>
+    <dgm:cxn modelId="{902E66A5-E378-42D6-83CE-00CDF92313DF}" type="presParOf" srcId="{767C7CB6-AEC1-4B42-9221-A43E99D30201}" destId="{D29B5019-C877-42B8-ADBC-657362654D0D}" srcOrd="7" destOrd="0" presId="urn:microsoft.com/office/officeart/2005/8/layout/radial6"/>
+    <dgm:cxn modelId="{97F991DE-0D8F-489F-8BC3-BEF8AA744EE0}" type="presParOf" srcId="{767C7CB6-AEC1-4B42-9221-A43E99D30201}" destId="{050B44AA-1D11-446D-B578-30AE191AC8C7}" srcOrd="8" destOrd="0" presId="urn:microsoft.com/office/officeart/2005/8/layout/radial6"/>
+    <dgm:cxn modelId="{1B18AB51-4041-4D91-9556-EB94793999A1}" type="presParOf" srcId="{767C7CB6-AEC1-4B42-9221-A43E99D30201}" destId="{314A3C6D-82BE-4225-B3A2-2741352FB688}" srcOrd="9" destOrd="0" presId="urn:microsoft.com/office/officeart/2005/8/layout/radial6"/>
   </dgm:cxnLst>
   <dgm:bg/>
   <dgm:whole/>
@@ -11644,7 +12020,7 @@
         </a:bodyPr>
         <a:lstStyle/>
         <a:p>
-          <a:pPr marL="0" lvl="0" indent="0" algn="ctr" defTabSz="711200">
+          <a:pPr lvl="0" algn="ctr" defTabSz="711200">
             <a:lnSpc>
               <a:spcPct val="90000"/>
             </a:lnSpc>
@@ -11654,7 +12030,6 @@
             <a:spcAft>
               <a:spcPct val="35000"/>
             </a:spcAft>
-            <a:buNone/>
           </a:pPr>
           <a:r>
             <a:rPr lang="fr-FR" sz="1600" kern="1200"/>
@@ -11778,7 +12153,7 @@
         </a:bodyPr>
         <a:lstStyle/>
         <a:p>
-          <a:pPr marL="0" lvl="0" indent="0" algn="ctr" defTabSz="355600">
+          <a:pPr lvl="0" algn="ctr" defTabSz="355600">
             <a:lnSpc>
               <a:spcPct val="90000"/>
             </a:lnSpc>
@@ -11788,7 +12163,6 @@
             <a:spcAft>
               <a:spcPct val="35000"/>
             </a:spcAft>
-            <a:buNone/>
           </a:pPr>
           <a:r>
             <a:rPr lang="fr-FR" sz="800" kern="1200"/>
@@ -11912,7 +12286,7 @@
         </a:bodyPr>
         <a:lstStyle/>
         <a:p>
-          <a:pPr marL="0" lvl="0" indent="0" algn="ctr" defTabSz="400050">
+          <a:pPr lvl="0" algn="ctr" defTabSz="400050">
             <a:lnSpc>
               <a:spcPct val="90000"/>
             </a:lnSpc>
@@ -11922,7 +12296,6 @@
             <a:spcAft>
               <a:spcPct val="35000"/>
             </a:spcAft>
-            <a:buNone/>
           </a:pPr>
           <a:r>
             <a:rPr lang="fr-FR" sz="900" kern="1200"/>
@@ -12046,7 +12419,7 @@
         </a:bodyPr>
         <a:lstStyle/>
         <a:p>
-          <a:pPr marL="0" lvl="0" indent="0" algn="ctr" defTabSz="355600">
+          <a:pPr lvl="0" algn="ctr" defTabSz="355600">
             <a:lnSpc>
               <a:spcPct val="90000"/>
             </a:lnSpc>
@@ -12056,7 +12429,6 @@
             <a:spcAft>
               <a:spcPct val="35000"/>
             </a:spcAft>
-            <a:buNone/>
           </a:pPr>
           <a:r>
             <a:rPr lang="fr-FR" sz="800" kern="1200"/>
@@ -12180,7 +12552,7 @@
         </a:bodyPr>
         <a:lstStyle/>
         <a:p>
-          <a:pPr marL="0" lvl="0" indent="0" algn="ctr" defTabSz="400050">
+          <a:pPr lvl="0" algn="ctr" defTabSz="400050">
             <a:lnSpc>
               <a:spcPct val="90000"/>
             </a:lnSpc>
@@ -12190,7 +12562,6 @@
             <a:spcAft>
               <a:spcPct val="35000"/>
             </a:spcAft>
-            <a:buNone/>
           </a:pPr>
           <a:r>
             <a:rPr lang="fr-FR" sz="900" kern="1200"/>
@@ -12265,7 +12636,7 @@
         </a:bodyPr>
         <a:lstStyle/>
         <a:p>
-          <a:pPr marL="0" lvl="0" indent="0" algn="ctr" defTabSz="1600200">
+          <a:pPr lvl="0" algn="ctr" defTabSz="1600200">
             <a:lnSpc>
               <a:spcPct val="90000"/>
             </a:lnSpc>
@@ -12275,7 +12646,6 @@
             <a:spcAft>
               <a:spcPct val="35000"/>
             </a:spcAft>
-            <a:buNone/>
           </a:pPr>
           <a:r>
             <a:rPr lang="fr-FR" sz="3600" b="1" kern="1200">
@@ -12437,7 +12807,7 @@
         </a:bodyPr>
         <a:lstStyle/>
         <a:p>
-          <a:pPr marL="0" lvl="0" indent="0" algn="ctr" defTabSz="1600200">
+          <a:pPr lvl="0" algn="ctr" defTabSz="1600200">
             <a:lnSpc>
               <a:spcPct val="90000"/>
             </a:lnSpc>
@@ -12447,7 +12817,6 @@
             <a:spcAft>
               <a:spcPct val="35000"/>
             </a:spcAft>
-            <a:buNone/>
           </a:pPr>
           <a:r>
             <a:rPr lang="fr-FR" sz="3600" kern="1200"/>
@@ -12608,7 +12977,7 @@
         </a:bodyPr>
         <a:lstStyle/>
         <a:p>
-          <a:pPr marL="0" lvl="0" indent="0" algn="ctr" defTabSz="755650">
+          <a:pPr lvl="0" algn="ctr" defTabSz="755650">
             <a:lnSpc>
               <a:spcPct val="90000"/>
             </a:lnSpc>
@@ -12618,7 +12987,6 @@
             <a:spcAft>
               <a:spcPct val="35000"/>
             </a:spcAft>
-            <a:buNone/>
           </a:pPr>
           <a:r>
             <a:rPr lang="fr-FR" sz="1700" kern="1200"/>
@@ -12779,7 +13147,7 @@
         </a:bodyPr>
         <a:lstStyle/>
         <a:p>
-          <a:pPr marL="0" lvl="0" indent="0" algn="ctr" defTabSz="1377950">
+          <a:pPr lvl="0" algn="ctr" defTabSz="1377950">
             <a:lnSpc>
               <a:spcPct val="90000"/>
             </a:lnSpc>
@@ -12789,7 +13157,6 @@
             <a:spcAft>
               <a:spcPct val="35000"/>
             </a:spcAft>
-            <a:buNone/>
           </a:pPr>
           <a:r>
             <a:rPr lang="fr-FR" sz="3100" kern="1200"/>
@@ -12950,7 +13317,7 @@
         </a:bodyPr>
         <a:lstStyle/>
         <a:p>
-          <a:pPr marL="0" lvl="0" indent="0" algn="ctr" defTabSz="1022350">
+          <a:pPr lvl="0" algn="ctr" defTabSz="1022350">
             <a:lnSpc>
               <a:spcPct val="90000"/>
             </a:lnSpc>
@@ -12960,7 +13327,6 @@
             <a:spcAft>
               <a:spcPct val="35000"/>
             </a:spcAft>
-            <a:buNone/>
           </a:pPr>
           <a:r>
             <a:rPr lang="fr-FR" sz="2300" kern="1200"/>
@@ -13121,7 +13487,7 @@
         </a:bodyPr>
         <a:lstStyle/>
         <a:p>
-          <a:pPr marL="0" lvl="0" indent="0" algn="ctr" defTabSz="844550">
+          <a:pPr lvl="0" algn="ctr" defTabSz="844550">
             <a:lnSpc>
               <a:spcPct val="90000"/>
             </a:lnSpc>
@@ -13131,7 +13497,6 @@
             <a:spcAft>
               <a:spcPct val="35000"/>
             </a:spcAft>
-            <a:buNone/>
           </a:pPr>
           <a:r>
             <a:rPr lang="fr-FR" sz="1900" kern="1200"/>
@@ -13257,7 +13622,7 @@
         </a:bodyPr>
         <a:lstStyle/>
         <a:p>
-          <a:pPr marL="0" lvl="0" indent="0" algn="ctr" defTabSz="844550">
+          <a:pPr lvl="0" algn="ctr" defTabSz="844550">
             <a:lnSpc>
               <a:spcPct val="90000"/>
             </a:lnSpc>
@@ -13267,7 +13632,6 @@
             <a:spcAft>
               <a:spcPct val="35000"/>
             </a:spcAft>
-            <a:buNone/>
           </a:pPr>
           <a:r>
             <a:rPr lang="fr-FR" sz="1900" kern="1200"/>
@@ -13393,7 +13757,7 @@
         </a:bodyPr>
         <a:lstStyle/>
         <a:p>
-          <a:pPr marL="0" lvl="0" indent="0" algn="ctr" defTabSz="889000">
+          <a:pPr lvl="0" algn="ctr" defTabSz="889000">
             <a:lnSpc>
               <a:spcPct val="90000"/>
             </a:lnSpc>
@@ -13403,7 +13767,6 @@
             <a:spcAft>
               <a:spcPct val="35000"/>
             </a:spcAft>
-            <a:buNone/>
           </a:pPr>
           <a:r>
             <a:rPr lang="fr-FR" sz="2000" kern="1200"/>
@@ -13621,7 +13984,7 @@
         </a:bodyPr>
         <a:lstStyle/>
         <a:p>
-          <a:pPr marL="0" lvl="0" indent="0" algn="ctr" defTabSz="933450">
+          <a:pPr lvl="0" algn="ctr" defTabSz="933450">
             <a:lnSpc>
               <a:spcPct val="90000"/>
             </a:lnSpc>
@@ -13631,7 +13994,6 @@
             <a:spcAft>
               <a:spcPct val="35000"/>
             </a:spcAft>
-            <a:buNone/>
           </a:pPr>
           <a:r>
             <a:rPr lang="fr-FR" sz="2100" kern="1200"/>
@@ -13699,7 +14061,7 @@
         </a:bodyPr>
         <a:lstStyle/>
         <a:p>
-          <a:pPr marL="0" lvl="0" indent="0" algn="ctr" defTabSz="889000">
+          <a:pPr lvl="0" algn="ctr" defTabSz="889000">
             <a:lnSpc>
               <a:spcPct val="90000"/>
             </a:lnSpc>
@@ -13709,7 +14071,6 @@
             <a:spcAft>
               <a:spcPct val="35000"/>
             </a:spcAft>
-            <a:buNone/>
           </a:pPr>
           <a:r>
             <a:rPr lang="fr-FR" sz="2000" kern="1200"/>
@@ -13777,7 +14138,7 @@
         </a:bodyPr>
         <a:lstStyle/>
         <a:p>
-          <a:pPr marL="0" lvl="0" indent="0" algn="ctr" defTabSz="889000">
+          <a:pPr lvl="0" algn="ctr" defTabSz="889000">
             <a:lnSpc>
               <a:spcPct val="90000"/>
             </a:lnSpc>
@@ -13787,7 +14148,6 @@
             <a:spcAft>
               <a:spcPct val="35000"/>
             </a:spcAft>
-            <a:buNone/>
           </a:pPr>
           <a:r>
             <a:rPr lang="fr-FR" sz="2000" kern="1200"/>
@@ -13855,7 +14215,7 @@
         </a:bodyPr>
         <a:lstStyle/>
         <a:p>
-          <a:pPr marL="0" lvl="0" indent="0" algn="ctr" defTabSz="889000">
+          <a:pPr lvl="0" algn="ctr" defTabSz="889000">
             <a:lnSpc>
               <a:spcPct val="90000"/>
             </a:lnSpc>
@@ -13865,7 +14225,6 @@
             <a:spcAft>
               <a:spcPct val="35000"/>
             </a:spcAft>
-            <a:buNone/>
           </a:pPr>
           <a:r>
             <a:rPr lang="fr-FR" sz="2000" kern="1200"/>
@@ -24041,7 +24400,7 @@
 </file>
 
 <file path=customXml/itemProps1.xml><?xml version="1.0" encoding="utf-8"?>
-<ds:datastoreItem xmlns:ds="http://schemas.openxmlformats.org/officeDocument/2006/customXml" ds:itemID="{69258669-558F-494A-9646-D858CC84BEC9}">
+<ds:datastoreItem xmlns:ds="http://schemas.openxmlformats.org/officeDocument/2006/customXml" ds:itemID="{4CC3B520-ED02-4700-A657-110B9EF5F8DA}">
   <ds:schemaRefs>
     <ds:schemaRef ds:uri="http://schemas.openxmlformats.org/officeDocument/2006/bibliography"/>
   </ds:schemaRefs>

</xml_diff>